<commit_message>
doc(rapport) : Rajoute la partie Analyse fonctionnel
40m-WIP-#2

Il y a pour l'instant que l'analyse des fonctions suivantes : Affichage musique local/réseau, téléchargement, Importer
</commit_message>
<xml_diff>
--- a/docs/Rapport.docx
+++ b/docs/Rapport.docx
@@ -205,7 +205,7 @@
           <w:tab w:val="right" w:leader="dot" w:pos="9060"/>
         </w:tabs>
         <w:rPr>
-          <w:rFonts w:ascii="Microsoft JhengHei" w:eastAsia="Microsoft JhengHei" w:hAnsi="Microsoft JhengHei" w:cstheme="minorBidi"/>
+          <w:rFonts w:eastAsiaTheme="minorEastAsia" w:cstheme="minorBidi"/>
           <w:b w:val="0"/>
           <w:bCs w:val="0"/>
           <w:caps w:val="0"/>
@@ -249,18 +249,17 @@
         </w:rPr>
         <w:fldChar w:fldCharType="separate"/>
       </w:r>
-      <w:hyperlink w:anchor="_Toc155631417" w:history="1">
+      <w:hyperlink w:anchor="_Toc181971744" w:history="1">
         <w:r>
           <w:rPr>
             <w:rStyle w:val="Lienhypertexte"/>
             <w:rFonts w:ascii="Microsoft JhengHei" w:eastAsia="Microsoft JhengHei" w:hAnsi="Microsoft JhengHei"/>
             <w:noProof/>
           </w:rPr>
-          <w:t>Spécifications</w:t>
-        </w:r>
-        <w:r>
-          <w:rPr>
-            <w:rFonts w:ascii="Microsoft JhengHei" w:eastAsia="Microsoft JhengHei" w:hAnsi="Microsoft JhengHei"/>
+          <w:t>Introduction</w:t>
+        </w:r>
+        <w:r>
+          <w:rPr>
             <w:noProof/>
             <w:webHidden/>
           </w:rPr>
@@ -268,7 +267,6 @@
         </w:r>
         <w:r>
           <w:rPr>
-            <w:rFonts w:ascii="Microsoft JhengHei" w:eastAsia="Microsoft JhengHei" w:hAnsi="Microsoft JhengHei"/>
             <w:noProof/>
             <w:webHidden/>
           </w:rPr>
@@ -276,22 +274,19 @@
         </w:r>
         <w:r>
           <w:rPr>
-            <w:rFonts w:ascii="Microsoft JhengHei" w:eastAsia="Microsoft JhengHei" w:hAnsi="Microsoft JhengHei"/>
-            <w:noProof/>
-            <w:webHidden/>
-          </w:rPr>
-          <w:instrText xml:space="preserve"> PAGEREF _Toc155631417 \h </w:instrText>
-        </w:r>
-        <w:r>
-          <w:rPr>
-            <w:rFonts w:ascii="Microsoft JhengHei" w:eastAsia="Microsoft JhengHei" w:hAnsi="Microsoft JhengHei"/>
-            <w:noProof/>
-            <w:webHidden/>
-          </w:rPr>
-        </w:r>
-        <w:r>
-          <w:rPr>
-            <w:rFonts w:ascii="Microsoft JhengHei" w:eastAsia="Microsoft JhengHei" w:hAnsi="Microsoft JhengHei"/>
+            <w:noProof/>
+            <w:webHidden/>
+          </w:rPr>
+          <w:instrText xml:space="preserve"> PAGEREF _Toc181971744 \h </w:instrText>
+        </w:r>
+        <w:r>
+          <w:rPr>
+            <w:noProof/>
+            <w:webHidden/>
+          </w:rPr>
+        </w:r>
+        <w:r>
+          <w:rPr>
             <w:noProof/>
             <w:webHidden/>
           </w:rPr>
@@ -299,7 +294,6 @@
         </w:r>
         <w:r>
           <w:rPr>
-            <w:rFonts w:ascii="Microsoft JhengHei" w:eastAsia="Microsoft JhengHei" w:hAnsi="Microsoft JhengHei"/>
             <w:noProof/>
             <w:webHidden/>
           </w:rPr>
@@ -307,7 +301,6 @@
         </w:r>
         <w:r>
           <w:rPr>
-            <w:rFonts w:ascii="Microsoft JhengHei" w:eastAsia="Microsoft JhengHei" w:hAnsi="Microsoft JhengHei"/>
             <w:noProof/>
             <w:webHidden/>
           </w:rPr>
@@ -322,7 +315,7 @@
           <w:tab w:val="right" w:leader="dot" w:pos="9060"/>
         </w:tabs>
         <w:rPr>
-          <w:rFonts w:ascii="Microsoft JhengHei" w:eastAsia="Microsoft JhengHei" w:hAnsi="Microsoft JhengHei" w:cstheme="minorBidi"/>
+          <w:rFonts w:eastAsiaTheme="minorEastAsia" w:cstheme="minorBidi"/>
           <w:smallCaps w:val="0"/>
           <w:noProof/>
           <w:kern w:val="2"/>
@@ -331,7 +324,7 @@
           <w14:ligatures w14:val="standardContextual"/>
         </w:rPr>
       </w:pPr>
-      <w:hyperlink w:anchor="_Toc155631418" w:history="1">
+      <w:hyperlink w:anchor="_Toc181971745" w:history="1">
         <w:r>
           <w:rPr>
             <w:rStyle w:val="Lienhypertexte"/>
@@ -342,7 +335,6 @@
         </w:r>
         <w:r>
           <w:rPr>
-            <w:rFonts w:ascii="Microsoft JhengHei" w:eastAsia="Microsoft JhengHei" w:hAnsi="Microsoft JhengHei"/>
             <w:noProof/>
             <w:webHidden/>
           </w:rPr>
@@ -350,7 +342,6 @@
         </w:r>
         <w:r>
           <w:rPr>
-            <w:rFonts w:ascii="Microsoft JhengHei" w:eastAsia="Microsoft JhengHei" w:hAnsi="Microsoft JhengHei"/>
             <w:noProof/>
             <w:webHidden/>
           </w:rPr>
@@ -358,22 +349,19 @@
         </w:r>
         <w:r>
           <w:rPr>
-            <w:rFonts w:ascii="Microsoft JhengHei" w:eastAsia="Microsoft JhengHei" w:hAnsi="Microsoft JhengHei"/>
-            <w:noProof/>
-            <w:webHidden/>
-          </w:rPr>
-          <w:instrText xml:space="preserve"> PAGEREF _Toc155631418 \h </w:instrText>
-        </w:r>
-        <w:r>
-          <w:rPr>
-            <w:rFonts w:ascii="Microsoft JhengHei" w:eastAsia="Microsoft JhengHei" w:hAnsi="Microsoft JhengHei"/>
-            <w:noProof/>
-            <w:webHidden/>
-          </w:rPr>
-        </w:r>
-        <w:r>
-          <w:rPr>
-            <w:rFonts w:ascii="Microsoft JhengHei" w:eastAsia="Microsoft JhengHei" w:hAnsi="Microsoft JhengHei"/>
+            <w:noProof/>
+            <w:webHidden/>
+          </w:rPr>
+          <w:instrText xml:space="preserve"> PAGEREF _Toc181971745 \h </w:instrText>
+        </w:r>
+        <w:r>
+          <w:rPr>
+            <w:noProof/>
+            <w:webHidden/>
+          </w:rPr>
+        </w:r>
+        <w:r>
+          <w:rPr>
             <w:noProof/>
             <w:webHidden/>
           </w:rPr>
@@ -381,7 +369,6 @@
         </w:r>
         <w:r>
           <w:rPr>
-            <w:rFonts w:ascii="Microsoft JhengHei" w:eastAsia="Microsoft JhengHei" w:hAnsi="Microsoft JhengHei"/>
             <w:noProof/>
             <w:webHidden/>
           </w:rPr>
@@ -389,7 +376,6 @@
         </w:r>
         <w:r>
           <w:rPr>
-            <w:rFonts w:ascii="Microsoft JhengHei" w:eastAsia="Microsoft JhengHei" w:hAnsi="Microsoft JhengHei"/>
             <w:noProof/>
             <w:webHidden/>
           </w:rPr>
@@ -404,7 +390,7 @@
           <w:tab w:val="right" w:leader="dot" w:pos="9060"/>
         </w:tabs>
         <w:rPr>
-          <w:rFonts w:ascii="Microsoft JhengHei" w:eastAsia="Microsoft JhengHei" w:hAnsi="Microsoft JhengHei" w:cstheme="minorBidi"/>
+          <w:rFonts w:eastAsiaTheme="minorEastAsia" w:cstheme="minorBidi"/>
           <w:smallCaps w:val="0"/>
           <w:noProof/>
           <w:kern w:val="2"/>
@@ -413,7 +399,7 @@
           <w14:ligatures w14:val="standardContextual"/>
         </w:rPr>
       </w:pPr>
-      <w:hyperlink w:anchor="_Toc155631419" w:history="1">
+      <w:hyperlink w:anchor="_Toc181971746" w:history="1">
         <w:r>
           <w:rPr>
             <w:rStyle w:val="Lienhypertexte"/>
@@ -424,7 +410,6 @@
         </w:r>
         <w:r>
           <w:rPr>
-            <w:rFonts w:ascii="Microsoft JhengHei" w:eastAsia="Microsoft JhengHei" w:hAnsi="Microsoft JhengHei"/>
             <w:noProof/>
             <w:webHidden/>
           </w:rPr>
@@ -432,7 +417,6 @@
         </w:r>
         <w:r>
           <w:rPr>
-            <w:rFonts w:ascii="Microsoft JhengHei" w:eastAsia="Microsoft JhengHei" w:hAnsi="Microsoft JhengHei"/>
             <w:noProof/>
             <w:webHidden/>
           </w:rPr>
@@ -440,22 +424,19 @@
         </w:r>
         <w:r>
           <w:rPr>
-            <w:rFonts w:ascii="Microsoft JhengHei" w:eastAsia="Microsoft JhengHei" w:hAnsi="Microsoft JhengHei"/>
-            <w:noProof/>
-            <w:webHidden/>
-          </w:rPr>
-          <w:instrText xml:space="preserve"> PAGEREF _Toc155631419 \h </w:instrText>
-        </w:r>
-        <w:r>
-          <w:rPr>
-            <w:rFonts w:ascii="Microsoft JhengHei" w:eastAsia="Microsoft JhengHei" w:hAnsi="Microsoft JhengHei"/>
-            <w:noProof/>
-            <w:webHidden/>
-          </w:rPr>
-        </w:r>
-        <w:r>
-          <w:rPr>
-            <w:rFonts w:ascii="Microsoft JhengHei" w:eastAsia="Microsoft JhengHei" w:hAnsi="Microsoft JhengHei"/>
+            <w:noProof/>
+            <w:webHidden/>
+          </w:rPr>
+          <w:instrText xml:space="preserve"> PAGEREF _Toc181971746 \h </w:instrText>
+        </w:r>
+        <w:r>
+          <w:rPr>
+            <w:noProof/>
+            <w:webHidden/>
+          </w:rPr>
+        </w:r>
+        <w:r>
+          <w:rPr>
             <w:noProof/>
             <w:webHidden/>
           </w:rPr>
@@ -463,7 +444,6 @@
         </w:r>
         <w:r>
           <w:rPr>
-            <w:rFonts w:ascii="Microsoft JhengHei" w:eastAsia="Microsoft JhengHei" w:hAnsi="Microsoft JhengHei"/>
             <w:noProof/>
             <w:webHidden/>
           </w:rPr>
@@ -471,7 +451,6 @@
         </w:r>
         <w:r>
           <w:rPr>
-            <w:rFonts w:ascii="Microsoft JhengHei" w:eastAsia="Microsoft JhengHei" w:hAnsi="Microsoft JhengHei"/>
             <w:noProof/>
             <w:webHidden/>
           </w:rPr>
@@ -486,7 +465,7 @@
           <w:tab w:val="right" w:leader="dot" w:pos="9060"/>
         </w:tabs>
         <w:rPr>
-          <w:rFonts w:ascii="Microsoft JhengHei" w:eastAsia="Microsoft JhengHei" w:hAnsi="Microsoft JhengHei" w:cstheme="minorBidi"/>
+          <w:rFonts w:eastAsiaTheme="minorEastAsia" w:cstheme="minorBidi"/>
           <w:smallCaps w:val="0"/>
           <w:noProof/>
           <w:kern w:val="2"/>
@@ -495,7 +474,7 @@
           <w14:ligatures w14:val="standardContextual"/>
         </w:rPr>
       </w:pPr>
-      <w:hyperlink w:anchor="_Toc155631420" w:history="1">
+      <w:hyperlink w:anchor="_Toc181971747" w:history="1">
         <w:r>
           <w:rPr>
             <w:rStyle w:val="Lienhypertexte"/>
@@ -506,7 +485,6 @@
         </w:r>
         <w:r>
           <w:rPr>
-            <w:rFonts w:ascii="Microsoft JhengHei" w:eastAsia="Microsoft JhengHei" w:hAnsi="Microsoft JhengHei"/>
             <w:noProof/>
             <w:webHidden/>
           </w:rPr>
@@ -514,7 +492,6 @@
         </w:r>
         <w:r>
           <w:rPr>
-            <w:rFonts w:ascii="Microsoft JhengHei" w:eastAsia="Microsoft JhengHei" w:hAnsi="Microsoft JhengHei"/>
             <w:noProof/>
             <w:webHidden/>
           </w:rPr>
@@ -522,22 +499,19 @@
         </w:r>
         <w:r>
           <w:rPr>
-            <w:rFonts w:ascii="Microsoft JhengHei" w:eastAsia="Microsoft JhengHei" w:hAnsi="Microsoft JhengHei"/>
-            <w:noProof/>
-            <w:webHidden/>
-          </w:rPr>
-          <w:instrText xml:space="preserve"> PAGEREF _Toc155631420 \h </w:instrText>
-        </w:r>
-        <w:r>
-          <w:rPr>
-            <w:rFonts w:ascii="Microsoft JhengHei" w:eastAsia="Microsoft JhengHei" w:hAnsi="Microsoft JhengHei"/>
-            <w:noProof/>
-            <w:webHidden/>
-          </w:rPr>
-        </w:r>
-        <w:r>
-          <w:rPr>
-            <w:rFonts w:ascii="Microsoft JhengHei" w:eastAsia="Microsoft JhengHei" w:hAnsi="Microsoft JhengHei"/>
+            <w:noProof/>
+            <w:webHidden/>
+          </w:rPr>
+          <w:instrText xml:space="preserve"> PAGEREF _Toc181971747 \h </w:instrText>
+        </w:r>
+        <w:r>
+          <w:rPr>
+            <w:noProof/>
+            <w:webHidden/>
+          </w:rPr>
+        </w:r>
+        <w:r>
+          <w:rPr>
             <w:noProof/>
             <w:webHidden/>
           </w:rPr>
@@ -545,7 +519,6 @@
         </w:r>
         <w:r>
           <w:rPr>
-            <w:rFonts w:ascii="Microsoft JhengHei" w:eastAsia="Microsoft JhengHei" w:hAnsi="Microsoft JhengHei"/>
             <w:noProof/>
             <w:webHidden/>
           </w:rPr>
@@ -553,7 +526,6 @@
         </w:r>
         <w:r>
           <w:rPr>
-            <w:rFonts w:ascii="Microsoft JhengHei" w:eastAsia="Microsoft JhengHei" w:hAnsi="Microsoft JhengHei"/>
             <w:noProof/>
             <w:webHidden/>
           </w:rPr>
@@ -568,7 +540,7 @@
           <w:tab w:val="right" w:leader="dot" w:pos="9060"/>
         </w:tabs>
         <w:rPr>
-          <w:rFonts w:ascii="Microsoft JhengHei" w:eastAsia="Microsoft JhengHei" w:hAnsi="Microsoft JhengHei" w:cstheme="minorBidi"/>
+          <w:rFonts w:eastAsiaTheme="minorEastAsia" w:cstheme="minorBidi"/>
           <w:smallCaps w:val="0"/>
           <w:noProof/>
           <w:kern w:val="2"/>
@@ -577,7 +549,7 @@
           <w14:ligatures w14:val="standardContextual"/>
         </w:rPr>
       </w:pPr>
-      <w:hyperlink w:anchor="_Toc155631421" w:history="1">
+      <w:hyperlink w:anchor="_Toc181971748" w:history="1">
         <w:r>
           <w:rPr>
             <w:rStyle w:val="Lienhypertexte"/>
@@ -588,7 +560,6 @@
         </w:r>
         <w:r>
           <w:rPr>
-            <w:rFonts w:ascii="Microsoft JhengHei" w:eastAsia="Microsoft JhengHei" w:hAnsi="Microsoft JhengHei"/>
             <w:noProof/>
             <w:webHidden/>
           </w:rPr>
@@ -596,7 +567,6 @@
         </w:r>
         <w:r>
           <w:rPr>
-            <w:rFonts w:ascii="Microsoft JhengHei" w:eastAsia="Microsoft JhengHei" w:hAnsi="Microsoft JhengHei"/>
             <w:noProof/>
             <w:webHidden/>
           </w:rPr>
@@ -604,22 +574,19 @@
         </w:r>
         <w:r>
           <w:rPr>
-            <w:rFonts w:ascii="Microsoft JhengHei" w:eastAsia="Microsoft JhengHei" w:hAnsi="Microsoft JhengHei"/>
-            <w:noProof/>
-            <w:webHidden/>
-          </w:rPr>
-          <w:instrText xml:space="preserve"> PAGEREF _Toc155631421 \h </w:instrText>
-        </w:r>
-        <w:r>
-          <w:rPr>
-            <w:rFonts w:ascii="Microsoft JhengHei" w:eastAsia="Microsoft JhengHei" w:hAnsi="Microsoft JhengHei"/>
-            <w:noProof/>
-            <w:webHidden/>
-          </w:rPr>
-        </w:r>
-        <w:r>
-          <w:rPr>
-            <w:rFonts w:ascii="Microsoft JhengHei" w:eastAsia="Microsoft JhengHei" w:hAnsi="Microsoft JhengHei"/>
+            <w:noProof/>
+            <w:webHidden/>
+          </w:rPr>
+          <w:instrText xml:space="preserve"> PAGEREF _Toc181971748 \h </w:instrText>
+        </w:r>
+        <w:r>
+          <w:rPr>
+            <w:noProof/>
+            <w:webHidden/>
+          </w:rPr>
+        </w:r>
+        <w:r>
+          <w:rPr>
             <w:noProof/>
             <w:webHidden/>
           </w:rPr>
@@ -627,7 +594,6 @@
         </w:r>
         <w:r>
           <w:rPr>
-            <w:rFonts w:ascii="Microsoft JhengHei" w:eastAsia="Microsoft JhengHei" w:hAnsi="Microsoft JhengHei"/>
             <w:noProof/>
             <w:webHidden/>
           </w:rPr>
@@ -635,834 +601,6 @@
         </w:r>
         <w:r>
           <w:rPr>
-            <w:rFonts w:ascii="Microsoft JhengHei" w:eastAsia="Microsoft JhengHei" w:hAnsi="Microsoft JhengHei"/>
-            <w:noProof/>
-            <w:webHidden/>
-          </w:rPr>
-          <w:fldChar w:fldCharType="end"/>
-        </w:r>
-      </w:hyperlink>
-    </w:p>
-    <w:p>
-      <w:pPr>
-        <w:pStyle w:val="TM2"/>
-        <w:tabs>
-          <w:tab w:val="right" w:leader="dot" w:pos="9060"/>
-        </w:tabs>
-        <w:rPr>
-          <w:rFonts w:ascii="Microsoft JhengHei" w:eastAsia="Microsoft JhengHei" w:hAnsi="Microsoft JhengHei" w:cstheme="minorBidi"/>
-          <w:smallCaps w:val="0"/>
-          <w:noProof/>
-          <w:kern w:val="2"/>
-          <w:sz w:val="22"/>
-          <w:szCs w:val="22"/>
-          <w14:ligatures w14:val="standardContextual"/>
-        </w:rPr>
-      </w:pPr>
-      <w:hyperlink w:anchor="_Toc155631422" w:history="1">
-        <w:r>
-          <w:rPr>
-            <w:rStyle w:val="Lienhypertexte"/>
-            <w:rFonts w:ascii="Microsoft JhengHei" w:eastAsia="Microsoft JhengHei" w:hAnsi="Microsoft JhengHei"/>
-            <w:noProof/>
-          </w:rPr>
-          <w:t>Cahier des charges</w:t>
-        </w:r>
-        <w:r>
-          <w:rPr>
-            <w:rFonts w:ascii="Microsoft JhengHei" w:eastAsia="Microsoft JhengHei" w:hAnsi="Microsoft JhengHei"/>
-            <w:noProof/>
-            <w:webHidden/>
-          </w:rPr>
-          <w:tab/>
-        </w:r>
-        <w:r>
-          <w:rPr>
-            <w:rFonts w:ascii="Microsoft JhengHei" w:eastAsia="Microsoft JhengHei" w:hAnsi="Microsoft JhengHei"/>
-            <w:noProof/>
-            <w:webHidden/>
-          </w:rPr>
-          <w:fldChar w:fldCharType="begin"/>
-        </w:r>
-        <w:r>
-          <w:rPr>
-            <w:rFonts w:ascii="Microsoft JhengHei" w:eastAsia="Microsoft JhengHei" w:hAnsi="Microsoft JhengHei"/>
-            <w:noProof/>
-            <w:webHidden/>
-          </w:rPr>
-          <w:instrText xml:space="preserve"> PAGEREF _Toc155631422 \h </w:instrText>
-        </w:r>
-        <w:r>
-          <w:rPr>
-            <w:rFonts w:ascii="Microsoft JhengHei" w:eastAsia="Microsoft JhengHei" w:hAnsi="Microsoft JhengHei"/>
-            <w:noProof/>
-            <w:webHidden/>
-          </w:rPr>
-        </w:r>
-        <w:r>
-          <w:rPr>
-            <w:rFonts w:ascii="Microsoft JhengHei" w:eastAsia="Microsoft JhengHei" w:hAnsi="Microsoft JhengHei"/>
-            <w:noProof/>
-            <w:webHidden/>
-          </w:rPr>
-          <w:fldChar w:fldCharType="separate"/>
-        </w:r>
-        <w:r>
-          <w:rPr>
-            <w:rFonts w:ascii="Microsoft JhengHei" w:eastAsia="Microsoft JhengHei" w:hAnsi="Microsoft JhengHei"/>
-            <w:noProof/>
-            <w:webHidden/>
-          </w:rPr>
-          <w:t>3</w:t>
-        </w:r>
-        <w:r>
-          <w:rPr>
-            <w:rFonts w:ascii="Microsoft JhengHei" w:eastAsia="Microsoft JhengHei" w:hAnsi="Microsoft JhengHei"/>
-            <w:noProof/>
-            <w:webHidden/>
-          </w:rPr>
-          <w:fldChar w:fldCharType="end"/>
-        </w:r>
-      </w:hyperlink>
-    </w:p>
-    <w:p>
-      <w:pPr>
-        <w:pStyle w:val="TM3"/>
-        <w:tabs>
-          <w:tab w:val="right" w:leader="dot" w:pos="9060"/>
-        </w:tabs>
-        <w:rPr>
-          <w:rFonts w:ascii="Microsoft JhengHei" w:eastAsia="Microsoft JhengHei" w:hAnsi="Microsoft JhengHei" w:cstheme="minorBidi"/>
-          <w:i w:val="0"/>
-          <w:iCs w:val="0"/>
-          <w:noProof/>
-          <w:kern w:val="2"/>
-          <w:sz w:val="22"/>
-          <w:szCs w:val="22"/>
-          <w14:ligatures w14:val="standardContextual"/>
-        </w:rPr>
-      </w:pPr>
-      <w:hyperlink w:anchor="_Toc155631423" w:history="1">
-        <w:r>
-          <w:rPr>
-            <w:rStyle w:val="Lienhypertexte"/>
-            <w:rFonts w:ascii="Microsoft JhengHei" w:eastAsia="Microsoft JhengHei" w:hAnsi="Microsoft JhengHei"/>
-            <w:noProof/>
-          </w:rPr>
-          <w:t>Objectifs et portée du projet (objectifs SMART)</w:t>
-        </w:r>
-        <w:r>
-          <w:rPr>
-            <w:rFonts w:ascii="Microsoft JhengHei" w:eastAsia="Microsoft JhengHei" w:hAnsi="Microsoft JhengHei"/>
-            <w:noProof/>
-            <w:webHidden/>
-          </w:rPr>
-          <w:tab/>
-        </w:r>
-        <w:r>
-          <w:rPr>
-            <w:rFonts w:ascii="Microsoft JhengHei" w:eastAsia="Microsoft JhengHei" w:hAnsi="Microsoft JhengHei"/>
-            <w:noProof/>
-            <w:webHidden/>
-          </w:rPr>
-          <w:fldChar w:fldCharType="begin"/>
-        </w:r>
-        <w:r>
-          <w:rPr>
-            <w:rFonts w:ascii="Microsoft JhengHei" w:eastAsia="Microsoft JhengHei" w:hAnsi="Microsoft JhengHei"/>
-            <w:noProof/>
-            <w:webHidden/>
-          </w:rPr>
-          <w:instrText xml:space="preserve"> PAGEREF _Toc155631423 \h </w:instrText>
-        </w:r>
-        <w:r>
-          <w:rPr>
-            <w:rFonts w:ascii="Microsoft JhengHei" w:eastAsia="Microsoft JhengHei" w:hAnsi="Microsoft JhengHei"/>
-            <w:noProof/>
-            <w:webHidden/>
-          </w:rPr>
-        </w:r>
-        <w:r>
-          <w:rPr>
-            <w:rFonts w:ascii="Microsoft JhengHei" w:eastAsia="Microsoft JhengHei" w:hAnsi="Microsoft JhengHei"/>
-            <w:noProof/>
-            <w:webHidden/>
-          </w:rPr>
-          <w:fldChar w:fldCharType="separate"/>
-        </w:r>
-        <w:r>
-          <w:rPr>
-            <w:rFonts w:ascii="Microsoft JhengHei" w:eastAsia="Microsoft JhengHei" w:hAnsi="Microsoft JhengHei"/>
-            <w:noProof/>
-            <w:webHidden/>
-          </w:rPr>
-          <w:t>3</w:t>
-        </w:r>
-        <w:r>
-          <w:rPr>
-            <w:rFonts w:ascii="Microsoft JhengHei" w:eastAsia="Microsoft JhengHei" w:hAnsi="Microsoft JhengHei"/>
-            <w:noProof/>
-            <w:webHidden/>
-          </w:rPr>
-          <w:fldChar w:fldCharType="end"/>
-        </w:r>
-      </w:hyperlink>
-    </w:p>
-    <w:p>
-      <w:pPr>
-        <w:pStyle w:val="TM3"/>
-        <w:tabs>
-          <w:tab w:val="right" w:leader="dot" w:pos="9060"/>
-        </w:tabs>
-        <w:rPr>
-          <w:rFonts w:ascii="Microsoft JhengHei" w:eastAsia="Microsoft JhengHei" w:hAnsi="Microsoft JhengHei" w:cstheme="minorBidi"/>
-          <w:i w:val="0"/>
-          <w:iCs w:val="0"/>
-          <w:noProof/>
-          <w:kern w:val="2"/>
-          <w:sz w:val="22"/>
-          <w:szCs w:val="22"/>
-          <w14:ligatures w14:val="standardContextual"/>
-        </w:rPr>
-      </w:pPr>
-      <w:hyperlink w:anchor="_Toc155631424" w:history="1">
-        <w:r>
-          <w:rPr>
-            <w:rStyle w:val="Lienhypertexte"/>
-            <w:rFonts w:ascii="Microsoft JhengHei" w:eastAsia="Microsoft JhengHei" w:hAnsi="Microsoft JhengHei"/>
-            <w:noProof/>
-          </w:rPr>
-          <w:t>Caractéristiques des utilisateurs et impacts</w:t>
-        </w:r>
-        <w:r>
-          <w:rPr>
-            <w:rFonts w:ascii="Microsoft JhengHei" w:eastAsia="Microsoft JhengHei" w:hAnsi="Microsoft JhengHei"/>
-            <w:noProof/>
-            <w:webHidden/>
-          </w:rPr>
-          <w:tab/>
-        </w:r>
-        <w:r>
-          <w:rPr>
-            <w:rFonts w:ascii="Microsoft JhengHei" w:eastAsia="Microsoft JhengHei" w:hAnsi="Microsoft JhengHei"/>
-            <w:noProof/>
-            <w:webHidden/>
-          </w:rPr>
-          <w:fldChar w:fldCharType="begin"/>
-        </w:r>
-        <w:r>
-          <w:rPr>
-            <w:rFonts w:ascii="Microsoft JhengHei" w:eastAsia="Microsoft JhengHei" w:hAnsi="Microsoft JhengHei"/>
-            <w:noProof/>
-            <w:webHidden/>
-          </w:rPr>
-          <w:instrText xml:space="preserve"> PAGEREF _Toc155631424 \h </w:instrText>
-        </w:r>
-        <w:r>
-          <w:rPr>
-            <w:rFonts w:ascii="Microsoft JhengHei" w:eastAsia="Microsoft JhengHei" w:hAnsi="Microsoft JhengHei"/>
-            <w:noProof/>
-            <w:webHidden/>
-          </w:rPr>
-        </w:r>
-        <w:r>
-          <w:rPr>
-            <w:rFonts w:ascii="Microsoft JhengHei" w:eastAsia="Microsoft JhengHei" w:hAnsi="Microsoft JhengHei"/>
-            <w:noProof/>
-            <w:webHidden/>
-          </w:rPr>
-          <w:fldChar w:fldCharType="separate"/>
-        </w:r>
-        <w:r>
-          <w:rPr>
-            <w:rFonts w:ascii="Microsoft JhengHei" w:eastAsia="Microsoft JhengHei" w:hAnsi="Microsoft JhengHei"/>
-            <w:noProof/>
-            <w:webHidden/>
-          </w:rPr>
-          <w:t>3</w:t>
-        </w:r>
-        <w:r>
-          <w:rPr>
-            <w:rFonts w:ascii="Microsoft JhengHei" w:eastAsia="Microsoft JhengHei" w:hAnsi="Microsoft JhengHei"/>
-            <w:noProof/>
-            <w:webHidden/>
-          </w:rPr>
-          <w:fldChar w:fldCharType="end"/>
-        </w:r>
-      </w:hyperlink>
-    </w:p>
-    <w:p>
-      <w:pPr>
-        <w:pStyle w:val="TM3"/>
-        <w:tabs>
-          <w:tab w:val="right" w:leader="dot" w:pos="9060"/>
-        </w:tabs>
-        <w:rPr>
-          <w:rFonts w:ascii="Microsoft JhengHei" w:eastAsia="Microsoft JhengHei" w:hAnsi="Microsoft JhengHei" w:cstheme="minorBidi"/>
-          <w:i w:val="0"/>
-          <w:iCs w:val="0"/>
-          <w:noProof/>
-          <w:kern w:val="2"/>
-          <w:sz w:val="22"/>
-          <w:szCs w:val="22"/>
-          <w14:ligatures w14:val="standardContextual"/>
-        </w:rPr>
-      </w:pPr>
-      <w:hyperlink w:anchor="_Toc155631425" w:history="1">
-        <w:r>
-          <w:rPr>
-            <w:rStyle w:val="Lienhypertexte"/>
-            <w:rFonts w:ascii="Microsoft JhengHei" w:eastAsia="Microsoft JhengHei" w:hAnsi="Microsoft JhengHei"/>
-            <w:noProof/>
-          </w:rPr>
-          <w:t>Fonctionnalités requises (du point de vue de l’utilisateur)</w:t>
-        </w:r>
-        <w:r>
-          <w:rPr>
-            <w:rFonts w:ascii="Microsoft JhengHei" w:eastAsia="Microsoft JhengHei" w:hAnsi="Microsoft JhengHei"/>
-            <w:noProof/>
-            <w:webHidden/>
-          </w:rPr>
-          <w:tab/>
-        </w:r>
-        <w:r>
-          <w:rPr>
-            <w:rFonts w:ascii="Microsoft JhengHei" w:eastAsia="Microsoft JhengHei" w:hAnsi="Microsoft JhengHei"/>
-            <w:noProof/>
-            <w:webHidden/>
-          </w:rPr>
-          <w:fldChar w:fldCharType="begin"/>
-        </w:r>
-        <w:r>
-          <w:rPr>
-            <w:rFonts w:ascii="Microsoft JhengHei" w:eastAsia="Microsoft JhengHei" w:hAnsi="Microsoft JhengHei"/>
-            <w:noProof/>
-            <w:webHidden/>
-          </w:rPr>
-          <w:instrText xml:space="preserve"> PAGEREF _Toc155631425 \h </w:instrText>
-        </w:r>
-        <w:r>
-          <w:rPr>
-            <w:rFonts w:ascii="Microsoft JhengHei" w:eastAsia="Microsoft JhengHei" w:hAnsi="Microsoft JhengHei"/>
-            <w:noProof/>
-            <w:webHidden/>
-          </w:rPr>
-        </w:r>
-        <w:r>
-          <w:rPr>
-            <w:rFonts w:ascii="Microsoft JhengHei" w:eastAsia="Microsoft JhengHei" w:hAnsi="Microsoft JhengHei"/>
-            <w:noProof/>
-            <w:webHidden/>
-          </w:rPr>
-          <w:fldChar w:fldCharType="separate"/>
-        </w:r>
-        <w:r>
-          <w:rPr>
-            <w:rFonts w:ascii="Microsoft JhengHei" w:eastAsia="Microsoft JhengHei" w:hAnsi="Microsoft JhengHei"/>
-            <w:noProof/>
-            <w:webHidden/>
-          </w:rPr>
-          <w:t>3</w:t>
-        </w:r>
-        <w:r>
-          <w:rPr>
-            <w:rFonts w:ascii="Microsoft JhengHei" w:eastAsia="Microsoft JhengHei" w:hAnsi="Microsoft JhengHei"/>
-            <w:noProof/>
-            <w:webHidden/>
-          </w:rPr>
-          <w:fldChar w:fldCharType="end"/>
-        </w:r>
-      </w:hyperlink>
-    </w:p>
-    <w:p>
-      <w:pPr>
-        <w:pStyle w:val="TM3"/>
-        <w:tabs>
-          <w:tab w:val="right" w:leader="dot" w:pos="9060"/>
-        </w:tabs>
-        <w:rPr>
-          <w:rFonts w:ascii="Microsoft JhengHei" w:eastAsia="Microsoft JhengHei" w:hAnsi="Microsoft JhengHei" w:cstheme="minorBidi"/>
-          <w:i w:val="0"/>
-          <w:iCs w:val="0"/>
-          <w:noProof/>
-          <w:kern w:val="2"/>
-          <w:sz w:val="22"/>
-          <w:szCs w:val="22"/>
-          <w14:ligatures w14:val="standardContextual"/>
-        </w:rPr>
-      </w:pPr>
-      <w:hyperlink w:anchor="_Toc155631426" w:history="1">
-        <w:r>
-          <w:rPr>
-            <w:rStyle w:val="Lienhypertexte"/>
-            <w:rFonts w:ascii="Microsoft JhengHei" w:eastAsia="Microsoft JhengHei" w:hAnsi="Microsoft JhengHei"/>
-            <w:noProof/>
-          </w:rPr>
-          <w:t>Contraintes</w:t>
-        </w:r>
-        <w:r>
-          <w:rPr>
-            <w:rFonts w:ascii="Microsoft JhengHei" w:eastAsia="Microsoft JhengHei" w:hAnsi="Microsoft JhengHei"/>
-            <w:noProof/>
-            <w:webHidden/>
-          </w:rPr>
-          <w:tab/>
-        </w:r>
-        <w:r>
-          <w:rPr>
-            <w:rFonts w:ascii="Microsoft JhengHei" w:eastAsia="Microsoft JhengHei" w:hAnsi="Microsoft JhengHei"/>
-            <w:noProof/>
-            <w:webHidden/>
-          </w:rPr>
-          <w:fldChar w:fldCharType="begin"/>
-        </w:r>
-        <w:r>
-          <w:rPr>
-            <w:rFonts w:ascii="Microsoft JhengHei" w:eastAsia="Microsoft JhengHei" w:hAnsi="Microsoft JhengHei"/>
-            <w:noProof/>
-            <w:webHidden/>
-          </w:rPr>
-          <w:instrText xml:space="preserve"> PAGEREF _Toc155631426 \h </w:instrText>
-        </w:r>
-        <w:r>
-          <w:rPr>
-            <w:rFonts w:ascii="Microsoft JhengHei" w:eastAsia="Microsoft JhengHei" w:hAnsi="Microsoft JhengHei"/>
-            <w:noProof/>
-            <w:webHidden/>
-          </w:rPr>
-        </w:r>
-        <w:r>
-          <w:rPr>
-            <w:rFonts w:ascii="Microsoft JhengHei" w:eastAsia="Microsoft JhengHei" w:hAnsi="Microsoft JhengHei"/>
-            <w:noProof/>
-            <w:webHidden/>
-          </w:rPr>
-          <w:fldChar w:fldCharType="separate"/>
-        </w:r>
-        <w:r>
-          <w:rPr>
-            <w:rFonts w:ascii="Microsoft JhengHei" w:eastAsia="Microsoft JhengHei" w:hAnsi="Microsoft JhengHei"/>
-            <w:noProof/>
-            <w:webHidden/>
-          </w:rPr>
-          <w:t>3</w:t>
-        </w:r>
-        <w:r>
-          <w:rPr>
-            <w:rFonts w:ascii="Microsoft JhengHei" w:eastAsia="Microsoft JhengHei" w:hAnsi="Microsoft JhengHei"/>
-            <w:noProof/>
-            <w:webHidden/>
-          </w:rPr>
-          <w:fldChar w:fldCharType="end"/>
-        </w:r>
-      </w:hyperlink>
-    </w:p>
-    <w:p>
-      <w:pPr>
-        <w:pStyle w:val="TM3"/>
-        <w:tabs>
-          <w:tab w:val="right" w:leader="dot" w:pos="9060"/>
-        </w:tabs>
-        <w:rPr>
-          <w:rFonts w:ascii="Microsoft JhengHei" w:eastAsia="Microsoft JhengHei" w:hAnsi="Microsoft JhengHei" w:cstheme="minorBidi"/>
-          <w:i w:val="0"/>
-          <w:iCs w:val="0"/>
-          <w:noProof/>
-          <w:kern w:val="2"/>
-          <w:sz w:val="22"/>
-          <w:szCs w:val="22"/>
-          <w14:ligatures w14:val="standardContextual"/>
-        </w:rPr>
-      </w:pPr>
-      <w:hyperlink w:anchor="_Toc155631427" w:history="1">
-        <w:r>
-          <w:rPr>
-            <w:rStyle w:val="Lienhypertexte"/>
-            <w:rFonts w:ascii="Microsoft JhengHei" w:eastAsia="Microsoft JhengHei" w:hAnsi="Microsoft JhengHei"/>
-            <w:noProof/>
-          </w:rPr>
-          <w:t>Travail à réaliser par l'apprenti</w:t>
-        </w:r>
-        <w:r>
-          <w:rPr>
-            <w:rFonts w:ascii="Microsoft JhengHei" w:eastAsia="Microsoft JhengHei" w:hAnsi="Microsoft JhengHei"/>
-            <w:noProof/>
-            <w:webHidden/>
-          </w:rPr>
-          <w:tab/>
-        </w:r>
-        <w:r>
-          <w:rPr>
-            <w:rFonts w:ascii="Microsoft JhengHei" w:eastAsia="Microsoft JhengHei" w:hAnsi="Microsoft JhengHei"/>
-            <w:noProof/>
-            <w:webHidden/>
-          </w:rPr>
-          <w:fldChar w:fldCharType="begin"/>
-        </w:r>
-        <w:r>
-          <w:rPr>
-            <w:rFonts w:ascii="Microsoft JhengHei" w:eastAsia="Microsoft JhengHei" w:hAnsi="Microsoft JhengHei"/>
-            <w:noProof/>
-            <w:webHidden/>
-          </w:rPr>
-          <w:instrText xml:space="preserve"> PAGEREF _Toc155631427 \h </w:instrText>
-        </w:r>
-        <w:r>
-          <w:rPr>
-            <w:rFonts w:ascii="Microsoft JhengHei" w:eastAsia="Microsoft JhengHei" w:hAnsi="Microsoft JhengHei"/>
-            <w:noProof/>
-            <w:webHidden/>
-          </w:rPr>
-        </w:r>
-        <w:r>
-          <w:rPr>
-            <w:rFonts w:ascii="Microsoft JhengHei" w:eastAsia="Microsoft JhengHei" w:hAnsi="Microsoft JhengHei"/>
-            <w:noProof/>
-            <w:webHidden/>
-          </w:rPr>
-          <w:fldChar w:fldCharType="separate"/>
-        </w:r>
-        <w:r>
-          <w:rPr>
-            <w:rFonts w:ascii="Microsoft JhengHei" w:eastAsia="Microsoft JhengHei" w:hAnsi="Microsoft JhengHei"/>
-            <w:noProof/>
-            <w:webHidden/>
-          </w:rPr>
-          <w:t>3</w:t>
-        </w:r>
-        <w:r>
-          <w:rPr>
-            <w:rFonts w:ascii="Microsoft JhengHei" w:eastAsia="Microsoft JhengHei" w:hAnsi="Microsoft JhengHei"/>
-            <w:noProof/>
-            <w:webHidden/>
-          </w:rPr>
-          <w:fldChar w:fldCharType="end"/>
-        </w:r>
-      </w:hyperlink>
-    </w:p>
-    <w:p>
-      <w:pPr>
-        <w:pStyle w:val="TM3"/>
-        <w:tabs>
-          <w:tab w:val="right" w:leader="dot" w:pos="9060"/>
-        </w:tabs>
-        <w:rPr>
-          <w:rFonts w:ascii="Microsoft JhengHei" w:eastAsia="Microsoft JhengHei" w:hAnsi="Microsoft JhengHei" w:cstheme="minorBidi"/>
-          <w:i w:val="0"/>
-          <w:iCs w:val="0"/>
-          <w:noProof/>
-          <w:kern w:val="2"/>
-          <w:sz w:val="22"/>
-          <w:szCs w:val="22"/>
-          <w14:ligatures w14:val="standardContextual"/>
-        </w:rPr>
-      </w:pPr>
-      <w:hyperlink w:anchor="_Toc155631428" w:history="1">
-        <w:r>
-          <w:rPr>
-            <w:rStyle w:val="Lienhypertexte"/>
-            <w:rFonts w:ascii="Microsoft JhengHei" w:eastAsia="Microsoft JhengHei" w:hAnsi="Microsoft JhengHei"/>
-            <w:noProof/>
-          </w:rPr>
-          <w:t>Si le temps le permet …</w:t>
-        </w:r>
-        <w:r>
-          <w:rPr>
-            <w:rFonts w:ascii="Microsoft JhengHei" w:eastAsia="Microsoft JhengHei" w:hAnsi="Microsoft JhengHei"/>
-            <w:noProof/>
-            <w:webHidden/>
-          </w:rPr>
-          <w:tab/>
-        </w:r>
-        <w:r>
-          <w:rPr>
-            <w:rFonts w:ascii="Microsoft JhengHei" w:eastAsia="Microsoft JhengHei" w:hAnsi="Microsoft JhengHei"/>
-            <w:noProof/>
-            <w:webHidden/>
-          </w:rPr>
-          <w:fldChar w:fldCharType="begin"/>
-        </w:r>
-        <w:r>
-          <w:rPr>
-            <w:rFonts w:ascii="Microsoft JhengHei" w:eastAsia="Microsoft JhengHei" w:hAnsi="Microsoft JhengHei"/>
-            <w:noProof/>
-            <w:webHidden/>
-          </w:rPr>
-          <w:instrText xml:space="preserve"> PAGEREF _Toc155631428 \h </w:instrText>
-        </w:r>
-        <w:r>
-          <w:rPr>
-            <w:rFonts w:ascii="Microsoft JhengHei" w:eastAsia="Microsoft JhengHei" w:hAnsi="Microsoft JhengHei"/>
-            <w:noProof/>
-            <w:webHidden/>
-          </w:rPr>
-        </w:r>
-        <w:r>
-          <w:rPr>
-            <w:rFonts w:ascii="Microsoft JhengHei" w:eastAsia="Microsoft JhengHei" w:hAnsi="Microsoft JhengHei"/>
-            <w:noProof/>
-            <w:webHidden/>
-          </w:rPr>
-          <w:fldChar w:fldCharType="separate"/>
-        </w:r>
-        <w:r>
-          <w:rPr>
-            <w:rFonts w:ascii="Microsoft JhengHei" w:eastAsia="Microsoft JhengHei" w:hAnsi="Microsoft JhengHei"/>
-            <w:noProof/>
-            <w:webHidden/>
-          </w:rPr>
-          <w:t>3</w:t>
-        </w:r>
-        <w:r>
-          <w:rPr>
-            <w:rFonts w:ascii="Microsoft JhengHei" w:eastAsia="Microsoft JhengHei" w:hAnsi="Microsoft JhengHei"/>
-            <w:noProof/>
-            <w:webHidden/>
-          </w:rPr>
-          <w:fldChar w:fldCharType="end"/>
-        </w:r>
-      </w:hyperlink>
-    </w:p>
-    <w:p>
-      <w:pPr>
-        <w:pStyle w:val="TM3"/>
-        <w:tabs>
-          <w:tab w:val="right" w:leader="dot" w:pos="9060"/>
-        </w:tabs>
-        <w:rPr>
-          <w:rFonts w:ascii="Microsoft JhengHei" w:eastAsia="Microsoft JhengHei" w:hAnsi="Microsoft JhengHei" w:cstheme="minorBidi"/>
-          <w:i w:val="0"/>
-          <w:iCs w:val="0"/>
-          <w:noProof/>
-          <w:kern w:val="2"/>
-          <w:sz w:val="22"/>
-          <w:szCs w:val="22"/>
-          <w14:ligatures w14:val="standardContextual"/>
-        </w:rPr>
-      </w:pPr>
-      <w:hyperlink w:anchor="_Toc155631429" w:history="1">
-        <w:r>
-          <w:rPr>
-            <w:rStyle w:val="Lienhypertexte"/>
-            <w:rFonts w:ascii="Microsoft JhengHei" w:eastAsia="Microsoft JhengHei" w:hAnsi="Microsoft JhengHei"/>
-            <w:noProof/>
-          </w:rPr>
-          <w:t>Méthodes de validation des solutions</w:t>
-        </w:r>
-        <w:r>
-          <w:rPr>
-            <w:rFonts w:ascii="Microsoft JhengHei" w:eastAsia="Microsoft JhengHei" w:hAnsi="Microsoft JhengHei"/>
-            <w:noProof/>
-            <w:webHidden/>
-          </w:rPr>
-          <w:tab/>
-        </w:r>
-        <w:r>
-          <w:rPr>
-            <w:rFonts w:ascii="Microsoft JhengHei" w:eastAsia="Microsoft JhengHei" w:hAnsi="Microsoft JhengHei"/>
-            <w:noProof/>
-            <w:webHidden/>
-          </w:rPr>
-          <w:fldChar w:fldCharType="begin"/>
-        </w:r>
-        <w:r>
-          <w:rPr>
-            <w:rFonts w:ascii="Microsoft JhengHei" w:eastAsia="Microsoft JhengHei" w:hAnsi="Microsoft JhengHei"/>
-            <w:noProof/>
-            <w:webHidden/>
-          </w:rPr>
-          <w:instrText xml:space="preserve"> PAGEREF _Toc155631429 \h </w:instrText>
-        </w:r>
-        <w:r>
-          <w:rPr>
-            <w:rFonts w:ascii="Microsoft JhengHei" w:eastAsia="Microsoft JhengHei" w:hAnsi="Microsoft JhengHei"/>
-            <w:noProof/>
-            <w:webHidden/>
-          </w:rPr>
-        </w:r>
-        <w:r>
-          <w:rPr>
-            <w:rFonts w:ascii="Microsoft JhengHei" w:eastAsia="Microsoft JhengHei" w:hAnsi="Microsoft JhengHei"/>
-            <w:noProof/>
-            <w:webHidden/>
-          </w:rPr>
-          <w:fldChar w:fldCharType="separate"/>
-        </w:r>
-        <w:r>
-          <w:rPr>
-            <w:rFonts w:ascii="Microsoft JhengHei" w:eastAsia="Microsoft JhengHei" w:hAnsi="Microsoft JhengHei"/>
-            <w:noProof/>
-            <w:webHidden/>
-          </w:rPr>
-          <w:t>3</w:t>
-        </w:r>
-        <w:r>
-          <w:rPr>
-            <w:rFonts w:ascii="Microsoft JhengHei" w:eastAsia="Microsoft JhengHei" w:hAnsi="Microsoft JhengHei"/>
-            <w:noProof/>
-            <w:webHidden/>
-          </w:rPr>
-          <w:fldChar w:fldCharType="end"/>
-        </w:r>
-      </w:hyperlink>
-    </w:p>
-    <w:p>
-      <w:pPr>
-        <w:pStyle w:val="TM2"/>
-        <w:tabs>
-          <w:tab w:val="right" w:leader="dot" w:pos="9060"/>
-        </w:tabs>
-        <w:rPr>
-          <w:rFonts w:ascii="Microsoft JhengHei" w:eastAsia="Microsoft JhengHei" w:hAnsi="Microsoft JhengHei" w:cstheme="minorBidi"/>
-          <w:smallCaps w:val="0"/>
-          <w:noProof/>
-          <w:kern w:val="2"/>
-          <w:sz w:val="22"/>
-          <w:szCs w:val="22"/>
-          <w14:ligatures w14:val="standardContextual"/>
-        </w:rPr>
-      </w:pPr>
-      <w:hyperlink w:anchor="_Toc155631430" w:history="1">
-        <w:r>
-          <w:rPr>
-            <w:rStyle w:val="Lienhypertexte"/>
-            <w:rFonts w:ascii="Microsoft JhengHei" w:eastAsia="Microsoft JhengHei" w:hAnsi="Microsoft JhengHei"/>
-            <w:noProof/>
-          </w:rPr>
-          <w:t>Les points suivants seront évalués</w:t>
-        </w:r>
-        <w:r>
-          <w:rPr>
-            <w:rFonts w:ascii="Microsoft JhengHei" w:eastAsia="Microsoft JhengHei" w:hAnsi="Microsoft JhengHei"/>
-            <w:noProof/>
-            <w:webHidden/>
-          </w:rPr>
-          <w:tab/>
-        </w:r>
-        <w:r>
-          <w:rPr>
-            <w:rFonts w:ascii="Microsoft JhengHei" w:eastAsia="Microsoft JhengHei" w:hAnsi="Microsoft JhengHei"/>
-            <w:noProof/>
-            <w:webHidden/>
-          </w:rPr>
-          <w:fldChar w:fldCharType="begin"/>
-        </w:r>
-        <w:r>
-          <w:rPr>
-            <w:rFonts w:ascii="Microsoft JhengHei" w:eastAsia="Microsoft JhengHei" w:hAnsi="Microsoft JhengHei"/>
-            <w:noProof/>
-            <w:webHidden/>
-          </w:rPr>
-          <w:instrText xml:space="preserve"> PAGEREF _Toc155631430 \h </w:instrText>
-        </w:r>
-        <w:r>
-          <w:rPr>
-            <w:rFonts w:ascii="Microsoft JhengHei" w:eastAsia="Microsoft JhengHei" w:hAnsi="Microsoft JhengHei"/>
-            <w:noProof/>
-            <w:webHidden/>
-          </w:rPr>
-        </w:r>
-        <w:r>
-          <w:rPr>
-            <w:rFonts w:ascii="Microsoft JhengHei" w:eastAsia="Microsoft JhengHei" w:hAnsi="Microsoft JhengHei"/>
-            <w:noProof/>
-            <w:webHidden/>
-          </w:rPr>
-          <w:fldChar w:fldCharType="separate"/>
-        </w:r>
-        <w:r>
-          <w:rPr>
-            <w:rFonts w:ascii="Microsoft JhengHei" w:eastAsia="Microsoft JhengHei" w:hAnsi="Microsoft JhengHei"/>
-            <w:noProof/>
-            <w:webHidden/>
-          </w:rPr>
-          <w:t>3</w:t>
-        </w:r>
-        <w:r>
-          <w:rPr>
-            <w:rFonts w:ascii="Microsoft JhengHei" w:eastAsia="Microsoft JhengHei" w:hAnsi="Microsoft JhengHei"/>
-            <w:noProof/>
-            <w:webHidden/>
-          </w:rPr>
-          <w:fldChar w:fldCharType="end"/>
-        </w:r>
-      </w:hyperlink>
-    </w:p>
-    <w:p>
-      <w:pPr>
-        <w:pStyle w:val="TM2"/>
-        <w:tabs>
-          <w:tab w:val="right" w:leader="dot" w:pos="9060"/>
-        </w:tabs>
-        <w:rPr>
-          <w:rFonts w:ascii="Microsoft JhengHei" w:eastAsia="Microsoft JhengHei" w:hAnsi="Microsoft JhengHei" w:cstheme="minorBidi"/>
-          <w:smallCaps w:val="0"/>
-          <w:noProof/>
-          <w:kern w:val="2"/>
-          <w:sz w:val="22"/>
-          <w:szCs w:val="22"/>
-          <w14:ligatures w14:val="standardContextual"/>
-        </w:rPr>
-      </w:pPr>
-      <w:hyperlink w:anchor="_Toc155631431" w:history="1">
-        <w:r>
-          <w:rPr>
-            <w:rStyle w:val="Lienhypertexte"/>
-            <w:rFonts w:ascii="Microsoft JhengHei" w:eastAsia="Microsoft JhengHei" w:hAnsi="Microsoft JhengHei"/>
-            <w:noProof/>
-          </w:rPr>
-          <w:t>Validation et conditions de réussite</w:t>
-        </w:r>
-        <w:r>
-          <w:rPr>
-            <w:rFonts w:ascii="Microsoft JhengHei" w:eastAsia="Microsoft JhengHei" w:hAnsi="Microsoft JhengHei"/>
-            <w:noProof/>
-            <w:webHidden/>
-          </w:rPr>
-          <w:tab/>
-        </w:r>
-        <w:r>
-          <w:rPr>
-            <w:rFonts w:ascii="Microsoft JhengHei" w:eastAsia="Microsoft JhengHei" w:hAnsi="Microsoft JhengHei"/>
-            <w:noProof/>
-            <w:webHidden/>
-          </w:rPr>
-          <w:fldChar w:fldCharType="begin"/>
-        </w:r>
-        <w:r>
-          <w:rPr>
-            <w:rFonts w:ascii="Microsoft JhengHei" w:eastAsia="Microsoft JhengHei" w:hAnsi="Microsoft JhengHei"/>
-            <w:noProof/>
-            <w:webHidden/>
-          </w:rPr>
-          <w:instrText xml:space="preserve"> PAGEREF _Toc155631431 \h </w:instrText>
-        </w:r>
-        <w:r>
-          <w:rPr>
-            <w:rFonts w:ascii="Microsoft JhengHei" w:eastAsia="Microsoft JhengHei" w:hAnsi="Microsoft JhengHei"/>
-            <w:noProof/>
-            <w:webHidden/>
-          </w:rPr>
-        </w:r>
-        <w:r>
-          <w:rPr>
-            <w:rFonts w:ascii="Microsoft JhengHei" w:eastAsia="Microsoft JhengHei" w:hAnsi="Microsoft JhengHei"/>
-            <w:noProof/>
-            <w:webHidden/>
-          </w:rPr>
-          <w:fldChar w:fldCharType="separate"/>
-        </w:r>
-        <w:r>
-          <w:rPr>
-            <w:rFonts w:ascii="Microsoft JhengHei" w:eastAsia="Microsoft JhengHei" w:hAnsi="Microsoft JhengHei"/>
-            <w:noProof/>
-            <w:webHidden/>
-          </w:rPr>
-          <w:t>3</w:t>
-        </w:r>
-        <w:r>
-          <w:rPr>
-            <w:rFonts w:ascii="Microsoft JhengHei" w:eastAsia="Microsoft JhengHei" w:hAnsi="Microsoft JhengHei"/>
             <w:noProof/>
             <w:webHidden/>
           </w:rPr>
@@ -1477,7 +615,7 @@
           <w:tab w:val="right" w:leader="dot" w:pos="9060"/>
         </w:tabs>
         <w:rPr>
-          <w:rFonts w:ascii="Microsoft JhengHei" w:eastAsia="Microsoft JhengHei" w:hAnsi="Microsoft JhengHei" w:cstheme="minorBidi"/>
+          <w:rFonts w:eastAsiaTheme="minorEastAsia" w:cstheme="minorBidi"/>
           <w:b w:val="0"/>
           <w:bCs w:val="0"/>
           <w:caps w:val="0"/>
@@ -1488,18 +626,17 @@
           <w14:ligatures w14:val="standardContextual"/>
         </w:rPr>
       </w:pPr>
-      <w:hyperlink w:anchor="_Toc155631432" w:history="1">
+      <w:hyperlink w:anchor="_Toc181971749" w:history="1">
         <w:r>
           <w:rPr>
             <w:rStyle w:val="Lienhypertexte"/>
             <w:rFonts w:ascii="Microsoft JhengHei" w:eastAsia="Microsoft JhengHei" w:hAnsi="Microsoft JhengHei"/>
             <w:noProof/>
           </w:rPr>
-          <w:t>Planification Initiale</w:t>
-        </w:r>
-        <w:r>
-          <w:rPr>
-            <w:rFonts w:ascii="Microsoft JhengHei" w:eastAsia="Microsoft JhengHei" w:hAnsi="Microsoft JhengHei"/>
+          <w:t>Planification</w:t>
+        </w:r>
+        <w:r>
+          <w:rPr>
             <w:noProof/>
             <w:webHidden/>
           </w:rPr>
@@ -1507,7 +644,6 @@
         </w:r>
         <w:r>
           <w:rPr>
-            <w:rFonts w:ascii="Microsoft JhengHei" w:eastAsia="Microsoft JhengHei" w:hAnsi="Microsoft JhengHei"/>
             <w:noProof/>
             <w:webHidden/>
           </w:rPr>
@@ -1515,22 +651,19 @@
         </w:r>
         <w:r>
           <w:rPr>
-            <w:rFonts w:ascii="Microsoft JhengHei" w:eastAsia="Microsoft JhengHei" w:hAnsi="Microsoft JhengHei"/>
-            <w:noProof/>
-            <w:webHidden/>
-          </w:rPr>
-          <w:instrText xml:space="preserve"> PAGEREF _Toc155631432 \h </w:instrText>
-        </w:r>
-        <w:r>
-          <w:rPr>
-            <w:rFonts w:ascii="Microsoft JhengHei" w:eastAsia="Microsoft JhengHei" w:hAnsi="Microsoft JhengHei"/>
-            <w:noProof/>
-            <w:webHidden/>
-          </w:rPr>
-        </w:r>
-        <w:r>
-          <w:rPr>
-            <w:rFonts w:ascii="Microsoft JhengHei" w:eastAsia="Microsoft JhengHei" w:hAnsi="Microsoft JhengHei"/>
+            <w:noProof/>
+            <w:webHidden/>
+          </w:rPr>
+          <w:instrText xml:space="preserve"> PAGEREF _Toc181971749 \h </w:instrText>
+        </w:r>
+        <w:r>
+          <w:rPr>
+            <w:noProof/>
+            <w:webHidden/>
+          </w:rPr>
+        </w:r>
+        <w:r>
+          <w:rPr>
             <w:noProof/>
             <w:webHidden/>
           </w:rPr>
@@ -1538,7 +671,6 @@
         </w:r>
         <w:r>
           <w:rPr>
-            <w:rFonts w:ascii="Microsoft JhengHei" w:eastAsia="Microsoft JhengHei" w:hAnsi="Microsoft JhengHei"/>
             <w:noProof/>
             <w:webHidden/>
           </w:rPr>
@@ -1546,7 +678,6 @@
         </w:r>
         <w:r>
           <w:rPr>
-            <w:rFonts w:ascii="Microsoft JhengHei" w:eastAsia="Microsoft JhengHei" w:hAnsi="Microsoft JhengHei"/>
             <w:noProof/>
             <w:webHidden/>
           </w:rPr>
@@ -1561,7 +692,7 @@
           <w:tab w:val="right" w:leader="dot" w:pos="9060"/>
         </w:tabs>
         <w:rPr>
-          <w:rFonts w:ascii="Microsoft JhengHei" w:eastAsia="Microsoft JhengHei" w:hAnsi="Microsoft JhengHei" w:cstheme="minorBidi"/>
+          <w:rFonts w:eastAsiaTheme="minorEastAsia" w:cstheme="minorBidi"/>
           <w:b w:val="0"/>
           <w:bCs w:val="0"/>
           <w:caps w:val="0"/>
@@ -1572,18 +703,17 @@
           <w14:ligatures w14:val="standardContextual"/>
         </w:rPr>
       </w:pPr>
-      <w:hyperlink w:anchor="_Toc155631433" w:history="1">
+      <w:hyperlink w:anchor="_Toc181971750" w:history="1">
         <w:r>
           <w:rPr>
             <w:rStyle w:val="Lienhypertexte"/>
             <w:rFonts w:ascii="Microsoft JhengHei" w:eastAsia="Microsoft JhengHei" w:hAnsi="Microsoft JhengHei"/>
             <w:noProof/>
           </w:rPr>
-          <w:t>Analyse</w:t>
-        </w:r>
-        <w:r>
-          <w:rPr>
-            <w:rFonts w:ascii="Microsoft JhengHei" w:eastAsia="Microsoft JhengHei" w:hAnsi="Microsoft JhengHei"/>
+          <w:t>Analyse foonctionnel</w:t>
+        </w:r>
+        <w:r>
+          <w:rPr>
             <w:noProof/>
             <w:webHidden/>
           </w:rPr>
@@ -1591,7 +721,6 @@
         </w:r>
         <w:r>
           <w:rPr>
-            <w:rFonts w:ascii="Microsoft JhengHei" w:eastAsia="Microsoft JhengHei" w:hAnsi="Microsoft JhengHei"/>
             <w:noProof/>
             <w:webHidden/>
           </w:rPr>
@@ -1599,22 +728,19 @@
         </w:r>
         <w:r>
           <w:rPr>
-            <w:rFonts w:ascii="Microsoft JhengHei" w:eastAsia="Microsoft JhengHei" w:hAnsi="Microsoft JhengHei"/>
-            <w:noProof/>
-            <w:webHidden/>
-          </w:rPr>
-          <w:instrText xml:space="preserve"> PAGEREF _Toc155631433 \h </w:instrText>
-        </w:r>
-        <w:r>
-          <w:rPr>
-            <w:rFonts w:ascii="Microsoft JhengHei" w:eastAsia="Microsoft JhengHei" w:hAnsi="Microsoft JhengHei"/>
-            <w:noProof/>
-            <w:webHidden/>
-          </w:rPr>
-        </w:r>
-        <w:r>
-          <w:rPr>
-            <w:rFonts w:ascii="Microsoft JhengHei" w:eastAsia="Microsoft JhengHei" w:hAnsi="Microsoft JhengHei"/>
+            <w:noProof/>
+            <w:webHidden/>
+          </w:rPr>
+          <w:instrText xml:space="preserve"> PAGEREF _Toc181971750 \h </w:instrText>
+        </w:r>
+        <w:r>
+          <w:rPr>
+            <w:noProof/>
+            <w:webHidden/>
+          </w:rPr>
+        </w:r>
+        <w:r>
+          <w:rPr>
             <w:noProof/>
             <w:webHidden/>
           </w:rPr>
@@ -1622,15 +748,13 @@
         </w:r>
         <w:r>
           <w:rPr>
-            <w:rFonts w:ascii="Microsoft JhengHei" w:eastAsia="Microsoft JhengHei" w:hAnsi="Microsoft JhengHei"/>
-            <w:noProof/>
-            <w:webHidden/>
-          </w:rPr>
-          <w:t>4</w:t>
-        </w:r>
-        <w:r>
-          <w:rPr>
-            <w:rFonts w:ascii="Microsoft JhengHei" w:eastAsia="Microsoft JhengHei" w:hAnsi="Microsoft JhengHei"/>
+            <w:noProof/>
+            <w:webHidden/>
+          </w:rPr>
+          <w:t>3</w:t>
+        </w:r>
+        <w:r>
+          <w:rPr>
             <w:noProof/>
             <w:webHidden/>
           </w:rPr>
@@ -1645,7 +769,7 @@
           <w:tab w:val="right" w:leader="dot" w:pos="9060"/>
         </w:tabs>
         <w:rPr>
-          <w:rFonts w:ascii="Microsoft JhengHei" w:eastAsia="Microsoft JhengHei" w:hAnsi="Microsoft JhengHei" w:cstheme="minorBidi"/>
+          <w:rFonts w:eastAsiaTheme="minorEastAsia" w:cstheme="minorBidi"/>
           <w:smallCaps w:val="0"/>
           <w:noProof/>
           <w:kern w:val="2"/>
@@ -1654,18 +778,17 @@
           <w14:ligatures w14:val="standardContextual"/>
         </w:rPr>
       </w:pPr>
-      <w:hyperlink w:anchor="_Toc155631434" w:history="1">
+      <w:hyperlink w:anchor="_Toc181971751" w:history="1">
         <w:r>
           <w:rPr>
             <w:rStyle w:val="Lienhypertexte"/>
-            <w:rFonts w:ascii="Microsoft JhengHei" w:eastAsia="Microsoft JhengHei" w:hAnsi="Microsoft JhengHei"/>
-            <w:noProof/>
-          </w:rPr>
-          <w:t>Opportunités</w:t>
-        </w:r>
-        <w:r>
-          <w:rPr>
-            <w:rFonts w:ascii="Microsoft JhengHei" w:eastAsia="Microsoft JhengHei" w:hAnsi="Microsoft JhengHei"/>
+            <w:rFonts w:eastAsia="Microsoft JhengHei"/>
+            <w:noProof/>
+          </w:rPr>
+          <w:t>Affichage des morceaux locaux</w:t>
+        </w:r>
+        <w:r>
+          <w:rPr>
             <w:noProof/>
             <w:webHidden/>
           </w:rPr>
@@ -1673,7 +796,6 @@
         </w:r>
         <w:r>
           <w:rPr>
-            <w:rFonts w:ascii="Microsoft JhengHei" w:eastAsia="Microsoft JhengHei" w:hAnsi="Microsoft JhengHei"/>
             <w:noProof/>
             <w:webHidden/>
           </w:rPr>
@@ -1681,22 +803,19 @@
         </w:r>
         <w:r>
           <w:rPr>
-            <w:rFonts w:ascii="Microsoft JhengHei" w:eastAsia="Microsoft JhengHei" w:hAnsi="Microsoft JhengHei"/>
-            <w:noProof/>
-            <w:webHidden/>
-          </w:rPr>
-          <w:instrText xml:space="preserve"> PAGEREF _Toc155631434 \h </w:instrText>
-        </w:r>
-        <w:r>
-          <w:rPr>
-            <w:rFonts w:ascii="Microsoft JhengHei" w:eastAsia="Microsoft JhengHei" w:hAnsi="Microsoft JhengHei"/>
-            <w:noProof/>
-            <w:webHidden/>
-          </w:rPr>
-        </w:r>
-        <w:r>
-          <w:rPr>
-            <w:rFonts w:ascii="Microsoft JhengHei" w:eastAsia="Microsoft JhengHei" w:hAnsi="Microsoft JhengHei"/>
+            <w:noProof/>
+            <w:webHidden/>
+          </w:rPr>
+          <w:instrText xml:space="preserve"> PAGEREF _Toc181971751 \h </w:instrText>
+        </w:r>
+        <w:r>
+          <w:rPr>
+            <w:noProof/>
+            <w:webHidden/>
+          </w:rPr>
+        </w:r>
+        <w:r>
+          <w:rPr>
             <w:noProof/>
             <w:webHidden/>
           </w:rPr>
@@ -1704,15 +823,13 @@
         </w:r>
         <w:r>
           <w:rPr>
-            <w:rFonts w:ascii="Microsoft JhengHei" w:eastAsia="Microsoft JhengHei" w:hAnsi="Microsoft JhengHei"/>
-            <w:noProof/>
-            <w:webHidden/>
-          </w:rPr>
-          <w:t>4</w:t>
-        </w:r>
-        <w:r>
-          <w:rPr>
-            <w:rFonts w:ascii="Microsoft JhengHei" w:eastAsia="Microsoft JhengHei" w:hAnsi="Microsoft JhengHei"/>
+            <w:noProof/>
+            <w:webHidden/>
+          </w:rPr>
+          <w:t>3</w:t>
+        </w:r>
+        <w:r>
+          <w:rPr>
             <w:noProof/>
             <w:webHidden/>
           </w:rPr>
@@ -1727,7 +844,7 @@
           <w:tab w:val="right" w:leader="dot" w:pos="9060"/>
         </w:tabs>
         <w:rPr>
-          <w:rFonts w:ascii="Microsoft JhengHei" w:eastAsia="Microsoft JhengHei" w:hAnsi="Microsoft JhengHei" w:cstheme="minorBidi"/>
+          <w:rFonts w:eastAsiaTheme="minorEastAsia" w:cstheme="minorBidi"/>
           <w:smallCaps w:val="0"/>
           <w:noProof/>
           <w:kern w:val="2"/>
@@ -1736,18 +853,17 @@
           <w14:ligatures w14:val="standardContextual"/>
         </w:rPr>
       </w:pPr>
-      <w:hyperlink w:anchor="_Toc155631435" w:history="1">
+      <w:hyperlink w:anchor="_Toc181971752" w:history="1">
         <w:r>
           <w:rPr>
             <w:rStyle w:val="Lienhypertexte"/>
-            <w:rFonts w:ascii="Microsoft JhengHei" w:eastAsia="Microsoft JhengHei" w:hAnsi="Microsoft JhengHei"/>
-            <w:noProof/>
-          </w:rPr>
-          <w:t>Document d’analyse et conception</w:t>
-        </w:r>
-        <w:r>
-          <w:rPr>
-            <w:rFonts w:ascii="Microsoft JhengHei" w:eastAsia="Microsoft JhengHei" w:hAnsi="Microsoft JhengHei"/>
+            <w:rFonts w:eastAsia="Microsoft JhengHei"/>
+            <w:noProof/>
+          </w:rPr>
+          <w:t>Explorer les musiques</w:t>
+        </w:r>
+        <w:r>
+          <w:rPr>
             <w:noProof/>
             <w:webHidden/>
           </w:rPr>
@@ -1755,7 +871,6 @@
         </w:r>
         <w:r>
           <w:rPr>
-            <w:rFonts w:ascii="Microsoft JhengHei" w:eastAsia="Microsoft JhengHei" w:hAnsi="Microsoft JhengHei"/>
             <w:noProof/>
             <w:webHidden/>
           </w:rPr>
@@ -1763,22 +878,19 @@
         </w:r>
         <w:r>
           <w:rPr>
-            <w:rFonts w:ascii="Microsoft JhengHei" w:eastAsia="Microsoft JhengHei" w:hAnsi="Microsoft JhengHei"/>
-            <w:noProof/>
-            <w:webHidden/>
-          </w:rPr>
-          <w:instrText xml:space="preserve"> PAGEREF _Toc155631435 \h </w:instrText>
-        </w:r>
-        <w:r>
-          <w:rPr>
-            <w:rFonts w:ascii="Microsoft JhengHei" w:eastAsia="Microsoft JhengHei" w:hAnsi="Microsoft JhengHei"/>
-            <w:noProof/>
-            <w:webHidden/>
-          </w:rPr>
-        </w:r>
-        <w:r>
-          <w:rPr>
-            <w:rFonts w:ascii="Microsoft JhengHei" w:eastAsia="Microsoft JhengHei" w:hAnsi="Microsoft JhengHei"/>
+            <w:noProof/>
+            <w:webHidden/>
+          </w:rPr>
+          <w:instrText xml:space="preserve"> PAGEREF _Toc181971752 \h </w:instrText>
+        </w:r>
+        <w:r>
+          <w:rPr>
+            <w:noProof/>
+            <w:webHidden/>
+          </w:rPr>
+        </w:r>
+        <w:r>
+          <w:rPr>
             <w:noProof/>
             <w:webHidden/>
           </w:rPr>
@@ -1786,7 +898,6 @@
         </w:r>
         <w:r>
           <w:rPr>
-            <w:rFonts w:ascii="Microsoft JhengHei" w:eastAsia="Microsoft JhengHei" w:hAnsi="Microsoft JhengHei"/>
             <w:noProof/>
             <w:webHidden/>
           </w:rPr>
@@ -1794,171 +905,6 @@
         </w:r>
         <w:r>
           <w:rPr>
-            <w:rFonts w:ascii="Microsoft JhengHei" w:eastAsia="Microsoft JhengHei" w:hAnsi="Microsoft JhengHei"/>
-            <w:noProof/>
-            <w:webHidden/>
-          </w:rPr>
-          <w:fldChar w:fldCharType="end"/>
-        </w:r>
-      </w:hyperlink>
-    </w:p>
-    <w:p>
-      <w:pPr>
-        <w:pStyle w:val="TM2"/>
-        <w:tabs>
-          <w:tab w:val="right" w:leader="dot" w:pos="9060"/>
-        </w:tabs>
-        <w:rPr>
-          <w:rFonts w:ascii="Microsoft JhengHei" w:eastAsia="Microsoft JhengHei" w:hAnsi="Microsoft JhengHei" w:cstheme="minorBidi"/>
-          <w:smallCaps w:val="0"/>
-          <w:noProof/>
-          <w:kern w:val="2"/>
-          <w:sz w:val="22"/>
-          <w:szCs w:val="22"/>
-          <w14:ligatures w14:val="standardContextual"/>
-        </w:rPr>
-      </w:pPr>
-      <w:hyperlink w:anchor="_Toc155631436" w:history="1">
-        <w:r>
-          <w:rPr>
-            <w:rStyle w:val="Lienhypertexte"/>
-            <w:rFonts w:ascii="Microsoft JhengHei" w:eastAsia="Microsoft JhengHei" w:hAnsi="Microsoft JhengHei"/>
-            <w:noProof/>
-          </w:rPr>
-          <w:t>Conception des tests</w:t>
-        </w:r>
-        <w:r>
-          <w:rPr>
-            <w:rFonts w:ascii="Microsoft JhengHei" w:eastAsia="Microsoft JhengHei" w:hAnsi="Microsoft JhengHei"/>
-            <w:noProof/>
-            <w:webHidden/>
-          </w:rPr>
-          <w:tab/>
-        </w:r>
-        <w:r>
-          <w:rPr>
-            <w:rFonts w:ascii="Microsoft JhengHei" w:eastAsia="Microsoft JhengHei" w:hAnsi="Microsoft JhengHei"/>
-            <w:noProof/>
-            <w:webHidden/>
-          </w:rPr>
-          <w:fldChar w:fldCharType="begin"/>
-        </w:r>
-        <w:r>
-          <w:rPr>
-            <w:rFonts w:ascii="Microsoft JhengHei" w:eastAsia="Microsoft JhengHei" w:hAnsi="Microsoft JhengHei"/>
-            <w:noProof/>
-            <w:webHidden/>
-          </w:rPr>
-          <w:instrText xml:space="preserve"> PAGEREF _Toc155631436 \h </w:instrText>
-        </w:r>
-        <w:r>
-          <w:rPr>
-            <w:rFonts w:ascii="Microsoft JhengHei" w:eastAsia="Microsoft JhengHei" w:hAnsi="Microsoft JhengHei"/>
-            <w:noProof/>
-            <w:webHidden/>
-          </w:rPr>
-        </w:r>
-        <w:r>
-          <w:rPr>
-            <w:rFonts w:ascii="Microsoft JhengHei" w:eastAsia="Microsoft JhengHei" w:hAnsi="Microsoft JhengHei"/>
-            <w:noProof/>
-            <w:webHidden/>
-          </w:rPr>
-          <w:fldChar w:fldCharType="separate"/>
-        </w:r>
-        <w:r>
-          <w:rPr>
-            <w:rFonts w:ascii="Microsoft JhengHei" w:eastAsia="Microsoft JhengHei" w:hAnsi="Microsoft JhengHei"/>
-            <w:noProof/>
-            <w:webHidden/>
-          </w:rPr>
-          <w:t>4</w:t>
-        </w:r>
-        <w:r>
-          <w:rPr>
-            <w:rFonts w:ascii="Microsoft JhengHei" w:eastAsia="Microsoft JhengHei" w:hAnsi="Microsoft JhengHei"/>
-            <w:noProof/>
-            <w:webHidden/>
-          </w:rPr>
-          <w:fldChar w:fldCharType="end"/>
-        </w:r>
-      </w:hyperlink>
-    </w:p>
-    <w:p>
-      <w:pPr>
-        <w:pStyle w:val="TM2"/>
-        <w:tabs>
-          <w:tab w:val="right" w:leader="dot" w:pos="9060"/>
-        </w:tabs>
-        <w:rPr>
-          <w:rFonts w:ascii="Microsoft JhengHei" w:eastAsia="Microsoft JhengHei" w:hAnsi="Microsoft JhengHei" w:cstheme="minorBidi"/>
-          <w:smallCaps w:val="0"/>
-          <w:noProof/>
-          <w:kern w:val="2"/>
-          <w:sz w:val="22"/>
-          <w:szCs w:val="22"/>
-          <w14:ligatures w14:val="standardContextual"/>
-        </w:rPr>
-      </w:pPr>
-      <w:hyperlink w:anchor="_Toc155631437" w:history="1">
-        <w:r>
-          <w:rPr>
-            <w:rStyle w:val="Lienhypertexte"/>
-            <w:rFonts w:ascii="Microsoft JhengHei" w:eastAsia="Microsoft JhengHei" w:hAnsi="Microsoft JhengHei"/>
-            <w:noProof/>
-          </w:rPr>
-          <w:t>Planification détaillée</w:t>
-        </w:r>
-        <w:r>
-          <w:rPr>
-            <w:rFonts w:ascii="Microsoft JhengHei" w:eastAsia="Microsoft JhengHei" w:hAnsi="Microsoft JhengHei"/>
-            <w:noProof/>
-            <w:webHidden/>
-          </w:rPr>
-          <w:tab/>
-        </w:r>
-        <w:r>
-          <w:rPr>
-            <w:rFonts w:ascii="Microsoft JhengHei" w:eastAsia="Microsoft JhengHei" w:hAnsi="Microsoft JhengHei"/>
-            <w:noProof/>
-            <w:webHidden/>
-          </w:rPr>
-          <w:fldChar w:fldCharType="begin"/>
-        </w:r>
-        <w:r>
-          <w:rPr>
-            <w:rFonts w:ascii="Microsoft JhengHei" w:eastAsia="Microsoft JhengHei" w:hAnsi="Microsoft JhengHei"/>
-            <w:noProof/>
-            <w:webHidden/>
-          </w:rPr>
-          <w:instrText xml:space="preserve"> PAGEREF _Toc155631437 \h </w:instrText>
-        </w:r>
-        <w:r>
-          <w:rPr>
-            <w:rFonts w:ascii="Microsoft JhengHei" w:eastAsia="Microsoft JhengHei" w:hAnsi="Microsoft JhengHei"/>
-            <w:noProof/>
-            <w:webHidden/>
-          </w:rPr>
-        </w:r>
-        <w:r>
-          <w:rPr>
-            <w:rFonts w:ascii="Microsoft JhengHei" w:eastAsia="Microsoft JhengHei" w:hAnsi="Microsoft JhengHei"/>
-            <w:noProof/>
-            <w:webHidden/>
-          </w:rPr>
-          <w:fldChar w:fldCharType="separate"/>
-        </w:r>
-        <w:r>
-          <w:rPr>
-            <w:rFonts w:ascii="Microsoft JhengHei" w:eastAsia="Microsoft JhengHei" w:hAnsi="Microsoft JhengHei"/>
-            <w:noProof/>
-            <w:webHidden/>
-          </w:rPr>
-          <w:t>4</w:t>
-        </w:r>
-        <w:r>
-          <w:rPr>
-            <w:rFonts w:ascii="Microsoft JhengHei" w:eastAsia="Microsoft JhengHei" w:hAnsi="Microsoft JhengHei"/>
             <w:noProof/>
             <w:webHidden/>
           </w:rPr>
@@ -1973,7 +919,7 @@
           <w:tab w:val="right" w:leader="dot" w:pos="9060"/>
         </w:tabs>
         <w:rPr>
-          <w:rFonts w:ascii="Microsoft JhengHei" w:eastAsia="Microsoft JhengHei" w:hAnsi="Microsoft JhengHei" w:cstheme="minorBidi"/>
+          <w:rFonts w:eastAsiaTheme="minorEastAsia" w:cstheme="minorBidi"/>
           <w:b w:val="0"/>
           <w:bCs w:val="0"/>
           <w:caps w:val="0"/>
@@ -1984,18 +930,17 @@
           <w14:ligatures w14:val="standardContextual"/>
         </w:rPr>
       </w:pPr>
-      <w:hyperlink w:anchor="_Toc155631438" w:history="1">
+      <w:hyperlink w:anchor="_Toc181971753" w:history="1">
         <w:r>
           <w:rPr>
             <w:rStyle w:val="Lienhypertexte"/>
             <w:rFonts w:ascii="Microsoft JhengHei" w:eastAsia="Microsoft JhengHei" w:hAnsi="Microsoft JhengHei"/>
             <w:noProof/>
           </w:rPr>
-          <w:t>Réalisation</w:t>
-        </w:r>
-        <w:r>
-          <w:rPr>
-            <w:rFonts w:ascii="Microsoft JhengHei" w:eastAsia="Microsoft JhengHei" w:hAnsi="Microsoft JhengHei"/>
+          <w:t>Journal de travail</w:t>
+        </w:r>
+        <w:r>
+          <w:rPr>
             <w:noProof/>
             <w:webHidden/>
           </w:rPr>
@@ -2003,7 +948,6 @@
         </w:r>
         <w:r>
           <w:rPr>
-            <w:rFonts w:ascii="Microsoft JhengHei" w:eastAsia="Microsoft JhengHei" w:hAnsi="Microsoft JhengHei"/>
             <w:noProof/>
             <w:webHidden/>
           </w:rPr>
@@ -2011,22 +955,19 @@
         </w:r>
         <w:r>
           <w:rPr>
-            <w:rFonts w:ascii="Microsoft JhengHei" w:eastAsia="Microsoft JhengHei" w:hAnsi="Microsoft JhengHei"/>
-            <w:noProof/>
-            <w:webHidden/>
-          </w:rPr>
-          <w:instrText xml:space="preserve"> PAGEREF _Toc155631438 \h </w:instrText>
-        </w:r>
-        <w:r>
-          <w:rPr>
-            <w:rFonts w:ascii="Microsoft JhengHei" w:eastAsia="Microsoft JhengHei" w:hAnsi="Microsoft JhengHei"/>
-            <w:noProof/>
-            <w:webHidden/>
-          </w:rPr>
-        </w:r>
-        <w:r>
-          <w:rPr>
-            <w:rFonts w:ascii="Microsoft JhengHei" w:eastAsia="Microsoft JhengHei" w:hAnsi="Microsoft JhengHei"/>
+            <w:noProof/>
+            <w:webHidden/>
+          </w:rPr>
+          <w:instrText xml:space="preserve"> PAGEREF _Toc181971753 \h </w:instrText>
+        </w:r>
+        <w:r>
+          <w:rPr>
+            <w:noProof/>
+            <w:webHidden/>
+          </w:rPr>
+        </w:r>
+        <w:r>
+          <w:rPr>
             <w:noProof/>
             <w:webHidden/>
           </w:rPr>
@@ -2034,179 +975,13 @@
         </w:r>
         <w:r>
           <w:rPr>
-            <w:rFonts w:ascii="Microsoft JhengHei" w:eastAsia="Microsoft JhengHei" w:hAnsi="Microsoft JhengHei"/>
-            <w:noProof/>
-            <w:webHidden/>
-          </w:rPr>
-          <w:t>4</w:t>
-        </w:r>
-        <w:r>
-          <w:rPr>
-            <w:rFonts w:ascii="Microsoft JhengHei" w:eastAsia="Microsoft JhengHei" w:hAnsi="Microsoft JhengHei"/>
-            <w:noProof/>
-            <w:webHidden/>
-          </w:rPr>
-          <w:fldChar w:fldCharType="end"/>
-        </w:r>
-      </w:hyperlink>
-    </w:p>
-    <w:p>
-      <w:pPr>
-        <w:pStyle w:val="TM2"/>
-        <w:tabs>
-          <w:tab w:val="right" w:leader="dot" w:pos="9060"/>
-        </w:tabs>
-        <w:rPr>
-          <w:rFonts w:ascii="Microsoft JhengHei" w:eastAsia="Microsoft JhengHei" w:hAnsi="Microsoft JhengHei" w:cstheme="minorBidi"/>
-          <w:smallCaps w:val="0"/>
-          <w:noProof/>
-          <w:kern w:val="2"/>
-          <w:sz w:val="22"/>
-          <w:szCs w:val="22"/>
-          <w14:ligatures w14:val="standardContextual"/>
-        </w:rPr>
-      </w:pPr>
-      <w:hyperlink w:anchor="_Toc155631439" w:history="1">
-        <w:r>
-          <w:rPr>
-            <w:rStyle w:val="Lienhypertexte"/>
-            <w:rFonts w:ascii="Microsoft JhengHei" w:eastAsia="Microsoft JhengHei" w:hAnsi="Microsoft JhengHei"/>
-            <w:noProof/>
-          </w:rPr>
-          <w:t>Dossier de Réalisation</w:t>
-        </w:r>
-        <w:r>
-          <w:rPr>
-            <w:rFonts w:ascii="Microsoft JhengHei" w:eastAsia="Microsoft JhengHei" w:hAnsi="Microsoft JhengHei"/>
-            <w:noProof/>
-            <w:webHidden/>
-          </w:rPr>
-          <w:tab/>
-        </w:r>
-        <w:r>
-          <w:rPr>
-            <w:rFonts w:ascii="Microsoft JhengHei" w:eastAsia="Microsoft JhengHei" w:hAnsi="Microsoft JhengHei"/>
-            <w:noProof/>
-            <w:webHidden/>
-          </w:rPr>
-          <w:fldChar w:fldCharType="begin"/>
-        </w:r>
-        <w:r>
-          <w:rPr>
-            <w:rFonts w:ascii="Microsoft JhengHei" w:eastAsia="Microsoft JhengHei" w:hAnsi="Microsoft JhengHei"/>
-            <w:noProof/>
-            <w:webHidden/>
-          </w:rPr>
-          <w:instrText xml:space="preserve"> PAGEREF _Toc155631439 \h </w:instrText>
-        </w:r>
-        <w:r>
-          <w:rPr>
-            <w:rFonts w:ascii="Microsoft JhengHei" w:eastAsia="Microsoft JhengHei" w:hAnsi="Microsoft JhengHei"/>
-            <w:noProof/>
-            <w:webHidden/>
-          </w:rPr>
-        </w:r>
-        <w:r>
-          <w:rPr>
-            <w:rFonts w:ascii="Microsoft JhengHei" w:eastAsia="Microsoft JhengHei" w:hAnsi="Microsoft JhengHei"/>
-            <w:noProof/>
-            <w:webHidden/>
-          </w:rPr>
-          <w:fldChar w:fldCharType="separate"/>
-        </w:r>
-        <w:r>
-          <w:rPr>
-            <w:rFonts w:ascii="Microsoft JhengHei" w:eastAsia="Microsoft JhengHei" w:hAnsi="Microsoft JhengHei"/>
-            <w:noProof/>
-            <w:webHidden/>
-          </w:rPr>
-          <w:t>4</w:t>
-        </w:r>
-        <w:r>
-          <w:rPr>
-            <w:rFonts w:ascii="Microsoft JhengHei" w:eastAsia="Microsoft JhengHei" w:hAnsi="Microsoft JhengHei"/>
-            <w:noProof/>
-            <w:webHidden/>
-          </w:rPr>
-          <w:fldChar w:fldCharType="end"/>
-        </w:r>
-      </w:hyperlink>
-    </w:p>
-    <w:p>
-      <w:pPr>
-        <w:pStyle w:val="TM2"/>
-        <w:tabs>
-          <w:tab w:val="right" w:leader="dot" w:pos="9060"/>
-        </w:tabs>
-        <w:rPr>
-          <w:rFonts w:ascii="Microsoft JhengHei" w:eastAsia="Microsoft JhengHei" w:hAnsi="Microsoft JhengHei" w:cstheme="minorBidi"/>
-          <w:smallCaps w:val="0"/>
-          <w:noProof/>
-          <w:kern w:val="2"/>
-          <w:sz w:val="22"/>
-          <w:szCs w:val="22"/>
-          <w14:ligatures w14:val="standardContextual"/>
-        </w:rPr>
-      </w:pPr>
-      <w:hyperlink w:anchor="_Toc155631440" w:history="1">
-        <w:r>
-          <w:rPr>
-            <w:rStyle w:val="Lienhypertexte"/>
-            <w:rFonts w:ascii="Microsoft JhengHei" w:eastAsia="Microsoft JhengHei" w:hAnsi="Microsoft JhengHei"/>
-            <w:noProof/>
-          </w:rPr>
-          <w:t>Modifications</w:t>
-        </w:r>
-        <w:r>
-          <w:rPr>
-            <w:rFonts w:ascii="Microsoft JhengHei" w:eastAsia="Microsoft JhengHei" w:hAnsi="Microsoft JhengHei"/>
-            <w:noProof/>
-            <w:webHidden/>
-          </w:rPr>
-          <w:tab/>
-        </w:r>
-        <w:r>
-          <w:rPr>
-            <w:rFonts w:ascii="Microsoft JhengHei" w:eastAsia="Microsoft JhengHei" w:hAnsi="Microsoft JhengHei"/>
-            <w:noProof/>
-            <w:webHidden/>
-          </w:rPr>
-          <w:fldChar w:fldCharType="begin"/>
-        </w:r>
-        <w:r>
-          <w:rPr>
-            <w:rFonts w:ascii="Microsoft JhengHei" w:eastAsia="Microsoft JhengHei" w:hAnsi="Microsoft JhengHei"/>
-            <w:noProof/>
-            <w:webHidden/>
-          </w:rPr>
-          <w:instrText xml:space="preserve"> PAGEREF _Toc155631440 \h </w:instrText>
-        </w:r>
-        <w:r>
-          <w:rPr>
-            <w:rFonts w:ascii="Microsoft JhengHei" w:eastAsia="Microsoft JhengHei" w:hAnsi="Microsoft JhengHei"/>
-            <w:noProof/>
-            <w:webHidden/>
-          </w:rPr>
-        </w:r>
-        <w:r>
-          <w:rPr>
-            <w:rFonts w:ascii="Microsoft JhengHei" w:eastAsia="Microsoft JhengHei" w:hAnsi="Microsoft JhengHei"/>
-            <w:noProof/>
-            <w:webHidden/>
-          </w:rPr>
-          <w:fldChar w:fldCharType="separate"/>
-        </w:r>
-        <w:r>
-          <w:rPr>
-            <w:rFonts w:ascii="Microsoft JhengHei" w:eastAsia="Microsoft JhengHei" w:hAnsi="Microsoft JhengHei"/>
-            <w:noProof/>
-            <w:webHidden/>
-          </w:rPr>
-          <w:t>4</w:t>
-        </w:r>
-        <w:r>
-          <w:rPr>
-            <w:rFonts w:ascii="Microsoft JhengHei" w:eastAsia="Microsoft JhengHei" w:hAnsi="Microsoft JhengHei"/>
+            <w:noProof/>
+            <w:webHidden/>
+          </w:rPr>
+          <w:t>5</w:t>
+        </w:r>
+        <w:r>
+          <w:rPr>
             <w:noProof/>
             <w:webHidden/>
           </w:rPr>
@@ -2221,7 +996,7 @@
           <w:tab w:val="right" w:leader="dot" w:pos="9060"/>
         </w:tabs>
         <w:rPr>
-          <w:rFonts w:ascii="Microsoft JhengHei" w:eastAsia="Microsoft JhengHei" w:hAnsi="Microsoft JhengHei" w:cstheme="minorBidi"/>
+          <w:rFonts w:eastAsiaTheme="minorEastAsia" w:cstheme="minorBidi"/>
           <w:b w:val="0"/>
           <w:bCs w:val="0"/>
           <w:caps w:val="0"/>
@@ -2232,18 +1007,17 @@
           <w14:ligatures w14:val="standardContextual"/>
         </w:rPr>
       </w:pPr>
-      <w:hyperlink w:anchor="_Toc155631441" w:history="1">
+      <w:hyperlink w:anchor="_Toc181971754" w:history="1">
         <w:r>
           <w:rPr>
             <w:rStyle w:val="Lienhypertexte"/>
             <w:rFonts w:ascii="Microsoft JhengHei" w:eastAsia="Microsoft JhengHei" w:hAnsi="Microsoft JhengHei"/>
             <w:noProof/>
           </w:rPr>
-          <w:t>Tests</w:t>
-        </w:r>
-        <w:r>
-          <w:rPr>
-            <w:rFonts w:ascii="Microsoft JhengHei" w:eastAsia="Microsoft JhengHei" w:hAnsi="Microsoft JhengHei"/>
+          <w:t>Raports de tests</w:t>
+        </w:r>
+        <w:r>
+          <w:rPr>
             <w:noProof/>
             <w:webHidden/>
           </w:rPr>
@@ -2251,7 +1025,6 @@
         </w:r>
         <w:r>
           <w:rPr>
-            <w:rFonts w:ascii="Microsoft JhengHei" w:eastAsia="Microsoft JhengHei" w:hAnsi="Microsoft JhengHei"/>
             <w:noProof/>
             <w:webHidden/>
           </w:rPr>
@@ -2259,22 +1032,19 @@
         </w:r>
         <w:r>
           <w:rPr>
-            <w:rFonts w:ascii="Microsoft JhengHei" w:eastAsia="Microsoft JhengHei" w:hAnsi="Microsoft JhengHei"/>
-            <w:noProof/>
-            <w:webHidden/>
-          </w:rPr>
-          <w:instrText xml:space="preserve"> PAGEREF _Toc155631441 \h </w:instrText>
-        </w:r>
-        <w:r>
-          <w:rPr>
-            <w:rFonts w:ascii="Microsoft JhengHei" w:eastAsia="Microsoft JhengHei" w:hAnsi="Microsoft JhengHei"/>
-            <w:noProof/>
-            <w:webHidden/>
-          </w:rPr>
-        </w:r>
-        <w:r>
-          <w:rPr>
-            <w:rFonts w:ascii="Microsoft JhengHei" w:eastAsia="Microsoft JhengHei" w:hAnsi="Microsoft JhengHei"/>
+            <w:noProof/>
+            <w:webHidden/>
+          </w:rPr>
+          <w:instrText xml:space="preserve"> PAGEREF _Toc181971754 \h </w:instrText>
+        </w:r>
+        <w:r>
+          <w:rPr>
+            <w:noProof/>
+            <w:webHidden/>
+          </w:rPr>
+        </w:r>
+        <w:r>
+          <w:rPr>
             <w:noProof/>
             <w:webHidden/>
           </w:rPr>
@@ -2282,97 +1052,13 @@
         </w:r>
         <w:r>
           <w:rPr>
-            <w:rFonts w:ascii="Microsoft JhengHei" w:eastAsia="Microsoft JhengHei" w:hAnsi="Microsoft JhengHei"/>
-            <w:noProof/>
-            <w:webHidden/>
-          </w:rPr>
-          <w:t>4</w:t>
-        </w:r>
-        <w:r>
-          <w:rPr>
-            <w:rFonts w:ascii="Microsoft JhengHei" w:eastAsia="Microsoft JhengHei" w:hAnsi="Microsoft JhengHei"/>
-            <w:noProof/>
-            <w:webHidden/>
-          </w:rPr>
-          <w:fldChar w:fldCharType="end"/>
-        </w:r>
-      </w:hyperlink>
-    </w:p>
-    <w:p>
-      <w:pPr>
-        <w:pStyle w:val="TM2"/>
-        <w:tabs>
-          <w:tab w:val="right" w:leader="dot" w:pos="9060"/>
-        </w:tabs>
-        <w:rPr>
-          <w:rFonts w:ascii="Microsoft JhengHei" w:eastAsia="Microsoft JhengHei" w:hAnsi="Microsoft JhengHei" w:cstheme="minorBidi"/>
-          <w:smallCaps w:val="0"/>
-          <w:noProof/>
-          <w:kern w:val="2"/>
-          <w:sz w:val="22"/>
-          <w:szCs w:val="22"/>
-          <w14:ligatures w14:val="standardContextual"/>
-        </w:rPr>
-      </w:pPr>
-      <w:hyperlink w:anchor="_Toc155631442" w:history="1">
-        <w:r>
-          <w:rPr>
-            <w:rStyle w:val="Lienhypertexte"/>
-            <w:rFonts w:ascii="Microsoft JhengHei" w:eastAsia="Microsoft JhengHei" w:hAnsi="Microsoft JhengHei"/>
-            <w:noProof/>
-          </w:rPr>
-          <w:t>Dossier des tests</w:t>
-        </w:r>
-        <w:r>
-          <w:rPr>
-            <w:rFonts w:ascii="Microsoft JhengHei" w:eastAsia="Microsoft JhengHei" w:hAnsi="Microsoft JhengHei"/>
-            <w:noProof/>
-            <w:webHidden/>
-          </w:rPr>
-          <w:tab/>
-        </w:r>
-        <w:r>
-          <w:rPr>
-            <w:rFonts w:ascii="Microsoft JhengHei" w:eastAsia="Microsoft JhengHei" w:hAnsi="Microsoft JhengHei"/>
-            <w:noProof/>
-            <w:webHidden/>
-          </w:rPr>
-          <w:fldChar w:fldCharType="begin"/>
-        </w:r>
-        <w:r>
-          <w:rPr>
-            <w:rFonts w:ascii="Microsoft JhengHei" w:eastAsia="Microsoft JhengHei" w:hAnsi="Microsoft JhengHei"/>
-            <w:noProof/>
-            <w:webHidden/>
-          </w:rPr>
-          <w:instrText xml:space="preserve"> PAGEREF _Toc155631442 \h </w:instrText>
-        </w:r>
-        <w:r>
-          <w:rPr>
-            <w:rFonts w:ascii="Microsoft JhengHei" w:eastAsia="Microsoft JhengHei" w:hAnsi="Microsoft JhengHei"/>
-            <w:noProof/>
-            <w:webHidden/>
-          </w:rPr>
-        </w:r>
-        <w:r>
-          <w:rPr>
-            <w:rFonts w:ascii="Microsoft JhengHei" w:eastAsia="Microsoft JhengHei" w:hAnsi="Microsoft JhengHei"/>
-            <w:noProof/>
-            <w:webHidden/>
-          </w:rPr>
-          <w:fldChar w:fldCharType="separate"/>
-        </w:r>
-        <w:r>
-          <w:rPr>
-            <w:rFonts w:ascii="Microsoft JhengHei" w:eastAsia="Microsoft JhengHei" w:hAnsi="Microsoft JhengHei"/>
-            <w:noProof/>
-            <w:webHidden/>
-          </w:rPr>
-          <w:t>4</w:t>
-        </w:r>
-        <w:r>
-          <w:rPr>
-            <w:rFonts w:ascii="Microsoft JhengHei" w:eastAsia="Microsoft JhengHei" w:hAnsi="Microsoft JhengHei"/>
+            <w:noProof/>
+            <w:webHidden/>
+          </w:rPr>
+          <w:t>5</w:t>
+        </w:r>
+        <w:r>
+          <w:rPr>
             <w:noProof/>
             <w:webHidden/>
           </w:rPr>
@@ -2387,7 +1073,7 @@
           <w:tab w:val="right" w:leader="dot" w:pos="9060"/>
         </w:tabs>
         <w:rPr>
-          <w:rFonts w:ascii="Microsoft JhengHei" w:eastAsia="Microsoft JhengHei" w:hAnsi="Microsoft JhengHei" w:cstheme="minorBidi"/>
+          <w:rFonts w:eastAsiaTheme="minorEastAsia" w:cstheme="minorBidi"/>
           <w:b w:val="0"/>
           <w:bCs w:val="0"/>
           <w:caps w:val="0"/>
@@ -2398,18 +1084,17 @@
           <w14:ligatures w14:val="standardContextual"/>
         </w:rPr>
       </w:pPr>
-      <w:hyperlink w:anchor="_Toc155631443" w:history="1">
+      <w:hyperlink w:anchor="_Toc181971755" w:history="1">
         <w:r>
           <w:rPr>
             <w:rStyle w:val="Lienhypertexte"/>
             <w:rFonts w:ascii="Microsoft JhengHei" w:eastAsia="Microsoft JhengHei" w:hAnsi="Microsoft JhengHei"/>
             <w:noProof/>
           </w:rPr>
-          <w:t>Conclusion</w:t>
-        </w:r>
-        <w:r>
-          <w:rPr>
-            <w:rFonts w:ascii="Microsoft JhengHei" w:eastAsia="Microsoft JhengHei" w:hAnsi="Microsoft JhengHei"/>
+          <w:t>Conclusion et États des lieux</w:t>
+        </w:r>
+        <w:r>
+          <w:rPr>
             <w:noProof/>
             <w:webHidden/>
           </w:rPr>
@@ -2417,7 +1102,6 @@
         </w:r>
         <w:r>
           <w:rPr>
-            <w:rFonts w:ascii="Microsoft JhengHei" w:eastAsia="Microsoft JhengHei" w:hAnsi="Microsoft JhengHei"/>
             <w:noProof/>
             <w:webHidden/>
           </w:rPr>
@@ -2425,22 +1109,19 @@
         </w:r>
         <w:r>
           <w:rPr>
-            <w:rFonts w:ascii="Microsoft JhengHei" w:eastAsia="Microsoft JhengHei" w:hAnsi="Microsoft JhengHei"/>
-            <w:noProof/>
-            <w:webHidden/>
-          </w:rPr>
-          <w:instrText xml:space="preserve"> PAGEREF _Toc155631443 \h </w:instrText>
-        </w:r>
-        <w:r>
-          <w:rPr>
-            <w:rFonts w:ascii="Microsoft JhengHei" w:eastAsia="Microsoft JhengHei" w:hAnsi="Microsoft JhengHei"/>
-            <w:noProof/>
-            <w:webHidden/>
-          </w:rPr>
-        </w:r>
-        <w:r>
-          <w:rPr>
-            <w:rFonts w:ascii="Microsoft JhengHei" w:eastAsia="Microsoft JhengHei" w:hAnsi="Microsoft JhengHei"/>
+            <w:noProof/>
+            <w:webHidden/>
+          </w:rPr>
+          <w:instrText xml:space="preserve"> PAGEREF _Toc181971755 \h </w:instrText>
+        </w:r>
+        <w:r>
+          <w:rPr>
+            <w:noProof/>
+            <w:webHidden/>
+          </w:rPr>
+        </w:r>
+        <w:r>
+          <w:rPr>
             <w:noProof/>
             <w:webHidden/>
           </w:rPr>
@@ -2448,7 +1129,6 @@
         </w:r>
         <w:r>
           <w:rPr>
-            <w:rFonts w:ascii="Microsoft JhengHei" w:eastAsia="Microsoft JhengHei" w:hAnsi="Microsoft JhengHei"/>
             <w:noProof/>
             <w:webHidden/>
           </w:rPr>
@@ -2456,253 +1136,6 @@
         </w:r>
         <w:r>
           <w:rPr>
-            <w:rFonts w:ascii="Microsoft JhengHei" w:eastAsia="Microsoft JhengHei" w:hAnsi="Microsoft JhengHei"/>
-            <w:noProof/>
-            <w:webHidden/>
-          </w:rPr>
-          <w:fldChar w:fldCharType="end"/>
-        </w:r>
-      </w:hyperlink>
-    </w:p>
-    <w:p>
-      <w:pPr>
-        <w:pStyle w:val="TM2"/>
-        <w:tabs>
-          <w:tab w:val="right" w:leader="dot" w:pos="9060"/>
-        </w:tabs>
-        <w:rPr>
-          <w:rFonts w:ascii="Microsoft JhengHei" w:eastAsia="Microsoft JhengHei" w:hAnsi="Microsoft JhengHei" w:cstheme="minorBidi"/>
-          <w:smallCaps w:val="0"/>
-          <w:noProof/>
-          <w:kern w:val="2"/>
-          <w:sz w:val="22"/>
-          <w:szCs w:val="22"/>
-          <w14:ligatures w14:val="standardContextual"/>
-        </w:rPr>
-      </w:pPr>
-      <w:hyperlink w:anchor="_Toc155631444" w:history="1">
-        <w:r>
-          <w:rPr>
-            <w:rStyle w:val="Lienhypertexte"/>
-            <w:rFonts w:ascii="Microsoft JhengHei" w:eastAsia="Microsoft JhengHei" w:hAnsi="Microsoft JhengHei"/>
-            <w:noProof/>
-          </w:rPr>
-          <w:t>Bilan des fonctionnalités demandées</w:t>
-        </w:r>
-        <w:r>
-          <w:rPr>
-            <w:rFonts w:ascii="Microsoft JhengHei" w:eastAsia="Microsoft JhengHei" w:hAnsi="Microsoft JhengHei"/>
-            <w:noProof/>
-            <w:webHidden/>
-          </w:rPr>
-          <w:tab/>
-        </w:r>
-        <w:r>
-          <w:rPr>
-            <w:rFonts w:ascii="Microsoft JhengHei" w:eastAsia="Microsoft JhengHei" w:hAnsi="Microsoft JhengHei"/>
-            <w:noProof/>
-            <w:webHidden/>
-          </w:rPr>
-          <w:fldChar w:fldCharType="begin"/>
-        </w:r>
-        <w:r>
-          <w:rPr>
-            <w:rFonts w:ascii="Microsoft JhengHei" w:eastAsia="Microsoft JhengHei" w:hAnsi="Microsoft JhengHei"/>
-            <w:noProof/>
-            <w:webHidden/>
-          </w:rPr>
-          <w:instrText xml:space="preserve"> PAGEREF _Toc155631444 \h </w:instrText>
-        </w:r>
-        <w:r>
-          <w:rPr>
-            <w:rFonts w:ascii="Microsoft JhengHei" w:eastAsia="Microsoft JhengHei" w:hAnsi="Microsoft JhengHei"/>
-            <w:noProof/>
-            <w:webHidden/>
-          </w:rPr>
-        </w:r>
-        <w:r>
-          <w:rPr>
-            <w:rFonts w:ascii="Microsoft JhengHei" w:eastAsia="Microsoft JhengHei" w:hAnsi="Microsoft JhengHei"/>
-            <w:noProof/>
-            <w:webHidden/>
-          </w:rPr>
-          <w:fldChar w:fldCharType="separate"/>
-        </w:r>
-        <w:r>
-          <w:rPr>
-            <w:rFonts w:ascii="Microsoft JhengHei" w:eastAsia="Microsoft JhengHei" w:hAnsi="Microsoft JhengHei"/>
-            <w:noProof/>
-            <w:webHidden/>
-          </w:rPr>
-          <w:t>5</w:t>
-        </w:r>
-        <w:r>
-          <w:rPr>
-            <w:rFonts w:ascii="Microsoft JhengHei" w:eastAsia="Microsoft JhengHei" w:hAnsi="Microsoft JhengHei"/>
-            <w:noProof/>
-            <w:webHidden/>
-          </w:rPr>
-          <w:fldChar w:fldCharType="end"/>
-        </w:r>
-      </w:hyperlink>
-    </w:p>
-    <w:p>
-      <w:pPr>
-        <w:pStyle w:val="TM2"/>
-        <w:tabs>
-          <w:tab w:val="right" w:leader="dot" w:pos="9060"/>
-        </w:tabs>
-        <w:rPr>
-          <w:rFonts w:ascii="Microsoft JhengHei" w:eastAsia="Microsoft JhengHei" w:hAnsi="Microsoft JhengHei" w:cstheme="minorBidi"/>
-          <w:smallCaps w:val="0"/>
-          <w:noProof/>
-          <w:kern w:val="2"/>
-          <w:sz w:val="22"/>
-          <w:szCs w:val="22"/>
-          <w14:ligatures w14:val="standardContextual"/>
-        </w:rPr>
-      </w:pPr>
-      <w:hyperlink w:anchor="_Toc155631445" w:history="1">
-        <w:r>
-          <w:rPr>
-            <w:rStyle w:val="Lienhypertexte"/>
-            <w:rFonts w:ascii="Microsoft JhengHei" w:eastAsia="Microsoft JhengHei" w:hAnsi="Microsoft JhengHei"/>
-            <w:noProof/>
-          </w:rPr>
-          <w:t>Bilan de la planification</w:t>
-        </w:r>
-        <w:r>
-          <w:rPr>
-            <w:rFonts w:ascii="Microsoft JhengHei" w:eastAsia="Microsoft JhengHei" w:hAnsi="Microsoft JhengHei"/>
-            <w:noProof/>
-            <w:webHidden/>
-          </w:rPr>
-          <w:tab/>
-        </w:r>
-        <w:r>
-          <w:rPr>
-            <w:rFonts w:ascii="Microsoft JhengHei" w:eastAsia="Microsoft JhengHei" w:hAnsi="Microsoft JhengHei"/>
-            <w:noProof/>
-            <w:webHidden/>
-          </w:rPr>
-          <w:fldChar w:fldCharType="begin"/>
-        </w:r>
-        <w:r>
-          <w:rPr>
-            <w:rFonts w:ascii="Microsoft JhengHei" w:eastAsia="Microsoft JhengHei" w:hAnsi="Microsoft JhengHei"/>
-            <w:noProof/>
-            <w:webHidden/>
-          </w:rPr>
-          <w:instrText xml:space="preserve"> PAGEREF _Toc155631445 \h </w:instrText>
-        </w:r>
-        <w:r>
-          <w:rPr>
-            <w:rFonts w:ascii="Microsoft JhengHei" w:eastAsia="Microsoft JhengHei" w:hAnsi="Microsoft JhengHei"/>
-            <w:noProof/>
-            <w:webHidden/>
-          </w:rPr>
-        </w:r>
-        <w:r>
-          <w:rPr>
-            <w:rFonts w:ascii="Microsoft JhengHei" w:eastAsia="Microsoft JhengHei" w:hAnsi="Microsoft JhengHei"/>
-            <w:noProof/>
-            <w:webHidden/>
-          </w:rPr>
-          <w:fldChar w:fldCharType="separate"/>
-        </w:r>
-        <w:r>
-          <w:rPr>
-            <w:rFonts w:ascii="Microsoft JhengHei" w:eastAsia="Microsoft JhengHei" w:hAnsi="Microsoft JhengHei"/>
-            <w:noProof/>
-            <w:webHidden/>
-          </w:rPr>
-          <w:t>5</w:t>
-        </w:r>
-        <w:r>
-          <w:rPr>
-            <w:rFonts w:ascii="Microsoft JhengHei" w:eastAsia="Microsoft JhengHei" w:hAnsi="Microsoft JhengHei"/>
-            <w:noProof/>
-            <w:webHidden/>
-          </w:rPr>
-          <w:fldChar w:fldCharType="end"/>
-        </w:r>
-      </w:hyperlink>
-    </w:p>
-    <w:p>
-      <w:pPr>
-        <w:pStyle w:val="TM2"/>
-        <w:tabs>
-          <w:tab w:val="right" w:leader="dot" w:pos="9060"/>
-        </w:tabs>
-        <w:rPr>
-          <w:rFonts w:ascii="Microsoft JhengHei" w:eastAsia="Microsoft JhengHei" w:hAnsi="Microsoft JhengHei" w:cstheme="minorBidi"/>
-          <w:smallCaps w:val="0"/>
-          <w:noProof/>
-          <w:kern w:val="2"/>
-          <w:sz w:val="22"/>
-          <w:szCs w:val="22"/>
-          <w14:ligatures w14:val="standardContextual"/>
-        </w:rPr>
-      </w:pPr>
-      <w:hyperlink w:anchor="_Toc155631446" w:history="1">
-        <w:r>
-          <w:rPr>
-            <w:rStyle w:val="Lienhypertexte"/>
-            <w:rFonts w:ascii="Microsoft JhengHei" w:eastAsia="Microsoft JhengHei" w:hAnsi="Microsoft JhengHei"/>
-            <w:noProof/>
-          </w:rPr>
-          <w:t>Bilan personnel</w:t>
-        </w:r>
-        <w:r>
-          <w:rPr>
-            <w:rFonts w:ascii="Microsoft JhengHei" w:eastAsia="Microsoft JhengHei" w:hAnsi="Microsoft JhengHei"/>
-            <w:noProof/>
-            <w:webHidden/>
-          </w:rPr>
-          <w:tab/>
-        </w:r>
-        <w:r>
-          <w:rPr>
-            <w:rFonts w:ascii="Microsoft JhengHei" w:eastAsia="Microsoft JhengHei" w:hAnsi="Microsoft JhengHei"/>
-            <w:noProof/>
-            <w:webHidden/>
-          </w:rPr>
-          <w:fldChar w:fldCharType="begin"/>
-        </w:r>
-        <w:r>
-          <w:rPr>
-            <w:rFonts w:ascii="Microsoft JhengHei" w:eastAsia="Microsoft JhengHei" w:hAnsi="Microsoft JhengHei"/>
-            <w:noProof/>
-            <w:webHidden/>
-          </w:rPr>
-          <w:instrText xml:space="preserve"> PAGEREF _Toc155631446 \h </w:instrText>
-        </w:r>
-        <w:r>
-          <w:rPr>
-            <w:rFonts w:ascii="Microsoft JhengHei" w:eastAsia="Microsoft JhengHei" w:hAnsi="Microsoft JhengHei"/>
-            <w:noProof/>
-            <w:webHidden/>
-          </w:rPr>
-        </w:r>
-        <w:r>
-          <w:rPr>
-            <w:rFonts w:ascii="Microsoft JhengHei" w:eastAsia="Microsoft JhengHei" w:hAnsi="Microsoft JhengHei"/>
-            <w:noProof/>
-            <w:webHidden/>
-          </w:rPr>
-          <w:fldChar w:fldCharType="separate"/>
-        </w:r>
-        <w:r>
-          <w:rPr>
-            <w:rFonts w:ascii="Microsoft JhengHei" w:eastAsia="Microsoft JhengHei" w:hAnsi="Microsoft JhengHei"/>
-            <w:noProof/>
-            <w:webHidden/>
-          </w:rPr>
-          <w:t>5</w:t>
-        </w:r>
-        <w:r>
-          <w:rPr>
-            <w:rFonts w:ascii="Microsoft JhengHei" w:eastAsia="Microsoft JhengHei" w:hAnsi="Microsoft JhengHei"/>
             <w:noProof/>
             <w:webHidden/>
           </w:rPr>
@@ -2717,7 +1150,7 @@
           <w:tab w:val="right" w:leader="dot" w:pos="9060"/>
         </w:tabs>
         <w:rPr>
-          <w:rFonts w:ascii="Microsoft JhengHei" w:eastAsia="Microsoft JhengHei" w:hAnsi="Microsoft JhengHei" w:cstheme="minorBidi"/>
+          <w:rFonts w:eastAsiaTheme="minorEastAsia" w:cstheme="minorBidi"/>
           <w:b w:val="0"/>
           <w:bCs w:val="0"/>
           <w:caps w:val="0"/>
@@ -2728,18 +1161,17 @@
           <w14:ligatures w14:val="standardContextual"/>
         </w:rPr>
       </w:pPr>
-      <w:hyperlink w:anchor="_Toc155631447" w:history="1">
+      <w:hyperlink w:anchor="_Toc181971756" w:history="1">
         <w:r>
           <w:rPr>
             <w:rStyle w:val="Lienhypertexte"/>
             <w:rFonts w:ascii="Microsoft JhengHei" w:eastAsia="Microsoft JhengHei" w:hAnsi="Microsoft JhengHei"/>
             <w:noProof/>
           </w:rPr>
-          <w:t>Divers</w:t>
-        </w:r>
-        <w:r>
-          <w:rPr>
-            <w:rFonts w:ascii="Microsoft JhengHei" w:eastAsia="Microsoft JhengHei" w:hAnsi="Microsoft JhengHei"/>
+          <w:t>IA</w:t>
+        </w:r>
+        <w:r>
+          <w:rPr>
             <w:noProof/>
             <w:webHidden/>
           </w:rPr>
@@ -2747,7 +1179,6 @@
         </w:r>
         <w:r>
           <w:rPr>
-            <w:rFonts w:ascii="Microsoft JhengHei" w:eastAsia="Microsoft JhengHei" w:hAnsi="Microsoft JhengHei"/>
             <w:noProof/>
             <w:webHidden/>
           </w:rPr>
@@ -2755,22 +1186,19 @@
         </w:r>
         <w:r>
           <w:rPr>
-            <w:rFonts w:ascii="Microsoft JhengHei" w:eastAsia="Microsoft JhengHei" w:hAnsi="Microsoft JhengHei"/>
-            <w:noProof/>
-            <w:webHidden/>
-          </w:rPr>
-          <w:instrText xml:space="preserve"> PAGEREF _Toc155631447 \h </w:instrText>
-        </w:r>
-        <w:r>
-          <w:rPr>
-            <w:rFonts w:ascii="Microsoft JhengHei" w:eastAsia="Microsoft JhengHei" w:hAnsi="Microsoft JhengHei"/>
-            <w:noProof/>
-            <w:webHidden/>
-          </w:rPr>
-        </w:r>
-        <w:r>
-          <w:rPr>
-            <w:rFonts w:ascii="Microsoft JhengHei" w:eastAsia="Microsoft JhengHei" w:hAnsi="Microsoft JhengHei"/>
+            <w:noProof/>
+            <w:webHidden/>
+          </w:rPr>
+          <w:instrText xml:space="preserve"> PAGEREF _Toc181971756 \h </w:instrText>
+        </w:r>
+        <w:r>
+          <w:rPr>
+            <w:noProof/>
+            <w:webHidden/>
+          </w:rPr>
+        </w:r>
+        <w:r>
+          <w:rPr>
             <w:noProof/>
             <w:webHidden/>
           </w:rPr>
@@ -2778,7 +1206,6 @@
         </w:r>
         <w:r>
           <w:rPr>
-            <w:rFonts w:ascii="Microsoft JhengHei" w:eastAsia="Microsoft JhengHei" w:hAnsi="Microsoft JhengHei"/>
             <w:noProof/>
             <w:webHidden/>
           </w:rPr>
@@ -2786,337 +1213,6 @@
         </w:r>
         <w:r>
           <w:rPr>
-            <w:rFonts w:ascii="Microsoft JhengHei" w:eastAsia="Microsoft JhengHei" w:hAnsi="Microsoft JhengHei"/>
-            <w:noProof/>
-            <w:webHidden/>
-          </w:rPr>
-          <w:fldChar w:fldCharType="end"/>
-        </w:r>
-      </w:hyperlink>
-    </w:p>
-    <w:p>
-      <w:pPr>
-        <w:pStyle w:val="TM2"/>
-        <w:tabs>
-          <w:tab w:val="right" w:leader="dot" w:pos="9060"/>
-        </w:tabs>
-        <w:rPr>
-          <w:rFonts w:ascii="Microsoft JhengHei" w:eastAsia="Microsoft JhengHei" w:hAnsi="Microsoft JhengHei" w:cstheme="minorBidi"/>
-          <w:smallCaps w:val="0"/>
-          <w:noProof/>
-          <w:kern w:val="2"/>
-          <w:sz w:val="22"/>
-          <w:szCs w:val="22"/>
-          <w14:ligatures w14:val="standardContextual"/>
-        </w:rPr>
-      </w:pPr>
-      <w:hyperlink w:anchor="_Toc155631448" w:history="1">
-        <w:r>
-          <w:rPr>
-            <w:rStyle w:val="Lienhypertexte"/>
-            <w:rFonts w:ascii="Microsoft JhengHei" w:eastAsia="Microsoft JhengHei" w:hAnsi="Microsoft JhengHei"/>
-            <w:noProof/>
-          </w:rPr>
-          <w:t>Journal de travail</w:t>
-        </w:r>
-        <w:r>
-          <w:rPr>
-            <w:rFonts w:ascii="Microsoft JhengHei" w:eastAsia="Microsoft JhengHei" w:hAnsi="Microsoft JhengHei"/>
-            <w:noProof/>
-            <w:webHidden/>
-          </w:rPr>
-          <w:tab/>
-        </w:r>
-        <w:r>
-          <w:rPr>
-            <w:rFonts w:ascii="Microsoft JhengHei" w:eastAsia="Microsoft JhengHei" w:hAnsi="Microsoft JhengHei"/>
-            <w:noProof/>
-            <w:webHidden/>
-          </w:rPr>
-          <w:fldChar w:fldCharType="begin"/>
-        </w:r>
-        <w:r>
-          <w:rPr>
-            <w:rFonts w:ascii="Microsoft JhengHei" w:eastAsia="Microsoft JhengHei" w:hAnsi="Microsoft JhengHei"/>
-            <w:noProof/>
-            <w:webHidden/>
-          </w:rPr>
-          <w:instrText xml:space="preserve"> PAGEREF _Toc155631448 \h </w:instrText>
-        </w:r>
-        <w:r>
-          <w:rPr>
-            <w:rFonts w:ascii="Microsoft JhengHei" w:eastAsia="Microsoft JhengHei" w:hAnsi="Microsoft JhengHei"/>
-            <w:noProof/>
-            <w:webHidden/>
-          </w:rPr>
-        </w:r>
-        <w:r>
-          <w:rPr>
-            <w:rFonts w:ascii="Microsoft JhengHei" w:eastAsia="Microsoft JhengHei" w:hAnsi="Microsoft JhengHei"/>
-            <w:noProof/>
-            <w:webHidden/>
-          </w:rPr>
-          <w:fldChar w:fldCharType="separate"/>
-        </w:r>
-        <w:r>
-          <w:rPr>
-            <w:rFonts w:ascii="Microsoft JhengHei" w:eastAsia="Microsoft JhengHei" w:hAnsi="Microsoft JhengHei"/>
-            <w:noProof/>
-            <w:webHidden/>
-          </w:rPr>
-          <w:t>5</w:t>
-        </w:r>
-        <w:r>
-          <w:rPr>
-            <w:rFonts w:ascii="Microsoft JhengHei" w:eastAsia="Microsoft JhengHei" w:hAnsi="Microsoft JhengHei"/>
-            <w:noProof/>
-            <w:webHidden/>
-          </w:rPr>
-          <w:fldChar w:fldCharType="end"/>
-        </w:r>
-      </w:hyperlink>
-    </w:p>
-    <w:p>
-      <w:pPr>
-        <w:pStyle w:val="TM2"/>
-        <w:tabs>
-          <w:tab w:val="right" w:leader="dot" w:pos="9060"/>
-        </w:tabs>
-        <w:rPr>
-          <w:rFonts w:ascii="Microsoft JhengHei" w:eastAsia="Microsoft JhengHei" w:hAnsi="Microsoft JhengHei" w:cstheme="minorBidi"/>
-          <w:smallCaps w:val="0"/>
-          <w:noProof/>
-          <w:kern w:val="2"/>
-          <w:sz w:val="22"/>
-          <w:szCs w:val="22"/>
-          <w14:ligatures w14:val="standardContextual"/>
-        </w:rPr>
-      </w:pPr>
-      <w:hyperlink w:anchor="_Toc155631449" w:history="1">
-        <w:r>
-          <w:rPr>
-            <w:rStyle w:val="Lienhypertexte"/>
-            <w:rFonts w:ascii="Microsoft JhengHei" w:eastAsia="Microsoft JhengHei" w:hAnsi="Microsoft JhengHei"/>
-            <w:noProof/>
-          </w:rPr>
-          <w:t>Bibliographie</w:t>
-        </w:r>
-        <w:r>
-          <w:rPr>
-            <w:rFonts w:ascii="Microsoft JhengHei" w:eastAsia="Microsoft JhengHei" w:hAnsi="Microsoft JhengHei"/>
-            <w:noProof/>
-            <w:webHidden/>
-          </w:rPr>
-          <w:tab/>
-        </w:r>
-        <w:r>
-          <w:rPr>
-            <w:rFonts w:ascii="Microsoft JhengHei" w:eastAsia="Microsoft JhengHei" w:hAnsi="Microsoft JhengHei"/>
-            <w:noProof/>
-            <w:webHidden/>
-          </w:rPr>
-          <w:fldChar w:fldCharType="begin"/>
-        </w:r>
-        <w:r>
-          <w:rPr>
-            <w:rFonts w:ascii="Microsoft JhengHei" w:eastAsia="Microsoft JhengHei" w:hAnsi="Microsoft JhengHei"/>
-            <w:noProof/>
-            <w:webHidden/>
-          </w:rPr>
-          <w:instrText xml:space="preserve"> PAGEREF _Toc155631449 \h </w:instrText>
-        </w:r>
-        <w:r>
-          <w:rPr>
-            <w:rFonts w:ascii="Microsoft JhengHei" w:eastAsia="Microsoft JhengHei" w:hAnsi="Microsoft JhengHei"/>
-            <w:noProof/>
-            <w:webHidden/>
-          </w:rPr>
-        </w:r>
-        <w:r>
-          <w:rPr>
-            <w:rFonts w:ascii="Microsoft JhengHei" w:eastAsia="Microsoft JhengHei" w:hAnsi="Microsoft JhengHei"/>
-            <w:noProof/>
-            <w:webHidden/>
-          </w:rPr>
-          <w:fldChar w:fldCharType="separate"/>
-        </w:r>
-        <w:r>
-          <w:rPr>
-            <w:rFonts w:ascii="Microsoft JhengHei" w:eastAsia="Microsoft JhengHei" w:hAnsi="Microsoft JhengHei"/>
-            <w:noProof/>
-            <w:webHidden/>
-          </w:rPr>
-          <w:t>5</w:t>
-        </w:r>
-        <w:r>
-          <w:rPr>
-            <w:rFonts w:ascii="Microsoft JhengHei" w:eastAsia="Microsoft JhengHei" w:hAnsi="Microsoft JhengHei"/>
-            <w:noProof/>
-            <w:webHidden/>
-          </w:rPr>
-          <w:fldChar w:fldCharType="end"/>
-        </w:r>
-      </w:hyperlink>
-    </w:p>
-    <w:p>
-      <w:pPr>
-        <w:pStyle w:val="TM2"/>
-        <w:tabs>
-          <w:tab w:val="right" w:leader="dot" w:pos="9060"/>
-        </w:tabs>
-        <w:rPr>
-          <w:rFonts w:ascii="Microsoft JhengHei" w:eastAsia="Microsoft JhengHei" w:hAnsi="Microsoft JhengHei" w:cstheme="minorBidi"/>
-          <w:smallCaps w:val="0"/>
-          <w:noProof/>
-          <w:kern w:val="2"/>
-          <w:sz w:val="22"/>
-          <w:szCs w:val="22"/>
-          <w14:ligatures w14:val="standardContextual"/>
-        </w:rPr>
-      </w:pPr>
-      <w:hyperlink w:anchor="_Toc155631450" w:history="1">
-        <w:r>
-          <w:rPr>
-            <w:rStyle w:val="Lienhypertexte"/>
-            <w:rFonts w:ascii="Microsoft JhengHei" w:eastAsia="Microsoft JhengHei" w:hAnsi="Microsoft JhengHei"/>
-            <w:noProof/>
-          </w:rPr>
-          <w:t>Webographie</w:t>
-        </w:r>
-        <w:r>
-          <w:rPr>
-            <w:rFonts w:ascii="Microsoft JhengHei" w:eastAsia="Microsoft JhengHei" w:hAnsi="Microsoft JhengHei"/>
-            <w:noProof/>
-            <w:webHidden/>
-          </w:rPr>
-          <w:tab/>
-        </w:r>
-        <w:r>
-          <w:rPr>
-            <w:rFonts w:ascii="Microsoft JhengHei" w:eastAsia="Microsoft JhengHei" w:hAnsi="Microsoft JhengHei"/>
-            <w:noProof/>
-            <w:webHidden/>
-          </w:rPr>
-          <w:fldChar w:fldCharType="begin"/>
-        </w:r>
-        <w:r>
-          <w:rPr>
-            <w:rFonts w:ascii="Microsoft JhengHei" w:eastAsia="Microsoft JhengHei" w:hAnsi="Microsoft JhengHei"/>
-            <w:noProof/>
-            <w:webHidden/>
-          </w:rPr>
-          <w:instrText xml:space="preserve"> PAGEREF _Toc155631450 \h </w:instrText>
-        </w:r>
-        <w:r>
-          <w:rPr>
-            <w:rFonts w:ascii="Microsoft JhengHei" w:eastAsia="Microsoft JhengHei" w:hAnsi="Microsoft JhengHei"/>
-            <w:noProof/>
-            <w:webHidden/>
-          </w:rPr>
-        </w:r>
-        <w:r>
-          <w:rPr>
-            <w:rFonts w:ascii="Microsoft JhengHei" w:eastAsia="Microsoft JhengHei" w:hAnsi="Microsoft JhengHei"/>
-            <w:noProof/>
-            <w:webHidden/>
-          </w:rPr>
-          <w:fldChar w:fldCharType="separate"/>
-        </w:r>
-        <w:r>
-          <w:rPr>
-            <w:rFonts w:ascii="Microsoft JhengHei" w:eastAsia="Microsoft JhengHei" w:hAnsi="Microsoft JhengHei"/>
-            <w:noProof/>
-            <w:webHidden/>
-          </w:rPr>
-          <w:t>5</w:t>
-        </w:r>
-        <w:r>
-          <w:rPr>
-            <w:rFonts w:ascii="Microsoft JhengHei" w:eastAsia="Microsoft JhengHei" w:hAnsi="Microsoft JhengHei"/>
-            <w:noProof/>
-            <w:webHidden/>
-          </w:rPr>
-          <w:fldChar w:fldCharType="end"/>
-        </w:r>
-      </w:hyperlink>
-    </w:p>
-    <w:p>
-      <w:pPr>
-        <w:pStyle w:val="TM10"/>
-        <w:tabs>
-          <w:tab w:val="right" w:leader="dot" w:pos="9060"/>
-        </w:tabs>
-        <w:rPr>
-          <w:rFonts w:ascii="Microsoft JhengHei" w:eastAsia="Microsoft JhengHei" w:hAnsi="Microsoft JhengHei" w:cstheme="minorBidi"/>
-          <w:b w:val="0"/>
-          <w:bCs w:val="0"/>
-          <w:caps w:val="0"/>
-          <w:noProof/>
-          <w:kern w:val="2"/>
-          <w:sz w:val="22"/>
-          <w:szCs w:val="22"/>
-          <w14:ligatures w14:val="standardContextual"/>
-        </w:rPr>
-      </w:pPr>
-      <w:hyperlink w:anchor="_Toc155631451" w:history="1">
-        <w:r>
-          <w:rPr>
-            <w:rStyle w:val="Lienhypertexte"/>
-            <w:rFonts w:ascii="Microsoft JhengHei" w:eastAsia="Microsoft JhengHei" w:hAnsi="Microsoft JhengHei"/>
-            <w:noProof/>
-          </w:rPr>
-          <w:t>Annexes</w:t>
-        </w:r>
-        <w:r>
-          <w:rPr>
-            <w:rFonts w:ascii="Microsoft JhengHei" w:eastAsia="Microsoft JhengHei" w:hAnsi="Microsoft JhengHei"/>
-            <w:noProof/>
-            <w:webHidden/>
-          </w:rPr>
-          <w:tab/>
-        </w:r>
-        <w:r>
-          <w:rPr>
-            <w:rFonts w:ascii="Microsoft JhengHei" w:eastAsia="Microsoft JhengHei" w:hAnsi="Microsoft JhengHei"/>
-            <w:noProof/>
-            <w:webHidden/>
-          </w:rPr>
-          <w:fldChar w:fldCharType="begin"/>
-        </w:r>
-        <w:r>
-          <w:rPr>
-            <w:rFonts w:ascii="Microsoft JhengHei" w:eastAsia="Microsoft JhengHei" w:hAnsi="Microsoft JhengHei"/>
-            <w:noProof/>
-            <w:webHidden/>
-          </w:rPr>
-          <w:instrText xml:space="preserve"> PAGEREF _Toc155631451 \h </w:instrText>
-        </w:r>
-        <w:r>
-          <w:rPr>
-            <w:rFonts w:ascii="Microsoft JhengHei" w:eastAsia="Microsoft JhengHei" w:hAnsi="Microsoft JhengHei"/>
-            <w:noProof/>
-            <w:webHidden/>
-          </w:rPr>
-        </w:r>
-        <w:r>
-          <w:rPr>
-            <w:rFonts w:ascii="Microsoft JhengHei" w:eastAsia="Microsoft JhengHei" w:hAnsi="Microsoft JhengHei"/>
-            <w:noProof/>
-            <w:webHidden/>
-          </w:rPr>
-          <w:fldChar w:fldCharType="separate"/>
-        </w:r>
-        <w:r>
-          <w:rPr>
-            <w:rFonts w:ascii="Microsoft JhengHei" w:eastAsia="Microsoft JhengHei" w:hAnsi="Microsoft JhengHei"/>
-            <w:noProof/>
-            <w:webHidden/>
-          </w:rPr>
-          <w:t>5</w:t>
-        </w:r>
-        <w:r>
-          <w:rPr>
-            <w:rFonts w:ascii="Microsoft JhengHei" w:eastAsia="Microsoft JhengHei" w:hAnsi="Microsoft JhengHei"/>
             <w:noProof/>
             <w:webHidden/>
           </w:rPr>
@@ -3160,6 +1256,7 @@
           <w:rFonts w:ascii="Microsoft JhengHei" w:eastAsia="Microsoft JhengHei" w:hAnsi="Microsoft JhengHei"/>
         </w:rPr>
       </w:pPr>
+      <w:bookmarkStart w:id="0" w:name="_Toc181971744"/>
       <w:r>
         <w:rPr>
           <w:rFonts w:ascii="Microsoft JhengHei" w:eastAsia="Microsoft JhengHei" w:hAnsi="Microsoft JhengHei"/>
@@ -3167,6 +1264,7 @@
         <w:lastRenderedPageBreak/>
         <w:t>Introduction</w:t>
       </w:r>
+      <w:bookmarkEnd w:id="0"/>
     </w:p>
     <w:p>
       <w:pPr>
@@ -3179,9 +1277,9 @@
           <w:rFonts w:ascii="Microsoft JhengHei" w:eastAsia="Microsoft JhengHei" w:hAnsi="Microsoft JhengHei"/>
         </w:rPr>
       </w:pPr>
-      <w:bookmarkStart w:id="0" w:name="_Toc155631418"/>
       <w:bookmarkStart w:id="1" w:name="_Toc532179969"/>
       <w:bookmarkStart w:id="2" w:name="_Toc165969639"/>
+      <w:bookmarkStart w:id="3" w:name="_Toc181971745"/>
       <w:r>
         <w:rPr>
           <w:rFonts w:ascii="Microsoft JhengHei" w:eastAsia="Microsoft JhengHei" w:hAnsi="Microsoft JhengHei"/>
@@ -3200,7 +1298,7 @@
         </w:rPr>
         <w:t>e</w:t>
       </w:r>
-      <w:bookmarkEnd w:id="0"/>
+      <w:bookmarkEnd w:id="3"/>
     </w:p>
     <w:p>
       <w:pPr>
@@ -3252,14 +1350,14 @@
           <w:rFonts w:ascii="Microsoft JhengHei" w:eastAsia="Microsoft JhengHei" w:hAnsi="Microsoft JhengHei"/>
         </w:rPr>
       </w:pPr>
-      <w:bookmarkStart w:id="3" w:name="_Toc155631419"/>
+      <w:bookmarkStart w:id="4" w:name="_Toc181971746"/>
       <w:r>
         <w:rPr>
           <w:rFonts w:ascii="Microsoft JhengHei" w:eastAsia="Microsoft JhengHei" w:hAnsi="Microsoft JhengHei"/>
         </w:rPr>
         <w:t>Description</w:t>
       </w:r>
-      <w:bookmarkEnd w:id="3"/>
+      <w:bookmarkEnd w:id="4"/>
     </w:p>
     <w:p>
       <w:pPr>
@@ -3311,14 +1409,14 @@
           <w:rFonts w:ascii="Microsoft JhengHei" w:eastAsia="Microsoft JhengHei" w:hAnsi="Microsoft JhengHei"/>
         </w:rPr>
       </w:pPr>
-      <w:bookmarkStart w:id="4" w:name="_Toc155631420"/>
+      <w:bookmarkStart w:id="5" w:name="_Toc181971747"/>
       <w:r>
         <w:rPr>
           <w:rFonts w:ascii="Microsoft JhengHei" w:eastAsia="Microsoft JhengHei" w:hAnsi="Microsoft JhengHei"/>
         </w:rPr>
         <w:t>Matériel et logiciels à disposition</w:t>
       </w:r>
-      <w:bookmarkEnd w:id="4"/>
+      <w:bookmarkEnd w:id="5"/>
     </w:p>
     <w:p>
       <w:pPr>
@@ -3358,7 +1456,7 @@
           <w:rFonts w:ascii="Microsoft JhengHei" w:eastAsia="Microsoft JhengHei" w:hAnsi="Microsoft JhengHei"/>
         </w:rPr>
       </w:pPr>
-      <w:bookmarkStart w:id="5" w:name="_Toc155631421"/>
+      <w:bookmarkStart w:id="6" w:name="_Toc181971748"/>
       <w:r>
         <w:rPr>
           <w:rFonts w:ascii="Microsoft JhengHei" w:eastAsia="Microsoft JhengHei" w:hAnsi="Microsoft JhengHei"/>
@@ -3371,7 +1469,7 @@
         </w:rPr>
         <w:t>rérequis</w:t>
       </w:r>
-      <w:bookmarkEnd w:id="5"/>
+      <w:bookmarkEnd w:id="6"/>
     </w:p>
     <w:p>
       <w:pPr>
@@ -3412,7 +1510,7 @@
           <w:rFonts w:ascii="Microsoft JhengHei" w:eastAsia="Microsoft JhengHei" w:hAnsi="Microsoft JhengHei"/>
         </w:rPr>
       </w:pPr>
-      <w:bookmarkStart w:id="6" w:name="_Toc155631432"/>
+      <w:bookmarkStart w:id="7" w:name="_Toc181971749"/>
       <w:r>
         <w:rPr>
           <w:rFonts w:ascii="Microsoft JhengHei" w:eastAsia="Microsoft JhengHei" w:hAnsi="Microsoft JhengHei"/>
@@ -3421,7 +1519,7 @@
       </w:r>
       <w:bookmarkEnd w:id="1"/>
       <w:bookmarkEnd w:id="2"/>
-      <w:bookmarkEnd w:id="6"/>
+      <w:bookmarkEnd w:id="7"/>
     </w:p>
     <w:p>
       <w:pPr>
@@ -3435,11 +1533,892 @@
           <w:rFonts w:ascii="Microsoft JhengHei" w:eastAsia="Microsoft JhengHei" w:hAnsi="Microsoft JhengHei"/>
         </w:rPr>
       </w:pPr>
+      <w:bookmarkStart w:id="8" w:name="_Toc181971750"/>
       <w:r>
         <w:rPr>
           <w:rFonts w:ascii="Microsoft JhengHei" w:eastAsia="Microsoft JhengHei" w:hAnsi="Microsoft JhengHei"/>
         </w:rPr>
-        <w:t>Journal de travail</w:t>
+        <w:t>Analyse foonctionnel</w:t>
+      </w:r>
+      <w:bookmarkEnd w:id="8"/>
+    </w:p>
+    <w:p>
+      <w:pPr>
+        <w:pStyle w:val="Titre2"/>
+        <w:numPr>
+          <w:ilvl w:val="0"/>
+          <w:numId w:val="0"/>
+        </w:numPr>
+        <w:rPr>
+          <w:rFonts w:eastAsia="Microsoft JhengHei"/>
+        </w:rPr>
+      </w:pPr>
+      <w:bookmarkStart w:id="9" w:name="_Toc181971751"/>
+      <w:r>
+        <w:rPr>
+          <w:rFonts w:eastAsia="Microsoft JhengHei"/>
+        </w:rPr>
+        <w:t>Affichage des morceaux locaux</w:t>
+      </w:r>
+      <w:bookmarkEnd w:id="9"/>
+    </w:p>
+    <w:p>
+      <w:pPr>
+        <w:pStyle w:val="Retraitcorpsdetexte"/>
+        <w:keepNext/>
+        <w:ind w:left="0"/>
+        <w:jc w:val="center"/>
+      </w:pPr>
+      <w:r>
+        <w:rPr>
+          <w:rFonts w:eastAsia="Microsoft JhengHei"/>
+          <w:noProof/>
+        </w:rPr>
+        <w:drawing>
+          <wp:inline distT="0" distB="0" distL="0" distR="0" wp14:anchorId="7B9E8CB5" wp14:editId="4F220803">
+            <wp:extent cx="5524500" cy="3107607"/>
+            <wp:effectExtent l="19050" t="19050" r="0" b="0"/>
+            <wp:docPr id="1" name="Image 1" descr="Une image contenant texte, capture d’écran, affichage, logiciel&#10;&#10;Description générée automatiquement"/>
+            <wp:cNvGraphicFramePr>
+              <a:graphicFrameLocks xmlns:a="http://schemas.openxmlformats.org/drawingml/2006/main" noChangeAspect="1"/>
+            </wp:cNvGraphicFramePr>
+            <a:graphic xmlns:a="http://schemas.openxmlformats.org/drawingml/2006/main">
+              <a:graphicData uri="http://schemas.openxmlformats.org/drawingml/2006/picture">
+                <pic:pic xmlns:pic="http://schemas.openxmlformats.org/drawingml/2006/picture">
+                  <pic:nvPicPr>
+                    <pic:cNvPr id="1" name="Image 1" descr="Une image contenant texte, capture d’écran, affichage, logiciel&#10;&#10;Description générée automatiquement"/>
+                    <pic:cNvPicPr/>
+                  </pic:nvPicPr>
+                  <pic:blipFill>
+                    <a:blip r:embed="rId12" cstate="print">
+                      <a:extLst>
+                        <a:ext uri="{28A0092B-C50C-407E-A947-70E740481C1C}">
+                          <a14:useLocalDpi xmlns:a14="http://schemas.microsoft.com/office/drawing/2010/main" val="0"/>
+                        </a:ext>
+                      </a:extLst>
+                    </a:blip>
+                    <a:stretch>
+                      <a:fillRect/>
+                    </a:stretch>
+                  </pic:blipFill>
+                  <pic:spPr>
+                    <a:xfrm>
+                      <a:off x="0" y="0"/>
+                      <a:ext cx="5529676" cy="3110519"/>
+                    </a:xfrm>
+                    <a:prstGeom prst="rect">
+                      <a:avLst/>
+                    </a:prstGeom>
+                    <a:ln>
+                      <a:solidFill>
+                        <a:schemeClr val="tx1"/>
+                      </a:solidFill>
+                    </a:ln>
+                  </pic:spPr>
+                </pic:pic>
+              </a:graphicData>
+            </a:graphic>
+          </wp:inline>
+        </w:drawing>
+      </w:r>
+    </w:p>
+    <w:p>
+      <w:pPr>
+        <w:pStyle w:val="Retraitcorpsdetexte"/>
+        <w:ind w:left="0"/>
+        <w:rPr>
+          <w:rFonts w:eastAsia="Microsoft JhengHei"/>
+        </w:rPr>
+      </w:pPr>
+      <w:r>
+        <w:rPr>
+          <w:rFonts w:eastAsia="Microsoft JhengHei"/>
+        </w:rPr>
+        <w:t>Lorsque sur la nav bar à droite, on sélectionne accueil, la liste des morceaux qu’on a téléchargés s’affiche. Dans la maquette les morceaux affichés sont définis par les critères suivants :</w:t>
+      </w:r>
+    </w:p>
+    <w:p>
+      <w:pPr>
+        <w:pStyle w:val="Retraitcorpsdetexte"/>
+        <w:numPr>
+          <w:ilvl w:val="0"/>
+          <w:numId w:val="52"/>
+        </w:numPr>
+        <w:rPr>
+          <w:rFonts w:eastAsia="Microsoft JhengHei"/>
+        </w:rPr>
+      </w:pPr>
+      <w:r>
+        <w:rPr>
+          <w:rFonts w:eastAsia="Microsoft JhengHei"/>
+        </w:rPr>
+        <w:t>Nom de la musique</w:t>
+      </w:r>
+    </w:p>
+    <w:p>
+      <w:pPr>
+        <w:pStyle w:val="Retraitcorpsdetexte"/>
+        <w:numPr>
+          <w:ilvl w:val="0"/>
+          <w:numId w:val="52"/>
+        </w:numPr>
+        <w:rPr>
+          <w:rFonts w:eastAsia="Microsoft JhengHei"/>
+        </w:rPr>
+      </w:pPr>
+      <w:r>
+        <w:rPr>
+          <w:rFonts w:eastAsia="Microsoft JhengHei"/>
+        </w:rPr>
+        <w:t>L’artiste</w:t>
+      </w:r>
+    </w:p>
+    <w:p>
+      <w:pPr>
+        <w:pStyle w:val="Retraitcorpsdetexte"/>
+        <w:numPr>
+          <w:ilvl w:val="0"/>
+          <w:numId w:val="52"/>
+        </w:numPr>
+        <w:rPr>
+          <w:rFonts w:eastAsia="Microsoft JhengHei"/>
+        </w:rPr>
+      </w:pPr>
+      <w:r>
+        <w:rPr>
+          <w:rFonts w:eastAsia="Microsoft JhengHei"/>
+        </w:rPr>
+        <w:t>Sa durée</w:t>
+      </w:r>
+    </w:p>
+    <w:p>
+      <w:pPr>
+        <w:pStyle w:val="Retraitcorpsdetexte"/>
+        <w:ind w:left="0"/>
+        <w:rPr>
+          <w:rFonts w:eastAsia="Microsoft JhengHei"/>
+        </w:rPr>
+      </w:pPr>
+    </w:p>
+    <w:p>
+      <w:pPr>
+        <w:pStyle w:val="Retraitcorpsdetexte"/>
+        <w:ind w:left="0"/>
+        <w:rPr>
+          <w:rFonts w:eastAsia="Microsoft JhengHei"/>
+        </w:rPr>
+      </w:pPr>
+      <w:r>
+        <w:rPr>
+          <w:rFonts w:eastAsia="Microsoft JhengHei"/>
+        </w:rPr>
+        <w:t>Il y a également trois boutons :</w:t>
+      </w:r>
+    </w:p>
+    <w:p>
+      <w:pPr>
+        <w:pStyle w:val="Retraitcorpsdetexte"/>
+        <w:numPr>
+          <w:ilvl w:val="0"/>
+          <w:numId w:val="52"/>
+        </w:numPr>
+        <w:rPr>
+          <w:rFonts w:eastAsia="Microsoft JhengHei"/>
+        </w:rPr>
+      </w:pPr>
+      <w:r>
+        <w:rPr>
+          <w:rFonts w:eastAsia="Microsoft JhengHei"/>
+        </w:rPr>
+        <w:lastRenderedPageBreak/>
+        <w:t>Delete all :</w:t>
+      </w:r>
+      <w:r>
+        <w:rPr>
+          <w:rFonts w:eastAsia="Microsoft JhengHei"/>
+        </w:rPr>
+        <w:t xml:space="preserve"> </w:t>
+      </w:r>
+      <w:r>
+        <w:rPr>
+          <w:rFonts w:eastAsia="Microsoft JhengHei"/>
+        </w:rPr>
+        <w:t xml:space="preserve">Permet de supprimer </w:t>
+      </w:r>
+      <w:r>
+        <w:rPr>
+          <w:rFonts w:eastAsia="Microsoft JhengHei"/>
+        </w:rPr>
+        <w:t>toutes les</w:t>
+      </w:r>
+      <w:r>
+        <w:rPr>
+          <w:rFonts w:eastAsia="Microsoft JhengHei"/>
+        </w:rPr>
+        <w:t xml:space="preserve"> musique</w:t>
+      </w:r>
+      <w:r>
+        <w:rPr>
+          <w:rFonts w:eastAsia="Microsoft JhengHei"/>
+        </w:rPr>
+        <w:t>s</w:t>
+      </w:r>
+      <w:r>
+        <w:rPr>
+          <w:rFonts w:eastAsia="Microsoft JhengHei"/>
+        </w:rPr>
+        <w:t xml:space="preserve"> (va demander une confirmation via une pop-up)</w:t>
+      </w:r>
+    </w:p>
+    <w:p>
+      <w:pPr>
+        <w:pStyle w:val="Retraitcorpsdetexte"/>
+        <w:numPr>
+          <w:ilvl w:val="0"/>
+          <w:numId w:val="52"/>
+        </w:numPr>
+        <w:rPr>
+          <w:rFonts w:eastAsia="Microsoft JhengHei"/>
+        </w:rPr>
+      </w:pPr>
+      <w:r>
+        <w:rPr>
+          <w:rFonts w:eastAsia="Microsoft JhengHei"/>
+        </w:rPr>
+        <w:t>Delete :</w:t>
+      </w:r>
+      <w:r>
+        <w:rPr>
+          <w:rFonts w:eastAsia="Microsoft JhengHei"/>
+        </w:rPr>
+        <w:t xml:space="preserve"> Permet de supprimer une musique (va demander une confirmation via une pop-up)</w:t>
+      </w:r>
+    </w:p>
+    <w:p>
+      <w:pPr>
+        <w:pStyle w:val="Retraitcorpsdetexte"/>
+        <w:numPr>
+          <w:ilvl w:val="0"/>
+          <w:numId w:val="52"/>
+        </w:numPr>
+        <w:rPr>
+          <w:rFonts w:eastAsia="Microsoft JhengHei"/>
+        </w:rPr>
+      </w:pPr>
+      <w:r>
+        <w:rPr>
+          <w:rFonts w:eastAsia="Microsoft JhengHei"/>
+        </w:rPr>
+        <w:t xml:space="preserve">Play : va lire fichier via un média externe tel que </w:t>
+      </w:r>
+      <w:r>
+        <w:rPr>
+          <w:rFonts w:eastAsia="Microsoft JhengHei"/>
+        </w:rPr>
+        <w:t>VLC</w:t>
+      </w:r>
+    </w:p>
+    <w:p>
+      <w:pPr>
+        <w:pStyle w:val="Titre2"/>
+        <w:numPr>
+          <w:ilvl w:val="0"/>
+          <w:numId w:val="0"/>
+        </w:numPr>
+        <w:rPr>
+          <w:rFonts w:eastAsia="Microsoft JhengHei"/>
+        </w:rPr>
+      </w:pPr>
+      <w:bookmarkStart w:id="10" w:name="_Toc181971752"/>
+      <w:r>
+        <w:rPr>
+          <w:rFonts w:eastAsia="Microsoft JhengHei"/>
+        </w:rPr>
+        <w:t>Explorer les musiques</w:t>
+      </w:r>
+      <w:bookmarkEnd w:id="10"/>
+    </w:p>
+    <w:p>
+      <w:pPr>
+        <w:pStyle w:val="Retraitcorpsdetexte"/>
+        <w:ind w:left="0"/>
+        <w:jc w:val="center"/>
+        <w:rPr>
+          <w:rFonts w:eastAsia="Microsoft JhengHei"/>
+        </w:rPr>
+      </w:pPr>
+      <w:r>
+        <w:rPr>
+          <w:rFonts w:eastAsia="Microsoft JhengHei"/>
+          <w:noProof/>
+        </w:rPr>
+        <w:drawing>
+          <wp:inline distT="0" distB="0" distL="0" distR="0" wp14:anchorId="5D28B514" wp14:editId="7336C4B7">
+            <wp:extent cx="5695950" cy="3204050"/>
+            <wp:effectExtent l="0" t="0" r="0" b="0"/>
+            <wp:docPr id="4" name="Image 4" descr="Une image contenant texte, capture d’écran, conception&#10;&#10;Description générée automatiquement"/>
+            <wp:cNvGraphicFramePr>
+              <a:graphicFrameLocks xmlns:a="http://schemas.openxmlformats.org/drawingml/2006/main" noChangeAspect="1"/>
+            </wp:cNvGraphicFramePr>
+            <a:graphic xmlns:a="http://schemas.openxmlformats.org/drawingml/2006/main">
+              <a:graphicData uri="http://schemas.openxmlformats.org/drawingml/2006/picture">
+                <pic:pic xmlns:pic="http://schemas.openxmlformats.org/drawingml/2006/picture">
+                  <pic:nvPicPr>
+                    <pic:cNvPr id="4" name="Image 4" descr="Une image contenant texte, capture d’écran, conception&#10;&#10;Description générée automatiquement"/>
+                    <pic:cNvPicPr/>
+                  </pic:nvPicPr>
+                  <pic:blipFill>
+                    <a:blip r:embed="rId13" cstate="print">
+                      <a:extLst>
+                        <a:ext uri="{28A0092B-C50C-407E-A947-70E740481C1C}">
+                          <a14:useLocalDpi xmlns:a14="http://schemas.microsoft.com/office/drawing/2010/main" val="0"/>
+                        </a:ext>
+                      </a:extLst>
+                    </a:blip>
+                    <a:stretch>
+                      <a:fillRect/>
+                    </a:stretch>
+                  </pic:blipFill>
+                  <pic:spPr>
+                    <a:xfrm>
+                      <a:off x="0" y="0"/>
+                      <a:ext cx="5697004" cy="3204643"/>
+                    </a:xfrm>
+                    <a:prstGeom prst="rect">
+                      <a:avLst/>
+                    </a:prstGeom>
+                  </pic:spPr>
+                </pic:pic>
+              </a:graphicData>
+            </a:graphic>
+          </wp:inline>
+        </w:drawing>
+      </w:r>
+    </w:p>
+    <w:p>
+      <w:pPr>
+        <w:pStyle w:val="Retraitcorpsdetexte"/>
+        <w:ind w:left="0"/>
+        <w:rPr>
+          <w:rFonts w:eastAsia="Microsoft JhengHei"/>
+        </w:rPr>
+      </w:pPr>
+      <w:r>
+        <w:rPr>
+          <w:rFonts w:eastAsia="Microsoft JhengHei"/>
+        </w:rPr>
+        <w:t xml:space="preserve">Lorsque sur la nav bar on va sur explorer, cela aura pour effet de demander à toutes les machines présentes sur le réseau les musiques qu’ils possèdent. </w:t>
+      </w:r>
+      <w:r>
+        <w:rPr>
+          <w:rFonts w:eastAsia="Microsoft JhengHei"/>
+        </w:rPr>
+        <w:t>Dans la maquette les morceaux affichés sont définis par les critères suivants :</w:t>
+      </w:r>
+    </w:p>
+    <w:p>
+      <w:pPr>
+        <w:pStyle w:val="Retraitcorpsdetexte"/>
+        <w:numPr>
+          <w:ilvl w:val="0"/>
+          <w:numId w:val="52"/>
+        </w:numPr>
+        <w:rPr>
+          <w:rFonts w:eastAsia="Microsoft JhengHei"/>
+        </w:rPr>
+      </w:pPr>
+      <w:r>
+        <w:rPr>
+          <w:rFonts w:eastAsia="Microsoft JhengHei"/>
+        </w:rPr>
+        <w:t>Nom de la musique</w:t>
+      </w:r>
+    </w:p>
+    <w:p>
+      <w:pPr>
+        <w:pStyle w:val="Retraitcorpsdetexte"/>
+        <w:numPr>
+          <w:ilvl w:val="0"/>
+          <w:numId w:val="52"/>
+        </w:numPr>
+        <w:rPr>
+          <w:rFonts w:eastAsia="Microsoft JhengHei"/>
+        </w:rPr>
+      </w:pPr>
+      <w:r>
+        <w:rPr>
+          <w:rFonts w:eastAsia="Microsoft JhengHei"/>
+        </w:rPr>
+        <w:t xml:space="preserve">L’artiste </w:t>
+      </w:r>
+    </w:p>
+    <w:p>
+      <w:pPr>
+        <w:pStyle w:val="Retraitcorpsdetexte"/>
+        <w:numPr>
+          <w:ilvl w:val="0"/>
+          <w:numId w:val="52"/>
+        </w:numPr>
+        <w:rPr>
+          <w:rFonts w:eastAsia="Microsoft JhengHei"/>
+        </w:rPr>
+      </w:pPr>
+      <w:r>
+        <w:rPr>
+          <w:rFonts w:eastAsia="Microsoft JhengHei"/>
+        </w:rPr>
+        <w:t>La durée</w:t>
+      </w:r>
+    </w:p>
+    <w:p>
+      <w:pPr>
+        <w:pStyle w:val="Retraitcorpsdetexte"/>
+        <w:numPr>
+          <w:ilvl w:val="0"/>
+          <w:numId w:val="52"/>
+        </w:numPr>
+        <w:rPr>
+          <w:rFonts w:eastAsia="Microsoft JhengHei"/>
+        </w:rPr>
+      </w:pPr>
+      <w:r>
+        <w:rPr>
+          <w:rFonts w:eastAsia="Microsoft JhengHei"/>
+        </w:rPr>
+        <w:t>Le publisher (la/les personne(s) qui propose la musique)</w:t>
+      </w:r>
+    </w:p>
+    <w:p>
+      <w:pPr>
+        <w:pStyle w:val="Retraitcorpsdetexte"/>
+        <w:ind w:left="0"/>
+        <w:rPr>
+          <w:rFonts w:eastAsia="Microsoft JhengHei"/>
+        </w:rPr>
+      </w:pPr>
+    </w:p>
+    <w:p>
+      <w:pPr>
+        <w:pStyle w:val="Retraitcorpsdetexte"/>
+        <w:ind w:left="0"/>
+        <w:rPr>
+          <w:rFonts w:eastAsia="Microsoft JhengHei"/>
+        </w:rPr>
+      </w:pPr>
+      <w:r>
+        <w:rPr>
+          <w:rFonts w:eastAsia="Microsoft JhengHei"/>
+        </w:rPr>
+        <w:t>Lorsque la personne va double cliquer sur une musique, l’utilisateur va être redirigé sur la page de téléchargement.</w:t>
+      </w:r>
+    </w:p>
+    <w:p>
+      <w:pPr>
+        <w:pStyle w:val="Titre2"/>
+        <w:numPr>
+          <w:ilvl w:val="0"/>
+          <w:numId w:val="0"/>
+        </w:numPr>
+        <w:rPr>
+          <w:rFonts w:eastAsia="Microsoft JhengHei"/>
+        </w:rPr>
+      </w:pPr>
+      <w:r>
+        <w:rPr>
+          <w:rFonts w:eastAsia="Microsoft JhengHei"/>
+        </w:rPr>
+        <w:lastRenderedPageBreak/>
+        <w:t>Télécharger une musique</w:t>
+      </w:r>
+    </w:p>
+    <w:p>
+      <w:pPr>
+        <w:pStyle w:val="Retraitcorpsdetexte"/>
+        <w:ind w:left="0"/>
+        <w:rPr>
+          <w:rFonts w:eastAsia="Microsoft JhengHei"/>
+        </w:rPr>
+      </w:pPr>
+      <w:r>
+        <w:rPr>
+          <w:rFonts w:eastAsia="Microsoft JhengHei"/>
+          <w:noProof/>
+        </w:rPr>
+        <w:drawing>
+          <wp:inline distT="0" distB="0" distL="0" distR="0" wp14:anchorId="13AC191C" wp14:editId="48836141">
+            <wp:extent cx="5759450" cy="3239770"/>
+            <wp:effectExtent l="0" t="0" r="0" b="0"/>
+            <wp:docPr id="5" name="Image 5" descr="Une image contenant texte, capture d’écran, Police&#10;&#10;Description générée automatiquement"/>
+            <wp:cNvGraphicFramePr>
+              <a:graphicFrameLocks xmlns:a="http://schemas.openxmlformats.org/drawingml/2006/main" noChangeAspect="1"/>
+            </wp:cNvGraphicFramePr>
+            <a:graphic xmlns:a="http://schemas.openxmlformats.org/drawingml/2006/main">
+              <a:graphicData uri="http://schemas.openxmlformats.org/drawingml/2006/picture">
+                <pic:pic xmlns:pic="http://schemas.openxmlformats.org/drawingml/2006/picture">
+                  <pic:nvPicPr>
+                    <pic:cNvPr id="5" name="Image 5" descr="Une image contenant texte, capture d’écran, Police&#10;&#10;Description générée automatiquement"/>
+                    <pic:cNvPicPr/>
+                  </pic:nvPicPr>
+                  <pic:blipFill>
+                    <a:blip r:embed="rId14" cstate="print">
+                      <a:extLst>
+                        <a:ext uri="{28A0092B-C50C-407E-A947-70E740481C1C}">
+                          <a14:useLocalDpi xmlns:a14="http://schemas.microsoft.com/office/drawing/2010/main" val="0"/>
+                        </a:ext>
+                      </a:extLst>
+                    </a:blip>
+                    <a:stretch>
+                      <a:fillRect/>
+                    </a:stretch>
+                  </pic:blipFill>
+                  <pic:spPr>
+                    <a:xfrm>
+                      <a:off x="0" y="0"/>
+                      <a:ext cx="5759450" cy="3239770"/>
+                    </a:xfrm>
+                    <a:prstGeom prst="rect">
+                      <a:avLst/>
+                    </a:prstGeom>
+                  </pic:spPr>
+                </pic:pic>
+              </a:graphicData>
+            </a:graphic>
+          </wp:inline>
+        </w:drawing>
+      </w:r>
+    </w:p>
+    <w:p>
+      <w:pPr>
+        <w:pStyle w:val="Retraitcorpsdetexte"/>
+        <w:ind w:left="0"/>
+        <w:rPr>
+          <w:rFonts w:eastAsia="Microsoft JhengHei"/>
+        </w:rPr>
+      </w:pPr>
+      <w:r>
+        <w:rPr>
+          <w:rFonts w:eastAsia="Microsoft JhengHei"/>
+        </w:rPr>
+        <w:t>Lorsqu’on double clique sur une musique dans la fenêtre explorer</w:t>
+      </w:r>
+      <w:r>
+        <w:rPr>
+          <w:rFonts w:eastAsia="Microsoft JhengHei"/>
+        </w:rPr>
+        <w:t>, l’utilisateur est redirigé vers la page de téléchargement. L’utilisateur va demander aux autres machines possédant la musique de lui passer une partie du fichier. Sur la page, on peut voir les informations suivantes :</w:t>
+      </w:r>
+    </w:p>
+    <w:p>
+      <w:pPr>
+        <w:pStyle w:val="Retraitcorpsdetexte"/>
+        <w:numPr>
+          <w:ilvl w:val="0"/>
+          <w:numId w:val="52"/>
+        </w:numPr>
+        <w:rPr>
+          <w:rFonts w:eastAsia="Microsoft JhengHei"/>
+        </w:rPr>
+      </w:pPr>
+      <w:bookmarkStart w:id="11" w:name="_Toc181971753"/>
+      <w:r>
+        <w:rPr>
+          <w:rFonts w:eastAsia="Microsoft JhengHei"/>
+        </w:rPr>
+        <w:t>Nom de la musique</w:t>
+      </w:r>
+    </w:p>
+    <w:p>
+      <w:pPr>
+        <w:pStyle w:val="Retraitcorpsdetexte"/>
+        <w:numPr>
+          <w:ilvl w:val="0"/>
+          <w:numId w:val="52"/>
+        </w:numPr>
+        <w:rPr>
+          <w:rFonts w:eastAsia="Microsoft JhengHei"/>
+        </w:rPr>
+      </w:pPr>
+      <w:r>
+        <w:rPr>
+          <w:rFonts w:eastAsia="Microsoft JhengHei"/>
+        </w:rPr>
+        <w:t xml:space="preserve">L’artiste </w:t>
+      </w:r>
+    </w:p>
+    <w:p>
+      <w:pPr>
+        <w:pStyle w:val="Retraitcorpsdetexte"/>
+        <w:numPr>
+          <w:ilvl w:val="0"/>
+          <w:numId w:val="52"/>
+        </w:numPr>
+        <w:rPr>
+          <w:rFonts w:eastAsia="Microsoft JhengHei"/>
+        </w:rPr>
+      </w:pPr>
+      <w:r>
+        <w:rPr>
+          <w:rFonts w:eastAsia="Microsoft JhengHei"/>
+        </w:rPr>
+        <w:t>La durée</w:t>
+      </w:r>
+    </w:p>
+    <w:p>
+      <w:pPr>
+        <w:pStyle w:val="Retraitcorpsdetexte"/>
+        <w:numPr>
+          <w:ilvl w:val="0"/>
+          <w:numId w:val="52"/>
+        </w:numPr>
+        <w:rPr>
+          <w:rFonts w:eastAsia="Microsoft JhengHei"/>
+        </w:rPr>
+      </w:pPr>
+      <w:r>
+        <w:rPr>
+          <w:rFonts w:eastAsia="Microsoft JhengHei"/>
+        </w:rPr>
+        <w:t>Le publisher (la/les personne(s) qui propose la musique)</w:t>
+      </w:r>
+    </w:p>
+    <w:p>
+      <w:pPr>
+        <w:pStyle w:val="Retraitcorpsdetexte"/>
+        <w:numPr>
+          <w:ilvl w:val="0"/>
+          <w:numId w:val="52"/>
+        </w:numPr>
+        <w:rPr>
+          <w:rFonts w:eastAsia="Microsoft JhengHei"/>
+        </w:rPr>
+      </w:pPr>
+      <w:r>
+        <w:rPr>
+          <w:rFonts w:eastAsia="Microsoft JhengHei"/>
+        </w:rPr>
+        <w:t xml:space="preserve">Le pourcentage du téléchargement </w:t>
+      </w:r>
+    </w:p>
+    <w:p>
+      <w:pPr>
+        <w:pStyle w:val="Retraitcorpsdetexte"/>
+        <w:numPr>
+          <w:ilvl w:val="0"/>
+          <w:numId w:val="52"/>
+        </w:numPr>
+        <w:rPr>
+          <w:rFonts w:eastAsia="Microsoft JhengHei"/>
+        </w:rPr>
+      </w:pPr>
+      <w:r>
+        <w:rPr>
+          <w:rFonts w:eastAsia="Microsoft JhengHei"/>
+        </w:rPr>
+        <w:t>Une barre de téléchargement</w:t>
+      </w:r>
+    </w:p>
+    <w:p>
+      <w:pPr>
+        <w:pStyle w:val="Retraitcorpsdetexte"/>
+        <w:ind w:left="0"/>
+        <w:rPr>
+          <w:rFonts w:eastAsia="Microsoft JhengHei"/>
+        </w:rPr>
+      </w:pPr>
+    </w:p>
+    <w:p>
+      <w:pPr>
+        <w:pStyle w:val="Retraitcorpsdetexte"/>
+        <w:ind w:left="0"/>
+        <w:rPr>
+          <w:rFonts w:eastAsia="Microsoft JhengHei"/>
+        </w:rPr>
+      </w:pPr>
+      <w:r>
+        <w:rPr>
+          <w:rFonts w:eastAsia="Microsoft JhengHei"/>
+        </w:rPr>
+        <w:t>Lorsque le téléchargement a fini un message apparaît et l’utilisateur est redirigé vers la page explorer.</w:t>
+      </w:r>
+    </w:p>
+    <w:p>
+      <w:pPr>
+        <w:pStyle w:val="Titre2"/>
+        <w:numPr>
+          <w:ilvl w:val="0"/>
+          <w:numId w:val="0"/>
+        </w:numPr>
+        <w:rPr>
+          <w:rFonts w:eastAsia="Microsoft JhengHei"/>
+        </w:rPr>
+      </w:pPr>
+      <w:r>
+        <w:rPr>
+          <w:rFonts w:eastAsia="Microsoft JhengHei"/>
+        </w:rPr>
+        <w:lastRenderedPageBreak/>
+        <w:t xml:space="preserve">Importer une musique </w:t>
+      </w:r>
+    </w:p>
+    <w:p>
+      <w:pPr>
+        <w:pStyle w:val="Retraitcorpsdetexte"/>
+        <w:ind w:left="0"/>
+        <w:rPr>
+          <w:rFonts w:eastAsia="Microsoft JhengHei"/>
+        </w:rPr>
+      </w:pPr>
+      <w:r>
+        <w:rPr>
+          <w:rFonts w:eastAsia="Microsoft JhengHei"/>
+          <w:noProof/>
+        </w:rPr>
+        <w:drawing>
+          <wp:inline distT="0" distB="0" distL="0" distR="0" wp14:anchorId="0698E878" wp14:editId="34B45627">
+            <wp:extent cx="5759450" cy="3239770"/>
+            <wp:effectExtent l="0" t="0" r="0" b="0"/>
+            <wp:docPr id="7" name="Image 7" descr="Une image contenant texte, capture d’écran, conception&#10;&#10;Description générée automatiquement"/>
+            <wp:cNvGraphicFramePr>
+              <a:graphicFrameLocks xmlns:a="http://schemas.openxmlformats.org/drawingml/2006/main" noChangeAspect="1"/>
+            </wp:cNvGraphicFramePr>
+            <a:graphic xmlns:a="http://schemas.openxmlformats.org/drawingml/2006/main">
+              <a:graphicData uri="http://schemas.openxmlformats.org/drawingml/2006/picture">
+                <pic:pic xmlns:pic="http://schemas.openxmlformats.org/drawingml/2006/picture">
+                  <pic:nvPicPr>
+                    <pic:cNvPr id="7" name="Image 7" descr="Une image contenant texte, capture d’écran, conception&#10;&#10;Description générée automatiquement"/>
+                    <pic:cNvPicPr/>
+                  </pic:nvPicPr>
+                  <pic:blipFill>
+                    <a:blip r:embed="rId15" cstate="print">
+                      <a:extLst>
+                        <a:ext uri="{28A0092B-C50C-407E-A947-70E740481C1C}">
+                          <a14:useLocalDpi xmlns:a14="http://schemas.microsoft.com/office/drawing/2010/main" val="0"/>
+                        </a:ext>
+                      </a:extLst>
+                    </a:blip>
+                    <a:stretch>
+                      <a:fillRect/>
+                    </a:stretch>
+                  </pic:blipFill>
+                  <pic:spPr>
+                    <a:xfrm>
+                      <a:off x="0" y="0"/>
+                      <a:ext cx="5759450" cy="3239770"/>
+                    </a:xfrm>
+                    <a:prstGeom prst="rect">
+                      <a:avLst/>
+                    </a:prstGeom>
+                  </pic:spPr>
+                </pic:pic>
+              </a:graphicData>
+            </a:graphic>
+          </wp:inline>
+        </w:drawing>
+      </w:r>
+    </w:p>
+    <w:p>
+      <w:pPr>
+        <w:pStyle w:val="Retraitcorpsdetexte"/>
+        <w:ind w:left="0"/>
+        <w:rPr>
+          <w:rFonts w:eastAsia="Microsoft JhengHei"/>
+        </w:rPr>
+      </w:pPr>
+      <w:r>
+        <w:rPr>
+          <w:rFonts w:eastAsia="Microsoft JhengHei"/>
+        </w:rPr>
+        <w:t>Dans la nav bar, lorsqu’on appuie sur importer, on arrive sur la page importer qui permet d’importer une musique. Voici les différents éléments de cette page :</w:t>
+      </w:r>
+    </w:p>
+    <w:p>
+      <w:pPr>
+        <w:pStyle w:val="Retraitcorpsdetexte"/>
+        <w:numPr>
+          <w:ilvl w:val="0"/>
+          <w:numId w:val="52"/>
+        </w:numPr>
+        <w:rPr>
+          <w:rFonts w:eastAsia="Microsoft JhengHei"/>
+        </w:rPr>
+      </w:pPr>
+      <w:r>
+        <w:rPr>
+          <w:rFonts w:eastAsia="Microsoft JhengHei"/>
+        </w:rPr>
+        <w:t>Chemin du fichier : lorsqu’on appuie dessus, cela ouvre une page File explorer qui n’accepte que les mp3.</w:t>
+      </w:r>
+    </w:p>
+    <w:p>
+      <w:pPr>
+        <w:pStyle w:val="Retraitcorpsdetexte"/>
+        <w:numPr>
+          <w:ilvl w:val="0"/>
+          <w:numId w:val="52"/>
+        </w:numPr>
+        <w:rPr>
+          <w:rFonts w:eastAsia="Microsoft JhengHei"/>
+        </w:rPr>
+      </w:pPr>
+      <w:r>
+        <w:rPr>
+          <w:rFonts w:eastAsia="Microsoft JhengHei"/>
+        </w:rPr>
+        <w:t xml:space="preserve">Nom de la musique et </w:t>
+      </w:r>
+      <w:r>
+        <w:rPr>
+          <w:rFonts w:eastAsia="Microsoft JhengHei"/>
+        </w:rPr>
+        <w:t>Nom de l’artiste</w:t>
+      </w:r>
+      <w:r>
+        <w:rPr>
+          <w:rFonts w:eastAsia="Microsoft JhengHei"/>
+        </w:rPr>
+        <w:t> : lorsqu’on sélectionne un fichier, ce champ est automatiquement rempli. Si la valeur est changée et qu’on publie, alors le fichier local sera également modifié</w:t>
+      </w:r>
+      <w:r>
+        <w:rPr>
+          <w:rFonts w:eastAsia="Microsoft JhengHei"/>
+        </w:rPr>
+        <w:t>.</w:t>
+      </w:r>
+    </w:p>
+    <w:p>
+      <w:pPr>
+        <w:pStyle w:val="Retraitcorpsdetexte"/>
+        <w:numPr>
+          <w:ilvl w:val="0"/>
+          <w:numId w:val="52"/>
+        </w:numPr>
+        <w:rPr>
+          <w:rFonts w:eastAsia="Microsoft JhengHei"/>
+        </w:rPr>
+      </w:pPr>
+      <w:r>
+        <w:rPr>
+          <w:rFonts w:eastAsia="Microsoft JhengHei"/>
+        </w:rPr>
+        <w:t>Publier : Lorsqu’on appuie sur ce bouton, cela va ajouter la musique dans la liste des musiques en local et va dire à tous le monde que le morceau est disponible. Si aucun fichier n’a été choisi alors cela va mettre un message d’erreur</w:t>
+      </w:r>
+    </w:p>
+    <w:p>
+      <w:pPr>
+        <w:pStyle w:val="Titre2"/>
+        <w:numPr>
+          <w:ilvl w:val="0"/>
+          <w:numId w:val="0"/>
+        </w:numPr>
+        <w:rPr>
+          <w:rFonts w:eastAsia="Microsoft JhengHei"/>
+        </w:rPr>
+      </w:pPr>
+      <w:r>
+        <w:rPr>
+          <w:rFonts w:eastAsia="Microsoft JhengHei"/>
+        </w:rPr>
+        <w:t>Search bar</w:t>
       </w:r>
     </w:p>
     <w:p>
@@ -3458,8 +2437,9 @@
         <w:rPr>
           <w:rFonts w:ascii="Microsoft JhengHei" w:eastAsia="Microsoft JhengHei" w:hAnsi="Microsoft JhengHei"/>
         </w:rPr>
-        <w:t>Raports de tests</w:t>
-      </w:r>
+        <w:t>Journal de travail</w:t>
+      </w:r>
+      <w:bookmarkEnd w:id="11"/>
     </w:p>
     <w:p>
       <w:pPr>
@@ -3473,28 +2453,14 @@
           <w:rFonts w:ascii="Microsoft JhengHei" w:eastAsia="Microsoft JhengHei" w:hAnsi="Microsoft JhengHei"/>
         </w:rPr>
       </w:pPr>
-      <w:bookmarkStart w:id="7" w:name="_Toc165969653"/>
-      <w:bookmarkStart w:id="8" w:name="_Toc155631443"/>
+      <w:bookmarkStart w:id="12" w:name="_Toc181971754"/>
       <w:r>
         <w:rPr>
           <w:rFonts w:ascii="Microsoft JhengHei" w:eastAsia="Microsoft JhengHei" w:hAnsi="Microsoft JhengHei"/>
         </w:rPr>
-        <w:t>Conclusion</w:t>
-      </w:r>
-      <w:bookmarkEnd w:id="7"/>
-      <w:bookmarkEnd w:id="8"/>
-      <w:r>
-        <w:rPr>
-          <w:rFonts w:ascii="Microsoft JhengHei" w:eastAsia="Microsoft JhengHei" w:hAnsi="Microsoft JhengHei"/>
-        </w:rPr>
-        <w:t xml:space="preserve"> et </w:t>
-      </w:r>
-      <w:r>
-        <w:rPr>
-          <w:rFonts w:ascii="Microsoft JhengHei" w:eastAsia="Microsoft JhengHei" w:hAnsi="Microsoft JhengHei"/>
-        </w:rPr>
-        <w:t>États des lieux</w:t>
-      </w:r>
+        <w:t>Raports de tests</w:t>
+      </w:r>
+      <w:bookmarkEnd w:id="12"/>
     </w:p>
     <w:p>
       <w:pPr>
@@ -3508,16 +2474,53 @@
           <w:rFonts w:ascii="Microsoft JhengHei" w:eastAsia="Microsoft JhengHei" w:hAnsi="Microsoft JhengHei"/>
         </w:rPr>
       </w:pPr>
+      <w:bookmarkStart w:id="13" w:name="_Toc165969653"/>
+      <w:bookmarkStart w:id="14" w:name="_Toc181971755"/>
       <w:r>
         <w:rPr>
           <w:rFonts w:ascii="Microsoft JhengHei" w:eastAsia="Microsoft JhengHei" w:hAnsi="Microsoft JhengHei"/>
         </w:rPr>
+        <w:t>Conclusion</w:t>
+      </w:r>
+      <w:bookmarkEnd w:id="13"/>
+      <w:r>
+        <w:rPr>
+          <w:rFonts w:ascii="Microsoft JhengHei" w:eastAsia="Microsoft JhengHei" w:hAnsi="Microsoft JhengHei"/>
+        </w:rPr>
+        <w:t xml:space="preserve"> et </w:t>
+      </w:r>
+      <w:r>
+        <w:rPr>
+          <w:rFonts w:ascii="Microsoft JhengHei" w:eastAsia="Microsoft JhengHei" w:hAnsi="Microsoft JhengHei"/>
+        </w:rPr>
+        <w:t>États des lieux</w:t>
+      </w:r>
+      <w:bookmarkEnd w:id="14"/>
+    </w:p>
+    <w:p>
+      <w:pPr>
+        <w:pStyle w:val="Titre1"/>
+        <w:numPr>
+          <w:ilvl w:val="0"/>
+          <w:numId w:val="0"/>
+        </w:numPr>
+        <w:ind w:left="567" w:hanging="567"/>
+        <w:rPr>
+          <w:rFonts w:ascii="Microsoft JhengHei" w:eastAsia="Microsoft JhengHei" w:hAnsi="Microsoft JhengHei"/>
+        </w:rPr>
+      </w:pPr>
+      <w:bookmarkStart w:id="15" w:name="_Toc181971756"/>
+      <w:r>
+        <w:rPr>
+          <w:rFonts w:ascii="Microsoft JhengHei" w:eastAsia="Microsoft JhengHei" w:hAnsi="Microsoft JhengHei"/>
+        </w:rPr>
         <w:t>IA</w:t>
       </w:r>
+      <w:bookmarkEnd w:id="15"/>
     </w:p>
     <w:sectPr>
-      <w:headerReference w:type="default" r:id="rId12"/>
-      <w:footerReference w:type="default" r:id="rId13"/>
+      <w:headerReference w:type="default" r:id="rId16"/>
+      <w:footerReference w:type="default" r:id="rId17"/>
       <w:pgSz w:w="11906" w:h="16838" w:code="9"/>
       <w:pgMar w:top="1418" w:right="1418" w:bottom="1418" w:left="1418" w:header="709" w:footer="709" w:gutter="0"/>
       <w:cols w:space="708"/>
@@ -3984,7 +2987,7 @@
               <w:noProof/>
               <w:szCs w:val="16"/>
             </w:rPr>
-            <w:t>30.08.2024 12:04</w:t>
+            <w:t>08.11.2024 13:04</w:t>
           </w:r>
           <w:r>
             <w:rPr>
@@ -4196,7 +3199,7 @@
         <v:path o:extrusionok="f" gradientshapeok="t" o:connecttype="rect"/>
         <o:lock v:ext="edit" aspectratio="t"/>
       </v:shapetype>
-      <v:shape id="_x0000_i1040" type="#_x0000_t75" style="width:11.25pt;height:11.25pt" o:bullet="t">
+      <v:shape id="_x0000_i1076" type="#_x0000_t75" style="width:11.25pt;height:11.25pt" o:bullet="t">
         <v:imagedata r:id="rId1" o:title="BD10263_"/>
       </v:shape>
     </w:pict>
@@ -6195,6 +5198,118 @@
     </w:lvl>
   </w:abstractNum>
   <w:abstractNum w:abstractNumId="26" w15:restartNumberingAfterBreak="0">
+    <w:nsid w:val="460024CB"/>
+    <w:multiLevelType w:val="hybridMultilevel"/>
+    <w:tmpl w:val="DBCE240E"/>
+    <w:lvl w:ilvl="0" w:tplc="79CC0A84">
+      <w:numFmt w:val="bullet"/>
+      <w:lvlText w:val=""/>
+      <w:lvlJc w:val="left"/>
+      <w:pPr>
+        <w:ind w:left="720" w:hanging="360"/>
+      </w:pPr>
+      <w:rPr>
+        <w:rFonts w:ascii="Symbol" w:eastAsia="Microsoft JhengHei" w:hAnsi="Symbol" w:cs="Times New Roman" w:hint="default"/>
+      </w:rPr>
+    </w:lvl>
+    <w:lvl w:ilvl="1" w:tplc="100C0003" w:tentative="1">
+      <w:start w:val="1"/>
+      <w:numFmt w:val="bullet"/>
+      <w:lvlText w:val="o"/>
+      <w:lvlJc w:val="left"/>
+      <w:pPr>
+        <w:ind w:left="1440" w:hanging="360"/>
+      </w:pPr>
+      <w:rPr>
+        <w:rFonts w:ascii="Courier New" w:hAnsi="Courier New" w:cs="Courier New" w:hint="default"/>
+      </w:rPr>
+    </w:lvl>
+    <w:lvl w:ilvl="2" w:tplc="100C0005" w:tentative="1">
+      <w:start w:val="1"/>
+      <w:numFmt w:val="bullet"/>
+      <w:lvlText w:val=""/>
+      <w:lvlJc w:val="left"/>
+      <w:pPr>
+        <w:ind w:left="2160" w:hanging="360"/>
+      </w:pPr>
+      <w:rPr>
+        <w:rFonts w:ascii="Wingdings" w:hAnsi="Wingdings" w:hint="default"/>
+      </w:rPr>
+    </w:lvl>
+    <w:lvl w:ilvl="3" w:tplc="100C0001" w:tentative="1">
+      <w:start w:val="1"/>
+      <w:numFmt w:val="bullet"/>
+      <w:lvlText w:val=""/>
+      <w:lvlJc w:val="left"/>
+      <w:pPr>
+        <w:ind w:left="2880" w:hanging="360"/>
+      </w:pPr>
+      <w:rPr>
+        <w:rFonts w:ascii="Symbol" w:hAnsi="Symbol" w:hint="default"/>
+      </w:rPr>
+    </w:lvl>
+    <w:lvl w:ilvl="4" w:tplc="100C0003" w:tentative="1">
+      <w:start w:val="1"/>
+      <w:numFmt w:val="bullet"/>
+      <w:lvlText w:val="o"/>
+      <w:lvlJc w:val="left"/>
+      <w:pPr>
+        <w:ind w:left="3600" w:hanging="360"/>
+      </w:pPr>
+      <w:rPr>
+        <w:rFonts w:ascii="Courier New" w:hAnsi="Courier New" w:cs="Courier New" w:hint="default"/>
+      </w:rPr>
+    </w:lvl>
+    <w:lvl w:ilvl="5" w:tplc="100C0005" w:tentative="1">
+      <w:start w:val="1"/>
+      <w:numFmt w:val="bullet"/>
+      <w:lvlText w:val=""/>
+      <w:lvlJc w:val="left"/>
+      <w:pPr>
+        <w:ind w:left="4320" w:hanging="360"/>
+      </w:pPr>
+      <w:rPr>
+        <w:rFonts w:ascii="Wingdings" w:hAnsi="Wingdings" w:hint="default"/>
+      </w:rPr>
+    </w:lvl>
+    <w:lvl w:ilvl="6" w:tplc="100C0001" w:tentative="1">
+      <w:start w:val="1"/>
+      <w:numFmt w:val="bullet"/>
+      <w:lvlText w:val=""/>
+      <w:lvlJc w:val="left"/>
+      <w:pPr>
+        <w:ind w:left="5040" w:hanging="360"/>
+      </w:pPr>
+      <w:rPr>
+        <w:rFonts w:ascii="Symbol" w:hAnsi="Symbol" w:hint="default"/>
+      </w:rPr>
+    </w:lvl>
+    <w:lvl w:ilvl="7" w:tplc="100C0003" w:tentative="1">
+      <w:start w:val="1"/>
+      <w:numFmt w:val="bullet"/>
+      <w:lvlText w:val="o"/>
+      <w:lvlJc w:val="left"/>
+      <w:pPr>
+        <w:ind w:left="5760" w:hanging="360"/>
+      </w:pPr>
+      <w:rPr>
+        <w:rFonts w:ascii="Courier New" w:hAnsi="Courier New" w:cs="Courier New" w:hint="default"/>
+      </w:rPr>
+    </w:lvl>
+    <w:lvl w:ilvl="8" w:tplc="100C0005" w:tentative="1">
+      <w:start w:val="1"/>
+      <w:numFmt w:val="bullet"/>
+      <w:lvlText w:val=""/>
+      <w:lvlJc w:val="left"/>
+      <w:pPr>
+        <w:ind w:left="6480" w:hanging="360"/>
+      </w:pPr>
+      <w:rPr>
+        <w:rFonts w:ascii="Wingdings" w:hAnsi="Wingdings" w:hint="default"/>
+      </w:rPr>
+    </w:lvl>
+  </w:abstractNum>
+  <w:abstractNum w:abstractNumId="27" w15:restartNumberingAfterBreak="0">
     <w:nsid w:val="486164F4"/>
     <w:multiLevelType w:val="multilevel"/>
     <w:tmpl w:val="100C0021"/>
@@ -6307,7 +5422,7 @@
       </w:rPr>
     </w:lvl>
   </w:abstractNum>
-  <w:abstractNum w:abstractNumId="27" w15:restartNumberingAfterBreak="0">
+  <w:abstractNum w:abstractNumId="28" w15:restartNumberingAfterBreak="0">
     <w:nsid w:val="4C4E14AC"/>
     <w:multiLevelType w:val="multilevel"/>
     <w:tmpl w:val="100C001F"/>
@@ -6393,7 +5508,7 @@
       </w:pPr>
     </w:lvl>
   </w:abstractNum>
-  <w:abstractNum w:abstractNumId="28" w15:restartNumberingAfterBreak="0">
+  <w:abstractNum w:abstractNumId="29" w15:restartNumberingAfterBreak="0">
     <w:nsid w:val="4D30734E"/>
     <w:multiLevelType w:val="multilevel"/>
     <w:tmpl w:val="100C001D"/>
@@ -6479,7 +5594,7 @@
       </w:pPr>
     </w:lvl>
   </w:abstractNum>
-  <w:abstractNum w:abstractNumId="29" w15:restartNumberingAfterBreak="0">
+  <w:abstractNum w:abstractNumId="30" w15:restartNumberingAfterBreak="0">
     <w:nsid w:val="55FE2729"/>
     <w:multiLevelType w:val="multilevel"/>
     <w:tmpl w:val="100C0023"/>
@@ -6566,7 +5681,7 @@
       </w:pPr>
     </w:lvl>
   </w:abstractNum>
-  <w:abstractNum w:abstractNumId="30" w15:restartNumberingAfterBreak="0">
+  <w:abstractNum w:abstractNumId="31" w15:restartNumberingAfterBreak="0">
     <w:nsid w:val="58933B2A"/>
     <w:multiLevelType w:val="multilevel"/>
     <w:tmpl w:val="100C0021"/>
@@ -6679,7 +5794,7 @@
       </w:rPr>
     </w:lvl>
   </w:abstractNum>
-  <w:abstractNum w:abstractNumId="31" w15:restartNumberingAfterBreak="0">
+  <w:abstractNum w:abstractNumId="32" w15:restartNumberingAfterBreak="0">
     <w:nsid w:val="5C877673"/>
     <w:multiLevelType w:val="multilevel"/>
     <w:tmpl w:val="100C0021"/>
@@ -6792,7 +5907,7 @@
       </w:rPr>
     </w:lvl>
   </w:abstractNum>
-  <w:abstractNum w:abstractNumId="32" w15:restartNumberingAfterBreak="0">
+  <w:abstractNum w:abstractNumId="33" w15:restartNumberingAfterBreak="0">
     <w:nsid w:val="5CBC53EC"/>
     <w:multiLevelType w:val="multilevel"/>
     <w:tmpl w:val="2F6EF210"/>
@@ -6905,7 +6020,7 @@
       </w:rPr>
     </w:lvl>
   </w:abstractNum>
-  <w:abstractNum w:abstractNumId="33" w15:restartNumberingAfterBreak="0">
+  <w:abstractNum w:abstractNumId="34" w15:restartNumberingAfterBreak="0">
     <w:nsid w:val="5E424682"/>
     <w:multiLevelType w:val="multilevel"/>
     <w:tmpl w:val="100C001F"/>
@@ -6991,7 +6106,119 @@
       </w:pPr>
     </w:lvl>
   </w:abstractNum>
-  <w:abstractNum w:abstractNumId="34" w15:restartNumberingAfterBreak="0">
+  <w:abstractNum w:abstractNumId="35" w15:restartNumberingAfterBreak="0">
+    <w:nsid w:val="5E437969"/>
+    <w:multiLevelType w:val="hybridMultilevel"/>
+    <w:tmpl w:val="6E9CBD66"/>
+    <w:lvl w:ilvl="0" w:tplc="F4169C4A">
+      <w:numFmt w:val="bullet"/>
+      <w:lvlText w:val="-"/>
+      <w:lvlJc w:val="left"/>
+      <w:pPr>
+        <w:ind w:left="720" w:hanging="360"/>
+      </w:pPr>
+      <w:rPr>
+        <w:rFonts w:ascii="Century Gothic" w:eastAsia="Microsoft JhengHei" w:hAnsi="Century Gothic" w:cs="Times New Roman" w:hint="default"/>
+      </w:rPr>
+    </w:lvl>
+    <w:lvl w:ilvl="1" w:tplc="100C0003" w:tentative="1">
+      <w:start w:val="1"/>
+      <w:numFmt w:val="bullet"/>
+      <w:lvlText w:val="o"/>
+      <w:lvlJc w:val="left"/>
+      <w:pPr>
+        <w:ind w:left="1440" w:hanging="360"/>
+      </w:pPr>
+      <w:rPr>
+        <w:rFonts w:ascii="Courier New" w:hAnsi="Courier New" w:cs="Courier New" w:hint="default"/>
+      </w:rPr>
+    </w:lvl>
+    <w:lvl w:ilvl="2" w:tplc="100C0005" w:tentative="1">
+      <w:start w:val="1"/>
+      <w:numFmt w:val="bullet"/>
+      <w:lvlText w:val=""/>
+      <w:lvlJc w:val="left"/>
+      <w:pPr>
+        <w:ind w:left="2160" w:hanging="360"/>
+      </w:pPr>
+      <w:rPr>
+        <w:rFonts w:ascii="Wingdings" w:hAnsi="Wingdings" w:hint="default"/>
+      </w:rPr>
+    </w:lvl>
+    <w:lvl w:ilvl="3" w:tplc="100C0001" w:tentative="1">
+      <w:start w:val="1"/>
+      <w:numFmt w:val="bullet"/>
+      <w:lvlText w:val=""/>
+      <w:lvlJc w:val="left"/>
+      <w:pPr>
+        <w:ind w:left="2880" w:hanging="360"/>
+      </w:pPr>
+      <w:rPr>
+        <w:rFonts w:ascii="Symbol" w:hAnsi="Symbol" w:hint="default"/>
+      </w:rPr>
+    </w:lvl>
+    <w:lvl w:ilvl="4" w:tplc="100C0003" w:tentative="1">
+      <w:start w:val="1"/>
+      <w:numFmt w:val="bullet"/>
+      <w:lvlText w:val="o"/>
+      <w:lvlJc w:val="left"/>
+      <w:pPr>
+        <w:ind w:left="3600" w:hanging="360"/>
+      </w:pPr>
+      <w:rPr>
+        <w:rFonts w:ascii="Courier New" w:hAnsi="Courier New" w:cs="Courier New" w:hint="default"/>
+      </w:rPr>
+    </w:lvl>
+    <w:lvl w:ilvl="5" w:tplc="100C0005" w:tentative="1">
+      <w:start w:val="1"/>
+      <w:numFmt w:val="bullet"/>
+      <w:lvlText w:val=""/>
+      <w:lvlJc w:val="left"/>
+      <w:pPr>
+        <w:ind w:left="4320" w:hanging="360"/>
+      </w:pPr>
+      <w:rPr>
+        <w:rFonts w:ascii="Wingdings" w:hAnsi="Wingdings" w:hint="default"/>
+      </w:rPr>
+    </w:lvl>
+    <w:lvl w:ilvl="6" w:tplc="100C0001" w:tentative="1">
+      <w:start w:val="1"/>
+      <w:numFmt w:val="bullet"/>
+      <w:lvlText w:val=""/>
+      <w:lvlJc w:val="left"/>
+      <w:pPr>
+        <w:ind w:left="5040" w:hanging="360"/>
+      </w:pPr>
+      <w:rPr>
+        <w:rFonts w:ascii="Symbol" w:hAnsi="Symbol" w:hint="default"/>
+      </w:rPr>
+    </w:lvl>
+    <w:lvl w:ilvl="7" w:tplc="100C0003" w:tentative="1">
+      <w:start w:val="1"/>
+      <w:numFmt w:val="bullet"/>
+      <w:lvlText w:val="o"/>
+      <w:lvlJc w:val="left"/>
+      <w:pPr>
+        <w:ind w:left="5760" w:hanging="360"/>
+      </w:pPr>
+      <w:rPr>
+        <w:rFonts w:ascii="Courier New" w:hAnsi="Courier New" w:cs="Courier New" w:hint="default"/>
+      </w:rPr>
+    </w:lvl>
+    <w:lvl w:ilvl="8" w:tplc="100C0005" w:tentative="1">
+      <w:start w:val="1"/>
+      <w:numFmt w:val="bullet"/>
+      <w:lvlText w:val=""/>
+      <w:lvlJc w:val="left"/>
+      <w:pPr>
+        <w:ind w:left="6480" w:hanging="360"/>
+      </w:pPr>
+      <w:rPr>
+        <w:rFonts w:ascii="Wingdings" w:hAnsi="Wingdings" w:hint="default"/>
+      </w:rPr>
+    </w:lvl>
+  </w:abstractNum>
+  <w:abstractNum w:abstractNumId="36" w15:restartNumberingAfterBreak="0">
     <w:nsid w:val="63A9062F"/>
     <w:multiLevelType w:val="multilevel"/>
     <w:tmpl w:val="DCCE794A"/>
@@ -7131,7 +6358,7 @@
       </w:rPr>
     </w:lvl>
   </w:abstractNum>
-  <w:abstractNum w:abstractNumId="35" w15:restartNumberingAfterBreak="0">
+  <w:abstractNum w:abstractNumId="37" w15:restartNumberingAfterBreak="0">
     <w:nsid w:val="643F0961"/>
     <w:multiLevelType w:val="multilevel"/>
     <w:tmpl w:val="100C0021"/>
@@ -7244,7 +6471,7 @@
       </w:rPr>
     </w:lvl>
   </w:abstractNum>
-  <w:abstractNum w:abstractNumId="36" w15:restartNumberingAfterBreak="0">
+  <w:abstractNum w:abstractNumId="38" w15:restartNumberingAfterBreak="0">
     <w:nsid w:val="6D6476B9"/>
     <w:multiLevelType w:val="multilevel"/>
     <w:tmpl w:val="100C0023"/>
@@ -7331,7 +6558,7 @@
       </w:pPr>
     </w:lvl>
   </w:abstractNum>
-  <w:abstractNum w:abstractNumId="37" w15:restartNumberingAfterBreak="0">
+  <w:abstractNum w:abstractNumId="39" w15:restartNumberingAfterBreak="0">
     <w:nsid w:val="70C03573"/>
     <w:multiLevelType w:val="multilevel"/>
     <w:tmpl w:val="100C0021"/>
@@ -7444,7 +6671,7 @@
       </w:rPr>
     </w:lvl>
   </w:abstractNum>
-  <w:abstractNum w:abstractNumId="38" w15:restartNumberingAfterBreak="0">
+  <w:abstractNum w:abstractNumId="40" w15:restartNumberingAfterBreak="0">
     <w:nsid w:val="79CD09A9"/>
     <w:multiLevelType w:val="multilevel"/>
     <w:tmpl w:val="100C0021"/>
@@ -7557,7 +6784,7 @@
       </w:rPr>
     </w:lvl>
   </w:abstractNum>
-  <w:abstractNum w:abstractNumId="39" w15:restartNumberingAfterBreak="0">
+  <w:abstractNum w:abstractNumId="41" w15:restartNumberingAfterBreak="0">
     <w:nsid w:val="7E7F1C51"/>
     <w:multiLevelType w:val="multilevel"/>
     <w:tmpl w:val="100C0021"/>
@@ -7680,10 +6907,10 @@
     <w:abstractNumId w:val="15"/>
   </w:num>
   <w:num w:numId="4" w16cid:durableId="1414931525">
-    <w:abstractNumId w:val="34"/>
+    <w:abstractNumId w:val="36"/>
   </w:num>
   <w:num w:numId="5" w16cid:durableId="1928928791">
-    <w:abstractNumId w:val="34"/>
+    <w:abstractNumId w:val="36"/>
   </w:num>
   <w:num w:numId="6" w16cid:durableId="65614518">
     <w:abstractNumId w:val="15"/>
@@ -7698,7 +6925,7 @@
     <w:abstractNumId w:val="15"/>
   </w:num>
   <w:num w:numId="10" w16cid:durableId="725298190">
-    <w:abstractNumId w:val="34"/>
+    <w:abstractNumId w:val="36"/>
   </w:num>
   <w:num w:numId="11" w16cid:durableId="290088775">
     <w:abstractNumId w:val="15"/>
@@ -7716,22 +6943,22 @@
     <w:abstractNumId w:val="16"/>
   </w:num>
   <w:num w:numId="16" w16cid:durableId="571742502">
-    <w:abstractNumId w:val="31"/>
+    <w:abstractNumId w:val="32"/>
   </w:num>
   <w:num w:numId="17" w16cid:durableId="844320019">
-    <w:abstractNumId w:val="26"/>
+    <w:abstractNumId w:val="27"/>
   </w:num>
   <w:num w:numId="18" w16cid:durableId="846748485">
-    <w:abstractNumId w:val="39"/>
+    <w:abstractNumId w:val="41"/>
   </w:num>
   <w:num w:numId="19" w16cid:durableId="111093668">
-    <w:abstractNumId w:val="37"/>
+    <w:abstractNumId w:val="39"/>
   </w:num>
   <w:num w:numId="20" w16cid:durableId="780536502">
     <w:abstractNumId w:val="10"/>
   </w:num>
   <w:num w:numId="21" w16cid:durableId="1254587716">
-    <w:abstractNumId w:val="35"/>
+    <w:abstractNumId w:val="37"/>
   </w:num>
   <w:num w:numId="22" w16cid:durableId="404187910">
     <w:abstractNumId w:val="25"/>
@@ -7749,19 +6976,19 @@
     <w:abstractNumId w:val="12"/>
   </w:num>
   <w:num w:numId="27" w16cid:durableId="1633974426">
+    <w:abstractNumId w:val="31"/>
+  </w:num>
+  <w:num w:numId="28" w16cid:durableId="848639925">
+    <w:abstractNumId w:val="34"/>
+  </w:num>
+  <w:num w:numId="29" w16cid:durableId="45223003">
+    <w:abstractNumId w:val="29"/>
+  </w:num>
+  <w:num w:numId="30" w16cid:durableId="1866483613">
     <w:abstractNumId w:val="30"/>
   </w:num>
-  <w:num w:numId="28" w16cid:durableId="848639925">
-    <w:abstractNumId w:val="33"/>
-  </w:num>
-  <w:num w:numId="29" w16cid:durableId="45223003">
-    <w:abstractNumId w:val="28"/>
-  </w:num>
-  <w:num w:numId="30" w16cid:durableId="1866483613">
-    <w:abstractNumId w:val="29"/>
-  </w:num>
   <w:num w:numId="31" w16cid:durableId="1517160564">
-    <w:abstractNumId w:val="36"/>
+    <w:abstractNumId w:val="38"/>
   </w:num>
   <w:num w:numId="32" w16cid:durableId="543173665">
     <w:abstractNumId w:val="8"/>
@@ -7794,13 +7021,13 @@
     <w:abstractNumId w:val="4"/>
   </w:num>
   <w:num w:numId="42" w16cid:durableId="1399785629">
-    <w:abstractNumId w:val="27"/>
+    <w:abstractNumId w:val="28"/>
   </w:num>
   <w:num w:numId="43" w16cid:durableId="662390636">
     <w:abstractNumId w:val="24"/>
   </w:num>
   <w:num w:numId="44" w16cid:durableId="660620639">
-    <w:abstractNumId w:val="38"/>
+    <w:abstractNumId w:val="40"/>
   </w:num>
   <w:num w:numId="45" w16cid:durableId="576015622">
     <w:abstractNumId w:val="14"/>
@@ -7809,10 +7036,25 @@
     <w:abstractNumId w:val="22"/>
   </w:num>
   <w:num w:numId="47" w16cid:durableId="2012023645">
-    <w:abstractNumId w:val="32"/>
+    <w:abstractNumId w:val="33"/>
   </w:num>
   <w:num w:numId="48" w16cid:durableId="72817778">
     <w:abstractNumId w:val="20"/>
+  </w:num>
+  <w:num w:numId="49" w16cid:durableId="1898854146">
+    <w:abstractNumId w:val="20"/>
+  </w:num>
+  <w:num w:numId="50" w16cid:durableId="1194424273">
+    <w:abstractNumId w:val="20"/>
+  </w:num>
+  <w:num w:numId="51" w16cid:durableId="1214973317">
+    <w:abstractNumId w:val="20"/>
+  </w:num>
+  <w:num w:numId="52" w16cid:durableId="1490292592">
+    <w:abstractNumId w:val="35"/>
+  </w:num>
+  <w:num w:numId="53" w16cid:durableId="1469200535">
+    <w:abstractNumId w:val="26"/>
   </w:num>
   <w:numIdMacAtCleanup w:val="4"/>
 </w:numbering>
@@ -8319,6 +7561,7 @@
   <w:style w:type="character" w:default="1" w:styleId="Policepardfaut">
     <w:name w:val="Default Paragraph Font"/>
     <w:uiPriority w:val="1"/>
+    <w:semiHidden/>
     <w:unhideWhenUsed/>
   </w:style>
   <w:style w:type="table" w:default="1" w:styleId="TableauNormal">
@@ -8836,6 +8079,24 @@
       <w:rFonts w:asciiTheme="majorHAnsi" w:hAnsiTheme="majorHAnsi"/>
     </w:rPr>
   </w:style>
+  <w:style w:type="paragraph" w:styleId="Lgende">
+    <w:name w:val="caption"/>
+    <w:basedOn w:val="Normal"/>
+    <w:next w:val="Normal"/>
+    <w:unhideWhenUsed/>
+    <w:qFormat/>
+    <w:rsid w:val="00FA3A91"/>
+    <w:pPr>
+      <w:spacing w:after="200"/>
+    </w:pPr>
+    <w:rPr>
+      <w:i/>
+      <w:iCs/>
+      <w:color w:val="1F497D" w:themeColor="text2"/>
+      <w:sz w:val="18"/>
+      <w:szCs w:val="18"/>
+    </w:rPr>
+  </w:style>
 </w:styles>
 </file>
 
@@ -9126,6 +8387,30 @@
 </file>
 
 <file path=customXml/item1.xml><?xml version="1.0" encoding="utf-8"?>
+<?mso-contentType ?>
+<FormTemplates xmlns="http://schemas.microsoft.com/sharepoint/v3/contenttype/forms">
+  <Display>DocumentLibraryForm</Display>
+  <Edit>DocumentLibraryForm</Edit>
+  <New>DocumentLibraryForm</New>
+</FormTemplates>
+</file>
+
+<file path=customXml/item2.xml><?xml version="1.0" encoding="utf-8"?>
+<b:Sources xmlns:b="http://schemas.openxmlformats.org/officeDocument/2006/bibliography" xmlns="http://schemas.openxmlformats.org/officeDocument/2006/bibliography" SelectedStyle="\APA.XSL" StyleName="APA"/>
+</file>
+
+<file path=customXml/item3.xml><?xml version="1.0" encoding="utf-8"?>
+<p:properties xmlns:p="http://schemas.microsoft.com/office/2006/metadata/properties" xmlns:xsi="http://www.w3.org/2001/XMLSchema-instance" xmlns:pc="http://schemas.microsoft.com/office/infopath/2007/PartnerControls">
+  <documentManagement>
+    <lcf76f155ced4ddcb4097134ff3c332f xmlns="bf2f2df3-a963-4452-b0e7-67dabc627c35">
+      <Terms xmlns="http://schemas.microsoft.com/office/infopath/2007/PartnerControls"/>
+    </lcf76f155ced4ddcb4097134ff3c332f>
+    <TaxCatchAll xmlns="f7d9f5a6-831d-4621-8c77-cbcaf993e406" xsi:nil="true"/>
+  </documentManagement>
+</p:properties>
+</file>
+
+<file path=customXml/item4.xml><?xml version="1.0" encoding="utf-8"?>
 <ct:contentTypeSchema xmlns:ct="http://schemas.microsoft.com/office/2006/metadata/contentType" xmlns:ma="http://schemas.microsoft.com/office/2006/metadata/properties/metaAttributes" ct:_="" ma:_="" ma:contentTypeName="Document" ma:contentTypeID="0x0101001ABD9BFFC9E543439C53A2705AE306EF" ma:contentTypeVersion="14" ma:contentTypeDescription="Crée un document." ma:contentTypeScope="" ma:versionID="41827e22f0a2406195029f3799eac37d">
   <xsd:schema xmlns:xsd="http://www.w3.org/2001/XMLSchema" xmlns:xs="http://www.w3.org/2001/XMLSchema" xmlns:p="http://schemas.microsoft.com/office/2006/metadata/properties" xmlns:ns2="bf2f2df3-a963-4452-b0e7-67dabc627c35" xmlns:ns3="f7d9f5a6-831d-4621-8c77-cbcaf993e406" targetNamespace="http://schemas.microsoft.com/office/2006/metadata/properties" ma:root="true" ma:fieldsID="b5448764cb5439448d1ea8eff3aff90d" ns2:_="" ns3:_="">
     <xsd:import namespace="bf2f2df3-a963-4452-b0e7-67dabc627c35"/>
@@ -9354,31 +8639,34 @@
 </ct:contentTypeSchema>
 </file>
 
-<file path=customXml/item2.xml><?xml version="1.0" encoding="utf-8"?>
-<p:properties xmlns:p="http://schemas.microsoft.com/office/2006/metadata/properties" xmlns:xsi="http://www.w3.org/2001/XMLSchema-instance" xmlns:pc="http://schemas.microsoft.com/office/infopath/2007/PartnerControls">
-  <documentManagement>
-    <lcf76f155ced4ddcb4097134ff3c332f xmlns="bf2f2df3-a963-4452-b0e7-67dabc627c35">
-      <Terms xmlns="http://schemas.microsoft.com/office/infopath/2007/PartnerControls"/>
-    </lcf76f155ced4ddcb4097134ff3c332f>
-    <TaxCatchAll xmlns="f7d9f5a6-831d-4621-8c77-cbcaf993e406" xsi:nil="true"/>
-  </documentManagement>
-</p:properties>
+<file path=customXml/itemProps1.xml><?xml version="1.0" encoding="utf-8"?>
+<ds:datastoreItem xmlns:ds="http://schemas.openxmlformats.org/officeDocument/2006/customXml" ds:itemID="{DF8E7934-3F3A-4F32-A7D4-1B248DBE707D}">
+  <ds:schemaRefs>
+    <ds:schemaRef ds:uri="http://schemas.microsoft.com/sharepoint/v3/contenttype/forms"/>
+  </ds:schemaRefs>
+</ds:datastoreItem>
 </file>
 
-<file path=customXml/item3.xml><?xml version="1.0" encoding="utf-8"?>
-<b:Sources xmlns:b="http://schemas.openxmlformats.org/officeDocument/2006/bibliography" xmlns="http://schemas.openxmlformats.org/officeDocument/2006/bibliography" SelectedStyle="\APA.XSL" StyleName="APA"/>
+<file path=customXml/itemProps2.xml><?xml version="1.0" encoding="utf-8"?>
+<ds:datastoreItem xmlns:ds="http://schemas.openxmlformats.org/officeDocument/2006/customXml" ds:itemID="{C8C35155-3E6A-4058-B6E4-303717845E3B}">
+  <ds:schemaRefs>
+    <ds:schemaRef ds:uri="http://schemas.openxmlformats.org/officeDocument/2006/bibliography"/>
+  </ds:schemaRefs>
+</ds:datastoreItem>
 </file>
 
-<file path=customXml/item4.xml><?xml version="1.0" encoding="utf-8"?>
-<?mso-contentType ?>
-<FormTemplates xmlns="http://schemas.microsoft.com/sharepoint/v3/contenttype/forms">
-  <Display>DocumentLibraryForm</Display>
-  <Edit>DocumentLibraryForm</Edit>
-  <New>DocumentLibraryForm</New>
-</FormTemplates>
+<file path=customXml/itemProps3.xml><?xml version="1.0" encoding="utf-8"?>
+<ds:datastoreItem xmlns:ds="http://schemas.openxmlformats.org/officeDocument/2006/customXml" ds:itemID="{4181FC95-92B5-446F-AE57-E4A44C8C450C}">
+  <ds:schemaRefs>
+    <ds:schemaRef ds:uri="http://schemas.microsoft.com/office/2006/metadata/properties"/>
+    <ds:schemaRef ds:uri="http://schemas.microsoft.com/office/infopath/2007/PartnerControls"/>
+    <ds:schemaRef ds:uri="bf2f2df3-a963-4452-b0e7-67dabc627c35"/>
+    <ds:schemaRef ds:uri="f7d9f5a6-831d-4621-8c77-cbcaf993e406"/>
+  </ds:schemaRefs>
+</ds:datastoreItem>
 </file>
 
-<file path=customXml/itemProps1.xml><?xml version="1.0" encoding="utf-8"?>
+<file path=customXml/itemProps4.xml><?xml version="1.0" encoding="utf-8"?>
 <ds:datastoreItem xmlns:ds="http://schemas.openxmlformats.org/officeDocument/2006/customXml" ds:itemID="{81FE595B-3A92-4484-A585-A4037F0DA599}">
   <ds:schemaRefs>
     <ds:schemaRef ds:uri="http://schemas.microsoft.com/office/2006/metadata/contentType"/>
@@ -9395,31 +8683,4 @@
     <ds:schemaRef ds:uri="http://schemas.microsoft.com/internal/obd"/>
   </ds:schemaRefs>
 </ds:datastoreItem>
-</file>
-
-<file path=customXml/itemProps2.xml><?xml version="1.0" encoding="utf-8"?>
-<ds:datastoreItem xmlns:ds="http://schemas.openxmlformats.org/officeDocument/2006/customXml" ds:itemID="{4181FC95-92B5-446F-AE57-E4A44C8C450C}">
-  <ds:schemaRefs>
-    <ds:schemaRef ds:uri="http://schemas.microsoft.com/office/2006/metadata/properties"/>
-    <ds:schemaRef ds:uri="http://schemas.microsoft.com/office/infopath/2007/PartnerControls"/>
-    <ds:schemaRef ds:uri="bf2f2df3-a963-4452-b0e7-67dabc627c35"/>
-    <ds:schemaRef ds:uri="f7d9f5a6-831d-4621-8c77-cbcaf993e406"/>
-  </ds:schemaRefs>
-</ds:datastoreItem>
-</file>
-
-<file path=customXml/itemProps3.xml><?xml version="1.0" encoding="utf-8"?>
-<ds:datastoreItem xmlns:ds="http://schemas.openxmlformats.org/officeDocument/2006/customXml" ds:itemID="{C8C35155-3E6A-4058-B6E4-303717845E3B}">
-  <ds:schemaRefs>
-    <ds:schemaRef ds:uri="http://schemas.openxmlformats.org/officeDocument/2006/bibliography"/>
-  </ds:schemaRefs>
-</ds:datastoreItem>
-</file>
-
-<file path=customXml/itemProps4.xml><?xml version="1.0" encoding="utf-8"?>
-<ds:datastoreItem xmlns:ds="http://schemas.openxmlformats.org/officeDocument/2006/customXml" ds:itemID="{DF8E7934-3F3A-4F32-A7D4-1B248DBE707D}">
-  <ds:schemaRefs>
-    <ds:schemaRef ds:uri="http://schemas.microsoft.com/sharepoint/v3/contenttype/forms"/>
-  </ds:schemaRefs>
-</ds:datastoreItem>
 </file>
</xml_diff>

<commit_message>
doc(rapport) : Analyser la partie fonctionnel de l'application
15m-DONE-#2

La partie analyse fonctionnel avec des maquettes est fini sur le rapport
</commit_message>
<xml_diff>
--- a/docs/Rapport.docx
+++ b/docs/Rapport.docx
@@ -1277,9 +1277,9 @@
           <w:rFonts w:ascii="Microsoft JhengHei" w:eastAsia="Microsoft JhengHei" w:hAnsi="Microsoft JhengHei"/>
         </w:rPr>
       </w:pPr>
-      <w:bookmarkStart w:id="1" w:name="_Toc532179969"/>
-      <w:bookmarkStart w:id="2" w:name="_Toc165969639"/>
-      <w:bookmarkStart w:id="3" w:name="_Toc181971745"/>
+      <w:bookmarkStart w:id="1" w:name="_Toc181971745"/>
+      <w:bookmarkStart w:id="2" w:name="_Toc532179969"/>
+      <w:bookmarkStart w:id="3" w:name="_Toc165969639"/>
       <w:r>
         <w:rPr>
           <w:rFonts w:ascii="Microsoft JhengHei" w:eastAsia="Microsoft JhengHei" w:hAnsi="Microsoft JhengHei"/>
@@ -1298,7 +1298,7 @@
         </w:rPr>
         <w:t>e</w:t>
       </w:r>
-      <w:bookmarkEnd w:id="3"/>
+      <w:bookmarkEnd w:id="1"/>
     </w:p>
     <w:p>
       <w:pPr>
@@ -1517,8 +1517,8 @@
         </w:rPr>
         <w:t>Planification</w:t>
       </w:r>
-      <w:bookmarkEnd w:id="1"/>
       <w:bookmarkEnd w:id="2"/>
+      <w:bookmarkEnd w:id="3"/>
       <w:bookmarkEnd w:id="7"/>
     </w:p>
     <w:p>
@@ -1538,7 +1538,7 @@
         <w:rPr>
           <w:rFonts w:ascii="Microsoft JhengHei" w:eastAsia="Microsoft JhengHei" w:hAnsi="Microsoft JhengHei"/>
         </w:rPr>
-        <w:t>Analyse foonctionnel</w:t>
+        <w:t>Analyse fonctionnel</w:t>
       </w:r>
       <w:bookmarkEnd w:id="8"/>
     </w:p>
@@ -1743,31 +1743,7 @@
         <w:rPr>
           <w:rFonts w:eastAsia="Microsoft JhengHei"/>
         </w:rPr>
-        <w:t xml:space="preserve">Permet de supprimer </w:t>
-      </w:r>
-      <w:r>
-        <w:rPr>
-          <w:rFonts w:eastAsia="Microsoft JhengHei"/>
-        </w:rPr>
-        <w:t>toutes les</w:t>
-      </w:r>
-      <w:r>
-        <w:rPr>
-          <w:rFonts w:eastAsia="Microsoft JhengHei"/>
-        </w:rPr>
-        <w:t xml:space="preserve"> musique</w:t>
-      </w:r>
-      <w:r>
-        <w:rPr>
-          <w:rFonts w:eastAsia="Microsoft JhengHei"/>
-        </w:rPr>
-        <w:t>s</w:t>
-      </w:r>
-      <w:r>
-        <w:rPr>
-          <w:rFonts w:eastAsia="Microsoft JhengHei"/>
-        </w:rPr>
-        <w:t xml:space="preserve"> (va demander une confirmation via une pop-up)</w:t>
+        <w:t>Permet de supprimer toutes les musiques (va demander une confirmation via une pop-up)</w:t>
       </w:r>
     </w:p>
     <w:p>
@@ -1907,13 +1883,7 @@
         <w:rPr>
           <w:rFonts w:eastAsia="Microsoft JhengHei"/>
         </w:rPr>
-        <w:t xml:space="preserve">Lorsque sur la nav bar on va sur explorer, cela aura pour effet de demander à toutes les machines présentes sur le réseau les musiques qu’ils possèdent. </w:t>
-      </w:r>
-      <w:r>
-        <w:rPr>
-          <w:rFonts w:eastAsia="Microsoft JhengHei"/>
-        </w:rPr>
-        <w:t>Dans la maquette les morceaux affichés sont définis par les critères suivants :</w:t>
+        <w:t>Lorsque sur la nav bar on va sur explorer, cela aura pour effet de demander à toutes les machines présentes sur le réseau les musiques qu’ils possèdent. Dans la maquette les morceaux affichés sont définis par les critères suivants :</w:t>
       </w:r>
     </w:p>
     <w:p>
@@ -2014,6 +1984,15 @@
     </w:p>
     <w:p>
       <w:pPr>
+        <w:pStyle w:val="Retraitcorpsdetexte"/>
+        <w:ind w:left="0"/>
+        <w:rPr>
+          <w:rFonts w:eastAsia="Microsoft JhengHei"/>
+        </w:rPr>
+      </w:pPr>
+    </w:p>
+    <w:p>
+      <w:pPr>
         <w:pStyle w:val="Titre2"/>
         <w:numPr>
           <w:ilvl w:val="0"/>
@@ -2045,7 +2024,7 @@
           <w:noProof/>
         </w:rPr>
         <w:drawing>
-          <wp:inline distT="0" distB="0" distL="0" distR="0" wp14:anchorId="13AC191C" wp14:editId="48836141">
+          <wp:inline distT="0" distB="0" distL="0" distR="0" wp14:anchorId="13AC191C" wp14:editId="03F35A84">
             <wp:extent cx="5759450" cy="3239770"/>
             <wp:effectExtent l="0" t="0" r="0" b="0"/>
             <wp:docPr id="5" name="Image 5" descr="Une image contenant texte, capture d’écran, Police&#10;&#10;Description générée automatiquement"/>
@@ -2274,7 +2253,7 @@
           <w:noProof/>
         </w:rPr>
         <w:drawing>
-          <wp:inline distT="0" distB="0" distL="0" distR="0" wp14:anchorId="0698E878" wp14:editId="34B45627">
+          <wp:inline distT="0" distB="0" distL="0" distR="0" wp14:anchorId="0698E878" wp14:editId="2C098300">
             <wp:extent cx="5759450" cy="3239770"/>
             <wp:effectExtent l="0" t="0" r="0" b="0"/>
             <wp:docPr id="7" name="Image 7" descr="Une image contenant texte, capture d’écran, conception&#10;&#10;Description générée automatiquement"/>
@@ -2364,13 +2343,7 @@
         <w:rPr>
           <w:rFonts w:eastAsia="Microsoft JhengHei"/>
         </w:rPr>
-        <w:t xml:space="preserve">Nom de la musique et </w:t>
-      </w:r>
-      <w:r>
-        <w:rPr>
-          <w:rFonts w:eastAsia="Microsoft JhengHei"/>
-        </w:rPr>
-        <w:t>Nom de l’artiste</w:t>
+        <w:t>Nom de la musique et Nom de l’artiste</w:t>
       </w:r>
       <w:r>
         <w:rPr>
@@ -2400,7 +2373,19 @@
         <w:rPr>
           <w:rFonts w:eastAsia="Microsoft JhengHei"/>
         </w:rPr>
-        <w:t>Publier : Lorsqu’on appuie sur ce bouton, cela va ajouter la musique dans la liste des musiques en local et va dire à tous le monde que le morceau est disponible. Si aucun fichier n’a été choisi alors cela va mettre un message d’erreur</w:t>
+        <w:t xml:space="preserve">Publier : Lorsqu’on appuie sur ce bouton, cela va ajouter la musique dans la liste des musiques en local et va dire à </w:t>
+      </w:r>
+      <w:r>
+        <w:rPr>
+          <w:rFonts w:eastAsia="Microsoft JhengHei"/>
+        </w:rPr>
+        <w:t>tout</w:t>
+      </w:r>
+      <w:r>
+        <w:rPr>
+          <w:rFonts w:eastAsia="Microsoft JhengHei"/>
+        </w:rPr>
+        <w:t xml:space="preserve"> le monde que le morceau est disponible. Si aucun fichier n’a été choisi alors cela va mettre un message d’erreur</w:t>
       </w:r>
     </w:p>
     <w:p>
@@ -2419,6 +2404,280 @@
           <w:rFonts w:eastAsia="Microsoft JhengHei"/>
         </w:rPr>
         <w:t>Search bar</w:t>
+      </w:r>
+    </w:p>
+    <w:p>
+      <w:pPr>
+        <w:pStyle w:val="Retraitcorpsdetexte"/>
+        <w:ind w:left="0"/>
+        <w:rPr>
+          <w:rFonts w:eastAsia="Microsoft JhengHei"/>
+        </w:rPr>
+      </w:pPr>
+      <w:r>
+        <w:rPr>
+          <w:rFonts w:eastAsia="Microsoft JhengHei"/>
+          <w:noProof/>
+        </w:rPr>
+        <w:pict w14:anchorId="26103216">
+          <v:rect id="_x0000_s1027" style="position:absolute;left:0;text-align:left;margin-left:94.85pt;margin-top:4.95pt;width:202.6pt;height:25.1pt;z-index:251658240" filled="f" strokecolor="red"/>
+        </w:pict>
+      </w:r>
+      <w:r>
+        <w:rPr>
+          <w:rFonts w:eastAsia="Microsoft JhengHei"/>
+          <w:noProof/>
+        </w:rPr>
+        <w:drawing>
+          <wp:inline distT="0" distB="0" distL="0" distR="0" wp14:anchorId="1A6F25D6" wp14:editId="350B4D12">
+            <wp:extent cx="5752465" cy="3232150"/>
+            <wp:effectExtent l="0" t="0" r="0" b="0"/>
+            <wp:docPr id="8" name="Image 8"/>
+            <wp:cNvGraphicFramePr>
+              <a:graphicFrameLocks xmlns:a="http://schemas.openxmlformats.org/drawingml/2006/main" noChangeAspect="1"/>
+            </wp:cNvGraphicFramePr>
+            <a:graphic xmlns:a="http://schemas.openxmlformats.org/drawingml/2006/main">
+              <a:graphicData uri="http://schemas.openxmlformats.org/drawingml/2006/picture">
+                <pic:pic xmlns:pic="http://schemas.openxmlformats.org/drawingml/2006/picture">
+                  <pic:nvPicPr>
+                    <pic:cNvPr id="0" name="Picture 2"/>
+                    <pic:cNvPicPr>
+                      <a:picLocks noChangeAspect="1" noChangeArrowheads="1"/>
+                    </pic:cNvPicPr>
+                  </pic:nvPicPr>
+                  <pic:blipFill>
+                    <a:blip r:embed="rId15" cstate="print">
+                      <a:extLst>
+                        <a:ext uri="{28A0092B-C50C-407E-A947-70E740481C1C}">
+                          <a14:useLocalDpi xmlns:a14="http://schemas.microsoft.com/office/drawing/2010/main" val="0"/>
+                        </a:ext>
+                      </a:extLst>
+                    </a:blip>
+                    <a:srcRect/>
+                    <a:stretch>
+                      <a:fillRect/>
+                    </a:stretch>
+                  </pic:blipFill>
+                  <pic:spPr bwMode="auto">
+                    <a:xfrm>
+                      <a:off x="0" y="0"/>
+                      <a:ext cx="5752465" cy="3232150"/>
+                    </a:xfrm>
+                    <a:prstGeom prst="rect">
+                      <a:avLst/>
+                    </a:prstGeom>
+                    <a:noFill/>
+                    <a:ln>
+                      <a:noFill/>
+                    </a:ln>
+                  </pic:spPr>
+                </pic:pic>
+              </a:graphicData>
+            </a:graphic>
+          </wp:inline>
+        </w:drawing>
+      </w:r>
+    </w:p>
+    <w:p>
+      <w:pPr>
+        <w:pStyle w:val="Retraitcorpsdetexte"/>
+        <w:ind w:left="0"/>
+        <w:rPr>
+          <w:rFonts w:eastAsia="Microsoft JhengHei"/>
+        </w:rPr>
+      </w:pPr>
+      <w:r>
+        <w:rPr>
+          <w:rFonts w:eastAsia="Microsoft JhengHei"/>
+        </w:rPr>
+        <w:lastRenderedPageBreak/>
+        <w:t xml:space="preserve">Dans n’importe </w:t>
+      </w:r>
+      <w:r>
+        <w:rPr>
+          <w:rFonts w:eastAsia="Microsoft JhengHei"/>
+        </w:rPr>
+        <w:t>quelle fenêtre, lorsqu’on écrit dans la barre de recherche, cela va afficher une liste de musique juste en dessous quelle soit télécharger ou non. On pourra cliquer directement sur play ou directement le télécharger (selon le logo).</w:t>
+      </w:r>
+    </w:p>
+    <w:p>
+      <w:pPr>
+        <w:pStyle w:val="Titre2"/>
+        <w:numPr>
+          <w:ilvl w:val="0"/>
+          <w:numId w:val="0"/>
+        </w:numPr>
+        <w:rPr>
+          <w:rFonts w:eastAsia="Microsoft JhengHei"/>
+        </w:rPr>
+      </w:pPr>
+      <w:r>
+        <w:rPr>
+          <w:rFonts w:eastAsia="Microsoft JhengHei"/>
+        </w:rPr>
+        <w:t>Choisir un réseau</w:t>
+      </w:r>
+    </w:p>
+    <w:p>
+      <w:pPr>
+        <w:pStyle w:val="Retraitcorpsdetexte"/>
+        <w:ind w:left="0"/>
+        <w:rPr>
+          <w:rFonts w:eastAsia="Microsoft JhengHei"/>
+        </w:rPr>
+      </w:pPr>
+      <w:r>
+        <w:rPr>
+          <w:rFonts w:eastAsia="Microsoft JhengHei"/>
+          <w:noProof/>
+        </w:rPr>
+        <w:pict w14:anchorId="33E9460F">
+          <v:rect id="_x0000_s1029" style="position:absolute;left:0;text-align:left;margin-left:5.3pt;margin-top:92.25pt;width:73.65pt;height:126.45pt;z-index:251659264" filled="f" strokecolor="red"/>
+        </w:pict>
+      </w:r>
+      <w:r>
+        <w:rPr>
+          <w:rFonts w:eastAsia="Microsoft JhengHei"/>
+          <w:noProof/>
+        </w:rPr>
+        <w:drawing>
+          <wp:inline distT="0" distB="0" distL="0" distR="0" wp14:anchorId="336A8D72" wp14:editId="19C11E5D">
+            <wp:extent cx="5752465" cy="3232150"/>
+            <wp:effectExtent l="0" t="0" r="0" b="0"/>
+            <wp:docPr id="6" name="Image 6"/>
+            <wp:cNvGraphicFramePr>
+              <a:graphicFrameLocks xmlns:a="http://schemas.openxmlformats.org/drawingml/2006/main" noChangeAspect="1"/>
+            </wp:cNvGraphicFramePr>
+            <a:graphic xmlns:a="http://schemas.openxmlformats.org/drawingml/2006/main">
+              <a:graphicData uri="http://schemas.openxmlformats.org/drawingml/2006/picture">
+                <pic:pic xmlns:pic="http://schemas.openxmlformats.org/drawingml/2006/picture">
+                  <pic:nvPicPr>
+                    <pic:cNvPr id="0" name="Picture 2"/>
+                    <pic:cNvPicPr>
+                      <a:picLocks noChangeAspect="1" noChangeArrowheads="1"/>
+                    </pic:cNvPicPr>
+                  </pic:nvPicPr>
+                  <pic:blipFill>
+                    <a:blip r:embed="rId15" cstate="print">
+                      <a:extLst>
+                        <a:ext uri="{28A0092B-C50C-407E-A947-70E740481C1C}">
+                          <a14:useLocalDpi xmlns:a14="http://schemas.microsoft.com/office/drawing/2010/main" val="0"/>
+                        </a:ext>
+                      </a:extLst>
+                    </a:blip>
+                    <a:srcRect/>
+                    <a:stretch>
+                      <a:fillRect/>
+                    </a:stretch>
+                  </pic:blipFill>
+                  <pic:spPr bwMode="auto">
+                    <a:xfrm>
+                      <a:off x="0" y="0"/>
+                      <a:ext cx="5752465" cy="3232150"/>
+                    </a:xfrm>
+                    <a:prstGeom prst="rect">
+                      <a:avLst/>
+                    </a:prstGeom>
+                    <a:noFill/>
+                    <a:ln>
+                      <a:noFill/>
+                    </a:ln>
+                  </pic:spPr>
+                </pic:pic>
+              </a:graphicData>
+            </a:graphic>
+          </wp:inline>
+        </w:drawing>
+      </w:r>
+    </w:p>
+    <w:p>
+      <w:pPr>
+        <w:pStyle w:val="Retraitcorpsdetexte"/>
+        <w:ind w:left="0"/>
+        <w:rPr>
+          <w:rFonts w:eastAsia="Microsoft JhengHei"/>
+        </w:rPr>
+      </w:pPr>
+      <w:r>
+        <w:rPr>
+          <w:rFonts w:eastAsia="Microsoft JhengHei"/>
+        </w:rPr>
+        <w:t xml:space="preserve">Sur n’importe quel page, on pourra </w:t>
+      </w:r>
+      <w:r>
+        <w:rPr>
+          <w:rFonts w:eastAsia="Microsoft JhengHei"/>
+        </w:rPr>
+        <w:t xml:space="preserve">choisir sur </w:t>
+      </w:r>
+      <w:r>
+        <w:rPr>
+          <w:rFonts w:eastAsia="Microsoft JhengHei"/>
+        </w:rPr>
+        <w:t>quel réseau</w:t>
+      </w:r>
+      <w:r>
+        <w:rPr>
+          <w:rFonts w:eastAsia="Microsoft JhengHei"/>
+        </w:rPr>
+        <w:t xml:space="preserve"> on veut être.</w:t>
+      </w:r>
+    </w:p>
+    <w:p>
+      <w:pPr>
+        <w:pStyle w:val="Titre2"/>
+        <w:numPr>
+          <w:ilvl w:val="0"/>
+          <w:numId w:val="0"/>
+        </w:numPr>
+        <w:rPr>
+          <w:rFonts w:eastAsia="Microsoft JhengHei"/>
+        </w:rPr>
+      </w:pPr>
+      <w:r>
+        <w:rPr>
+          <w:rFonts w:eastAsia="Microsoft JhengHei"/>
+        </w:rPr>
+        <w:t>Adaptation autre média</w:t>
+      </w:r>
+    </w:p>
+    <w:p>
+      <w:pPr>
+        <w:pStyle w:val="Retraitcorpsdetexte"/>
+        <w:ind w:left="0"/>
+        <w:rPr>
+          <w:rFonts w:eastAsia="Microsoft JhengHei"/>
+        </w:rPr>
+      </w:pPr>
+      <w:r>
+        <w:rPr>
+          <w:rFonts w:eastAsia="Microsoft JhengHei"/>
+        </w:rPr>
+        <w:t>Pour les fichiers mp4, cela ne va pratiquement pas changer à part pour l’importation où le type mp4 est autorisé.</w:t>
+      </w:r>
+    </w:p>
+    <w:p>
+      <w:pPr>
+        <w:pStyle w:val="Retraitcorpsdetexte"/>
+        <w:ind w:left="0"/>
+        <w:rPr>
+          <w:rFonts w:eastAsia="Microsoft JhengHei"/>
+        </w:rPr>
+      </w:pPr>
+    </w:p>
+    <w:p>
+      <w:pPr>
+        <w:pStyle w:val="Retraitcorpsdetexte"/>
+        <w:ind w:left="0"/>
+        <w:rPr>
+          <w:rFonts w:eastAsia="Microsoft JhengHei"/>
+        </w:rPr>
+      </w:pPr>
+      <w:r>
+        <w:rPr>
+          <w:rFonts w:eastAsia="Microsoft JhengHei"/>
+        </w:rPr>
+        <w:t>Pour les fichiers images, il n’y pas de durée et le logiciel qui s’ouvre lorsqu’on veut l’ouvrir le logiciel est celui par défaut.</w:t>
       </w:r>
     </w:p>
     <w:p>
@@ -2987,7 +3246,7 @@
               <w:noProof/>
               <w:szCs w:val="16"/>
             </w:rPr>
-            <w:t>08.11.2024 13:04</w:t>
+            <w:t>08.11.2024 15:40</w:t>
           </w:r>
           <w:r>
             <w:rPr>
@@ -3199,7 +3458,7 @@
         <v:path o:extrusionok="f" gradientshapeok="t" o:connecttype="rect"/>
         <o:lock v:ext="edit" aspectratio="t"/>
       </v:shapetype>
-      <v:shape id="_x0000_i1076" type="#_x0000_t75" style="width:11.25pt;height:11.25pt" o:bullet="t">
+      <v:shape id="_x0000_i1069" type="#_x0000_t75" style="width:10.9pt;height:10.9pt" o:bullet="t">
         <v:imagedata r:id="rId1" o:title="BD10263_"/>
       </v:shape>
     </w:pict>
@@ -8387,6 +8646,10 @@
 </file>
 
 <file path=customXml/item1.xml><?xml version="1.0" encoding="utf-8"?>
+<b:Sources xmlns:b="http://schemas.openxmlformats.org/officeDocument/2006/bibliography" xmlns="http://schemas.openxmlformats.org/officeDocument/2006/bibliography" SelectedStyle="\APA.XSL" StyleName="APA"/>
+</file>
+
+<file path=customXml/item2.xml><?xml version="1.0" encoding="utf-8"?>
 <?mso-contentType ?>
 <FormTemplates xmlns="http://schemas.microsoft.com/sharepoint/v3/contenttype/forms">
   <Display>DocumentLibraryForm</Display>
@@ -8395,22 +8658,7 @@
 </FormTemplates>
 </file>
 
-<file path=customXml/item2.xml><?xml version="1.0" encoding="utf-8"?>
-<b:Sources xmlns:b="http://schemas.openxmlformats.org/officeDocument/2006/bibliography" xmlns="http://schemas.openxmlformats.org/officeDocument/2006/bibliography" SelectedStyle="\APA.XSL" StyleName="APA"/>
-</file>
-
 <file path=customXml/item3.xml><?xml version="1.0" encoding="utf-8"?>
-<p:properties xmlns:p="http://schemas.microsoft.com/office/2006/metadata/properties" xmlns:xsi="http://www.w3.org/2001/XMLSchema-instance" xmlns:pc="http://schemas.microsoft.com/office/infopath/2007/PartnerControls">
-  <documentManagement>
-    <lcf76f155ced4ddcb4097134ff3c332f xmlns="bf2f2df3-a963-4452-b0e7-67dabc627c35">
-      <Terms xmlns="http://schemas.microsoft.com/office/infopath/2007/PartnerControls"/>
-    </lcf76f155ced4ddcb4097134ff3c332f>
-    <TaxCatchAll xmlns="f7d9f5a6-831d-4621-8c77-cbcaf993e406" xsi:nil="true"/>
-  </documentManagement>
-</p:properties>
-</file>
-
-<file path=customXml/item4.xml><?xml version="1.0" encoding="utf-8"?>
 <ct:contentTypeSchema xmlns:ct="http://schemas.microsoft.com/office/2006/metadata/contentType" xmlns:ma="http://schemas.microsoft.com/office/2006/metadata/properties/metaAttributes" ct:_="" ma:_="" ma:contentTypeName="Document" ma:contentTypeID="0x0101001ABD9BFFC9E543439C53A2705AE306EF" ma:contentTypeVersion="14" ma:contentTypeDescription="Crée un document." ma:contentTypeScope="" ma:versionID="41827e22f0a2406195029f3799eac37d">
   <xsd:schema xmlns:xsd="http://www.w3.org/2001/XMLSchema" xmlns:xs="http://www.w3.org/2001/XMLSchema" xmlns:p="http://schemas.microsoft.com/office/2006/metadata/properties" xmlns:ns2="bf2f2df3-a963-4452-b0e7-67dabc627c35" xmlns:ns3="f7d9f5a6-831d-4621-8c77-cbcaf993e406" targetNamespace="http://schemas.microsoft.com/office/2006/metadata/properties" ma:root="true" ma:fieldsID="b5448764cb5439448d1ea8eff3aff90d" ns2:_="" ns3:_="">
     <xsd:import namespace="bf2f2df3-a963-4452-b0e7-67dabc627c35"/>
@@ -8639,7 +8887,26 @@
 </ct:contentTypeSchema>
 </file>
 
+<file path=customXml/item4.xml><?xml version="1.0" encoding="utf-8"?>
+<p:properties xmlns:p="http://schemas.microsoft.com/office/2006/metadata/properties" xmlns:xsi="http://www.w3.org/2001/XMLSchema-instance" xmlns:pc="http://schemas.microsoft.com/office/infopath/2007/PartnerControls">
+  <documentManagement>
+    <lcf76f155ced4ddcb4097134ff3c332f xmlns="bf2f2df3-a963-4452-b0e7-67dabc627c35">
+      <Terms xmlns="http://schemas.microsoft.com/office/infopath/2007/PartnerControls"/>
+    </lcf76f155ced4ddcb4097134ff3c332f>
+    <TaxCatchAll xmlns="f7d9f5a6-831d-4621-8c77-cbcaf993e406" xsi:nil="true"/>
+  </documentManagement>
+</p:properties>
+</file>
+
 <file path=customXml/itemProps1.xml><?xml version="1.0" encoding="utf-8"?>
+<ds:datastoreItem xmlns:ds="http://schemas.openxmlformats.org/officeDocument/2006/customXml" ds:itemID="{C8C35155-3E6A-4058-B6E4-303717845E3B}">
+  <ds:schemaRefs>
+    <ds:schemaRef ds:uri="http://schemas.openxmlformats.org/officeDocument/2006/bibliography"/>
+  </ds:schemaRefs>
+</ds:datastoreItem>
+</file>
+
+<file path=customXml/itemProps2.xml><?xml version="1.0" encoding="utf-8"?>
 <ds:datastoreItem xmlns:ds="http://schemas.openxmlformats.org/officeDocument/2006/customXml" ds:itemID="{DF8E7934-3F3A-4F32-A7D4-1B248DBE707D}">
   <ds:schemaRefs>
     <ds:schemaRef ds:uri="http://schemas.microsoft.com/sharepoint/v3/contenttype/forms"/>
@@ -8647,26 +8914,7 @@
 </ds:datastoreItem>
 </file>
 
-<file path=customXml/itemProps2.xml><?xml version="1.0" encoding="utf-8"?>
-<ds:datastoreItem xmlns:ds="http://schemas.openxmlformats.org/officeDocument/2006/customXml" ds:itemID="{C8C35155-3E6A-4058-B6E4-303717845E3B}">
-  <ds:schemaRefs>
-    <ds:schemaRef ds:uri="http://schemas.openxmlformats.org/officeDocument/2006/bibliography"/>
-  </ds:schemaRefs>
-</ds:datastoreItem>
-</file>
-
 <file path=customXml/itemProps3.xml><?xml version="1.0" encoding="utf-8"?>
-<ds:datastoreItem xmlns:ds="http://schemas.openxmlformats.org/officeDocument/2006/customXml" ds:itemID="{4181FC95-92B5-446F-AE57-E4A44C8C450C}">
-  <ds:schemaRefs>
-    <ds:schemaRef ds:uri="http://schemas.microsoft.com/office/2006/metadata/properties"/>
-    <ds:schemaRef ds:uri="http://schemas.microsoft.com/office/infopath/2007/PartnerControls"/>
-    <ds:schemaRef ds:uri="bf2f2df3-a963-4452-b0e7-67dabc627c35"/>
-    <ds:schemaRef ds:uri="f7d9f5a6-831d-4621-8c77-cbcaf993e406"/>
-  </ds:schemaRefs>
-</ds:datastoreItem>
-</file>
-
-<file path=customXml/itemProps4.xml><?xml version="1.0" encoding="utf-8"?>
 <ds:datastoreItem xmlns:ds="http://schemas.openxmlformats.org/officeDocument/2006/customXml" ds:itemID="{81FE595B-3A92-4484-A585-A4037F0DA599}">
   <ds:schemaRefs>
     <ds:schemaRef ds:uri="http://schemas.microsoft.com/office/2006/metadata/contentType"/>
@@ -8683,4 +8931,15 @@
     <ds:schemaRef ds:uri="http://schemas.microsoft.com/internal/obd"/>
   </ds:schemaRefs>
 </ds:datastoreItem>
+</file>
+
+<file path=customXml/itemProps4.xml><?xml version="1.0" encoding="utf-8"?>
+<ds:datastoreItem xmlns:ds="http://schemas.openxmlformats.org/officeDocument/2006/customXml" ds:itemID="{4181FC95-92B5-446F-AE57-E4A44C8C450C}">
+  <ds:schemaRefs>
+    <ds:schemaRef ds:uri="http://schemas.microsoft.com/office/2006/metadata/properties"/>
+    <ds:schemaRef ds:uri="http://schemas.microsoft.com/office/infopath/2007/PartnerControls"/>
+    <ds:schemaRef ds:uri="bf2f2df3-a963-4452-b0e7-67dabc627c35"/>
+    <ds:schemaRef ds:uri="f7d9f5a6-831d-4621-8c77-cbcaf993e406"/>
+  </ds:schemaRefs>
+</ds:datastoreItem>
 </file>
</xml_diff>

<commit_message>
doc(rapport) : Ajouter la partie introduction du rapport
15m-DONE-#3
</commit_message>
<xml_diff>
--- a/docs/Rapport.docx
+++ b/docs/Rapport.docx
@@ -13,7 +13,7 @@
         <w:rPr>
           <w:rFonts w:ascii="Microsoft JhengHei" w:eastAsia="Microsoft JhengHei" w:hAnsi="Microsoft JhengHei"/>
         </w:rPr>
-        <w:t xml:space="preserve">P_Médiathèque </w:t>
+        <w:t>BitRuisseau</w:t>
       </w:r>
     </w:p>
     <w:p>
@@ -34,10 +34,10 @@
           <w:szCs w:val="22"/>
         </w:rPr>
         <w:drawing>
-          <wp:inline distT="0" distB="0" distL="0" distR="0" wp14:anchorId="71216CB7" wp14:editId="2A549919">
-            <wp:extent cx="3134995" cy="2558415"/>
-            <wp:effectExtent l="19050" t="0" r="8255" b="0"/>
-            <wp:docPr id="3" name="Image 3"/>
+          <wp:inline distT="0" distB="0" distL="0" distR="0" wp14:anchorId="288D63D5" wp14:editId="1C48CA77">
+            <wp:extent cx="3306726" cy="3026723"/>
+            <wp:effectExtent l="0" t="0" r="0" b="0"/>
+            <wp:docPr id="9" name="Image 9"/>
             <wp:cNvGraphicFramePr>
               <a:graphicFrameLocks xmlns:a="http://schemas.openxmlformats.org/drawingml/2006/main" noChangeAspect="1"/>
             </wp:cNvGraphicFramePr>
@@ -45,33 +45,39 @@
               <a:graphicData uri="http://schemas.openxmlformats.org/drawingml/2006/picture">
                 <pic:pic xmlns:pic="http://schemas.openxmlformats.org/drawingml/2006/picture">
                   <pic:nvPicPr>
-                    <pic:cNvPr id="0" name="Picture 3"/>
+                    <pic:cNvPr id="0" name="Picture 2"/>
                     <pic:cNvPicPr>
                       <a:picLocks noChangeAspect="1" noChangeArrowheads="1"/>
                     </pic:cNvPicPr>
                   </pic:nvPicPr>
-                  <pic:blipFill>
-                    <a:blip r:embed="rId11" cstate="print"/>
-                    <a:srcRect/>
-                    <a:stretch>
-                      <a:fillRect/>
-                    </a:stretch>
+                  <pic:blipFill rotWithShape="1">
+                    <a:blip r:embed="rId11">
+                      <a:extLst>
+                        <a:ext uri="{28A0092B-C50C-407E-A947-70E740481C1C}">
+                          <a14:useLocalDpi xmlns:a14="http://schemas.microsoft.com/office/drawing/2010/main" val="0"/>
+                        </a:ext>
+                      </a:extLst>
+                    </a:blip>
+                    <a:srcRect t="12882" b="18407"/>
+                    <a:stretch/>
                   </pic:blipFill>
                   <pic:spPr bwMode="auto">
                     <a:xfrm>
                       <a:off x="0" y="0"/>
-                      <a:ext cx="3134995" cy="2558415"/>
+                      <a:ext cx="3313838" cy="3033233"/>
                     </a:xfrm>
                     <a:prstGeom prst="rect">
                       <a:avLst/>
                     </a:prstGeom>
                     <a:noFill/>
-                    <a:ln w="9525">
+                    <a:ln>
                       <a:noFill/>
-                      <a:miter lim="800000"/>
-                      <a:headEnd/>
-                      <a:tailEnd/>
                     </a:ln>
+                    <a:extLst>
+                      <a:ext uri="{53640926-AAD7-44D8-BBD7-CCE9431645EC}">
+                        <a14:shadowObscured xmlns:a14="http://schemas.microsoft.com/office/drawing/2010/main"/>
+                      </a:ext>
+                    </a:extLst>
                   </pic:spPr>
                 </pic:pic>
               </a:graphicData>
@@ -82,6 +88,7 @@
     </w:p>
     <w:p>
       <w:pPr>
+        <w:spacing w:before="2000"/>
         <w:jc w:val="center"/>
         <w:rPr>
           <w:rFonts w:ascii="Microsoft JhengHei" w:eastAsia="Microsoft JhengHei" w:hAnsi="Microsoft JhengHei"/>
@@ -91,24 +98,23 @@
         <w:rPr>
           <w:rFonts w:ascii="Microsoft JhengHei" w:eastAsia="Microsoft JhengHei" w:hAnsi="Microsoft JhengHei"/>
         </w:rPr>
-        <w:t>(</w:t>
+        <w:t>Tiago Rodrigues Sousa</w:t>
       </w:r>
       <w:r>
         <w:rPr>
           <w:rFonts w:ascii="Microsoft JhengHei" w:eastAsia="Microsoft JhengHei" w:hAnsi="Microsoft JhengHei"/>
         </w:rPr>
-        <w:t>Une</w:t>
+        <w:t xml:space="preserve"> – </w:t>
       </w:r>
       <w:r>
         <w:rPr>
           <w:rFonts w:ascii="Microsoft JhengHei" w:eastAsia="Microsoft JhengHei" w:hAnsi="Microsoft JhengHei"/>
         </w:rPr>
-        <w:t xml:space="preserve"> image originale représentant le projet)</w:t>
+        <w:t>MID3</w:t>
       </w:r>
     </w:p>
     <w:p>
       <w:pPr>
-        <w:spacing w:before="2000"/>
         <w:jc w:val="center"/>
         <w:rPr>
           <w:rFonts w:ascii="Microsoft JhengHei" w:eastAsia="Microsoft JhengHei" w:hAnsi="Microsoft JhengHei"/>
@@ -118,7 +124,7 @@
         <w:rPr>
           <w:rFonts w:ascii="Microsoft JhengHei" w:eastAsia="Microsoft JhengHei" w:hAnsi="Microsoft JhengHei"/>
         </w:rPr>
-        <w:t>Nom de l’auteur – Classe</w:t>
+        <w:t>Vennes – B13</w:t>
       </w:r>
     </w:p>
     <w:p>
@@ -132,7 +138,7 @@
         <w:rPr>
           <w:rFonts w:ascii="Microsoft JhengHei" w:eastAsia="Microsoft JhengHei" w:hAnsi="Microsoft JhengHei"/>
         </w:rPr>
-        <w:t>Lieu</w:t>
+        <w:t>24 périodes</w:t>
       </w:r>
     </w:p>
     <w:p>
@@ -146,35 +152,7 @@
         <w:rPr>
           <w:rFonts w:ascii="Microsoft JhengHei" w:eastAsia="Microsoft JhengHei" w:hAnsi="Microsoft JhengHei"/>
         </w:rPr>
-        <w:t>Durée</w:t>
-      </w:r>
-    </w:p>
-    <w:p>
-      <w:pPr>
-        <w:jc w:val="center"/>
-        <w:rPr>
-          <w:rFonts w:ascii="Microsoft JhengHei" w:eastAsia="Microsoft JhengHei" w:hAnsi="Microsoft JhengHei"/>
-        </w:rPr>
-      </w:pPr>
-      <w:r>
-        <w:rPr>
-          <w:rFonts w:ascii="Microsoft JhengHei" w:eastAsia="Microsoft JhengHei" w:hAnsi="Microsoft JhengHei"/>
-        </w:rPr>
-        <w:t>Nom du chef de projet</w:t>
-      </w:r>
-    </w:p>
-    <w:p>
-      <w:pPr>
-        <w:jc w:val="center"/>
-        <w:rPr>
-          <w:rFonts w:ascii="Microsoft JhengHei" w:eastAsia="Microsoft JhengHei" w:hAnsi="Microsoft JhengHei"/>
-        </w:rPr>
-      </w:pPr>
-      <w:r>
-        <w:rPr>
-          <w:rFonts w:ascii="Microsoft JhengHei" w:eastAsia="Microsoft JhengHei" w:hAnsi="Microsoft JhengHei"/>
-        </w:rPr>
-        <w:t>(Nom et adresse du mandant)</w:t>
+        <w:t>Jonathan Melly</w:t>
       </w:r>
     </w:p>
     <w:p>
@@ -1302,41 +1280,17 @@
     </w:p>
     <w:p>
       <w:pPr>
-        <w:pStyle w:val="Informations"/>
+        <w:pStyle w:val="Retraitcorpsdetexte"/>
         <w:ind w:left="0"/>
         <w:rPr>
-          <w:rFonts w:ascii="Microsoft JhengHei" w:eastAsia="Microsoft JhengHei" w:hAnsi="Microsoft JhengHei"/>
-        </w:rPr>
-      </w:pPr>
-      <w:r>
-        <w:rPr>
-          <w:rFonts w:ascii="Microsoft JhengHei" w:eastAsia="Microsoft JhengHei" w:hAnsi="Microsoft JhengHei"/>
-        </w:rPr>
-        <w:t xml:space="preserve">A </w:t>
-      </w:r>
-      <w:r>
-        <w:rPr>
-          <w:rFonts w:ascii="Microsoft JhengHei" w:eastAsia="Microsoft JhengHei" w:hAnsi="Microsoft JhengHei"/>
-        </w:rPr>
-        <w:t>compléter, par</w:t>
-      </w:r>
-      <w:r>
-        <w:rPr>
-          <w:rFonts w:ascii="Microsoft JhengHei" w:eastAsia="Microsoft JhengHei" w:hAnsi="Microsoft JhengHei"/>
-        </w:rPr>
-        <w:t xml:space="preserve"> un titre cours et pertinent. </w:t>
-      </w:r>
-      <w:r>
-        <w:rPr>
-          <w:rFonts w:ascii="Microsoft JhengHei" w:eastAsia="Microsoft JhengHei" w:hAnsi="Microsoft JhengHei"/>
-        </w:rPr>
-        <w:t xml:space="preserve">Cela peut être une reprise ou compléter le titre de la première page </w:t>
-      </w:r>
-      <w:r>
-        <w:rPr>
-          <w:rFonts w:ascii="Microsoft JhengHei" w:eastAsia="Microsoft JhengHei" w:hAnsi="Microsoft JhengHei"/>
-        </w:rPr>
-        <w:t xml:space="preserve">… </w:t>
+          <w:rFonts w:eastAsia="Microsoft JhengHei"/>
+        </w:rPr>
+      </w:pPr>
+      <w:r>
+        <w:rPr>
+          <w:rFonts w:eastAsia="Microsoft JhengHei"/>
+        </w:rPr>
+        <w:t>Bit Ruisseau</w:t>
       </w:r>
     </w:p>
     <w:p>
@@ -1361,141 +1315,17 @@
     </w:p>
     <w:p>
       <w:pPr>
-        <w:pStyle w:val="Informations"/>
+        <w:pStyle w:val="Retraitcorpsdetexte"/>
         <w:ind w:left="0"/>
         <w:rPr>
-          <w:rFonts w:ascii="Microsoft JhengHei" w:eastAsia="Microsoft JhengHei" w:hAnsi="Microsoft JhengHei"/>
-        </w:rPr>
-      </w:pPr>
-      <w:r>
-        <w:rPr>
-          <w:rFonts w:ascii="Microsoft JhengHei" w:eastAsia="Microsoft JhengHei" w:hAnsi="Microsoft JhengHei"/>
-        </w:rPr>
-        <w:t xml:space="preserve">A </w:t>
-      </w:r>
-      <w:r>
-        <w:rPr>
-          <w:rFonts w:ascii="Microsoft JhengHei" w:eastAsia="Microsoft JhengHei" w:hAnsi="Microsoft JhengHei"/>
-        </w:rPr>
-        <w:t>compléter, par</w:t>
-      </w:r>
-      <w:r>
-        <w:rPr>
-          <w:rFonts w:ascii="Microsoft JhengHei" w:eastAsia="Microsoft JhengHei" w:hAnsi="Microsoft JhengHei"/>
-        </w:rPr>
-        <w:t xml:space="preserve"> une explication du contexte, de la situation, des raisons</w:t>
-      </w:r>
-      <w:r>
-        <w:rPr>
-          <w:rFonts w:ascii="Microsoft JhengHei" w:eastAsia="Microsoft JhengHei" w:hAnsi="Microsoft JhengHei"/>
-        </w:rPr>
-        <w:t xml:space="preserve"> générales de la mise en route d’un tel projet. Le lecteur doit pouvoir comprendre les motivations du lancement du projet</w:t>
-      </w:r>
-      <w:r>
-        <w:rPr>
-          <w:rFonts w:ascii="Microsoft JhengHei" w:eastAsia="Microsoft JhengHei" w:hAnsi="Microsoft JhengHei"/>
-        </w:rPr>
-        <w:t xml:space="preserve">… </w:t>
-      </w:r>
-    </w:p>
-    <w:p>
-      <w:pPr>
-        <w:pStyle w:val="Titre2"/>
-        <w:numPr>
-          <w:ilvl w:val="0"/>
-          <w:numId w:val="0"/>
-        </w:numPr>
-        <w:rPr>
-          <w:rFonts w:ascii="Microsoft JhengHei" w:eastAsia="Microsoft JhengHei" w:hAnsi="Microsoft JhengHei"/>
-        </w:rPr>
-      </w:pPr>
-      <w:bookmarkStart w:id="5" w:name="_Toc181971747"/>
-      <w:r>
-        <w:rPr>
-          <w:rFonts w:ascii="Microsoft JhengHei" w:eastAsia="Microsoft JhengHei" w:hAnsi="Microsoft JhengHei"/>
-        </w:rPr>
-        <w:t>Matériel et logiciels à disposition</w:t>
-      </w:r>
-      <w:bookmarkEnd w:id="5"/>
-    </w:p>
-    <w:p>
-      <w:pPr>
-        <w:pStyle w:val="Informations"/>
-        <w:ind w:left="0"/>
-        <w:rPr>
-          <w:rFonts w:ascii="Microsoft JhengHei" w:eastAsia="Microsoft JhengHei" w:hAnsi="Microsoft JhengHei"/>
-        </w:rPr>
-      </w:pPr>
-      <w:r>
-        <w:rPr>
-          <w:rFonts w:ascii="Microsoft JhengHei" w:eastAsia="Microsoft JhengHei" w:hAnsi="Microsoft JhengHei"/>
-        </w:rPr>
-        <w:t>A compléter</w:t>
-      </w:r>
-      <w:r>
-        <w:rPr>
-          <w:rFonts w:ascii="Microsoft JhengHei" w:eastAsia="Microsoft JhengHei" w:hAnsi="Microsoft JhengHei"/>
-        </w:rPr>
-        <w:t xml:space="preserve"> par ce qui est nécessaire pour le démarrage</w:t>
-      </w:r>
-      <w:r>
-        <w:rPr>
-          <w:rFonts w:ascii="Microsoft JhengHei" w:eastAsia="Microsoft JhengHei" w:hAnsi="Microsoft JhengHei"/>
-        </w:rPr>
-        <w:t xml:space="preserve"> … </w:t>
-      </w:r>
-    </w:p>
-    <w:p>
-      <w:pPr>
-        <w:pStyle w:val="Titre2"/>
-        <w:numPr>
-          <w:ilvl w:val="0"/>
-          <w:numId w:val="0"/>
-        </w:numPr>
-        <w:rPr>
-          <w:rFonts w:ascii="Microsoft JhengHei" w:eastAsia="Microsoft JhengHei" w:hAnsi="Microsoft JhengHei"/>
-        </w:rPr>
-      </w:pPr>
-      <w:bookmarkStart w:id="6" w:name="_Toc181971748"/>
-      <w:r>
-        <w:rPr>
-          <w:rFonts w:ascii="Microsoft JhengHei" w:eastAsia="Microsoft JhengHei" w:hAnsi="Microsoft JhengHei"/>
-        </w:rPr>
-        <w:t>P</w:t>
-      </w:r>
-      <w:r>
-        <w:rPr>
-          <w:rFonts w:ascii="Microsoft JhengHei" w:eastAsia="Microsoft JhengHei" w:hAnsi="Microsoft JhengHei"/>
-        </w:rPr>
-        <w:t>rérequis</w:t>
-      </w:r>
-      <w:bookmarkEnd w:id="6"/>
-    </w:p>
-    <w:p>
-      <w:pPr>
-        <w:pStyle w:val="Informations"/>
-        <w:ind w:left="0"/>
-        <w:rPr>
-          <w:rFonts w:ascii="Microsoft JhengHei" w:eastAsia="Microsoft JhengHei" w:hAnsi="Microsoft JhengHei"/>
-        </w:rPr>
-      </w:pPr>
-      <w:r>
-        <w:rPr>
-          <w:rFonts w:ascii="Microsoft JhengHei" w:eastAsia="Microsoft JhengHei" w:hAnsi="Microsoft JhengHei"/>
-        </w:rPr>
-        <w:t>A compléter</w:t>
-      </w:r>
-      <w:r>
-        <w:rPr>
-          <w:rFonts w:ascii="Microsoft JhengHei" w:eastAsia="Microsoft JhengHei" w:hAnsi="Microsoft JhengHei"/>
-        </w:rPr>
-        <w:t xml:space="preserve"> par une description des compétences, des connaissances et de la formation minimum pour être à même de réaliser le projet</w:t>
-      </w:r>
-      <w:r>
-        <w:rPr>
-          <w:rFonts w:ascii="Microsoft JhengHei" w:eastAsia="Microsoft JhengHei" w:hAnsi="Microsoft JhengHei"/>
-        </w:rPr>
-        <w:t xml:space="preserve"> … </w:t>
+          <w:rFonts w:eastAsia="Microsoft JhengHei"/>
+        </w:rPr>
+      </w:pPr>
+      <w:r>
+        <w:rPr>
+          <w:rFonts w:eastAsia="Microsoft JhengHei"/>
+        </w:rPr>
+        <w:t>Ce projet a été fait dans le cadre du module 321. Le but est de faire une application de partage de média en torrent en utilisant un système de réseau distribué avec le Protocol MQTT. Ce projet a été réalisé en 24 périodes.</w:t>
       </w:r>
     </w:p>
     <w:p>
@@ -1510,7 +1340,7 @@
           <w:rFonts w:ascii="Microsoft JhengHei" w:eastAsia="Microsoft JhengHei" w:hAnsi="Microsoft JhengHei"/>
         </w:rPr>
       </w:pPr>
-      <w:bookmarkStart w:id="7" w:name="_Toc181971749"/>
+      <w:bookmarkStart w:id="5" w:name="_Toc181971749"/>
       <w:r>
         <w:rPr>
           <w:rFonts w:ascii="Microsoft JhengHei" w:eastAsia="Microsoft JhengHei" w:hAnsi="Microsoft JhengHei"/>
@@ -1519,7 +1349,7 @@
       </w:r>
       <w:bookmarkEnd w:id="2"/>
       <w:bookmarkEnd w:id="3"/>
-      <w:bookmarkEnd w:id="7"/>
+      <w:bookmarkEnd w:id="5"/>
     </w:p>
     <w:p>
       <w:pPr>
@@ -1533,14 +1363,14 @@
           <w:rFonts w:ascii="Microsoft JhengHei" w:eastAsia="Microsoft JhengHei" w:hAnsi="Microsoft JhengHei"/>
         </w:rPr>
       </w:pPr>
-      <w:bookmarkStart w:id="8" w:name="_Toc181971750"/>
+      <w:bookmarkStart w:id="6" w:name="_Toc181971750"/>
       <w:r>
         <w:rPr>
           <w:rFonts w:ascii="Microsoft JhengHei" w:eastAsia="Microsoft JhengHei" w:hAnsi="Microsoft JhengHei"/>
         </w:rPr>
         <w:t>Analyse fonctionnel</w:t>
       </w:r>
-      <w:bookmarkEnd w:id="8"/>
+      <w:bookmarkEnd w:id="6"/>
     </w:p>
     <w:p>
       <w:pPr>
@@ -1553,14 +1383,14 @@
           <w:rFonts w:eastAsia="Microsoft JhengHei"/>
         </w:rPr>
       </w:pPr>
-      <w:bookmarkStart w:id="9" w:name="_Toc181971751"/>
+      <w:bookmarkStart w:id="7" w:name="_Toc181971751"/>
       <w:r>
         <w:rPr>
           <w:rFonts w:eastAsia="Microsoft JhengHei"/>
         </w:rPr>
         <w:t>Affichage des morceaux locaux</w:t>
       </w:r>
-      <w:bookmarkEnd w:id="9"/>
+      <w:bookmarkEnd w:id="7"/>
     </w:p>
     <w:p>
       <w:pPr>
@@ -1730,7 +1560,6 @@
         <w:rPr>
           <w:rFonts w:eastAsia="Microsoft JhengHei"/>
         </w:rPr>
-        <w:lastRenderedPageBreak/>
         <w:t>Delete all :</w:t>
       </w:r>
       <w:r>
@@ -1805,14 +1634,15 @@
           <w:rFonts w:eastAsia="Microsoft JhengHei"/>
         </w:rPr>
       </w:pPr>
-      <w:bookmarkStart w:id="10" w:name="_Toc181971752"/>
-      <w:r>
-        <w:rPr>
-          <w:rFonts w:eastAsia="Microsoft JhengHei"/>
-        </w:rPr>
+      <w:bookmarkStart w:id="8" w:name="_Toc181971752"/>
+      <w:r>
+        <w:rPr>
+          <w:rFonts w:eastAsia="Microsoft JhengHei"/>
+        </w:rPr>
+        <w:lastRenderedPageBreak/>
         <w:t>Explorer les musiques</w:t>
       </w:r>
-      <w:bookmarkEnd w:id="10"/>
+      <w:bookmarkEnd w:id="8"/>
     </w:p>
     <w:p>
       <w:pPr>
@@ -2006,7 +1836,6 @@
         <w:rPr>
           <w:rFonts w:eastAsia="Microsoft JhengHei"/>
         </w:rPr>
-        <w:lastRenderedPageBreak/>
         <w:t>Télécharger une musique</w:t>
       </w:r>
     </w:p>
@@ -2024,7 +1853,7 @@
           <w:noProof/>
         </w:rPr>
         <w:drawing>
-          <wp:inline distT="0" distB="0" distL="0" distR="0" wp14:anchorId="13AC191C" wp14:editId="03F35A84">
+          <wp:inline distT="0" distB="0" distL="0" distR="0" wp14:anchorId="13AC191C" wp14:editId="6ADC5154">
             <wp:extent cx="5759450" cy="3239770"/>
             <wp:effectExtent l="0" t="0" r="0" b="0"/>
             <wp:docPr id="5" name="Image 5" descr="Une image contenant texte, capture d’écran, Police&#10;&#10;Description générée automatiquement"/>
@@ -2078,6 +1907,7 @@
         <w:rPr>
           <w:rFonts w:eastAsia="Microsoft JhengHei"/>
         </w:rPr>
+        <w:lastRenderedPageBreak/>
         <w:t>Lorsqu’on double clique sur une musique dans la fenêtre explorer</w:t>
       </w:r>
       <w:r>
@@ -2098,7 +1928,7 @@
           <w:rFonts w:eastAsia="Microsoft JhengHei"/>
         </w:rPr>
       </w:pPr>
-      <w:bookmarkStart w:id="11" w:name="_Toc181971753"/>
+      <w:bookmarkStart w:id="9" w:name="_Toc181971753"/>
       <w:r>
         <w:rPr>
           <w:rFonts w:eastAsia="Microsoft JhengHei"/>
@@ -2235,7 +2065,6 @@
         <w:rPr>
           <w:rFonts w:eastAsia="Microsoft JhengHei"/>
         </w:rPr>
-        <w:lastRenderedPageBreak/>
         <w:t xml:space="preserve">Importer une musique </w:t>
       </w:r>
     </w:p>
@@ -2253,7 +2082,7 @@
           <w:noProof/>
         </w:rPr>
         <w:drawing>
-          <wp:inline distT="0" distB="0" distL="0" distR="0" wp14:anchorId="0698E878" wp14:editId="2C098300">
+          <wp:inline distT="0" distB="0" distL="0" distR="0" wp14:anchorId="0698E878" wp14:editId="344F8CE1">
             <wp:extent cx="5759450" cy="3239770"/>
             <wp:effectExtent l="0" t="0" r="0" b="0"/>
             <wp:docPr id="7" name="Image 7" descr="Une image contenant texte, capture d’écran, conception&#10;&#10;Description générée automatiquement"/>
@@ -2403,6 +2232,7 @@
         <w:rPr>
           <w:rFonts w:eastAsia="Microsoft JhengHei"/>
         </w:rPr>
+        <w:lastRenderedPageBreak/>
         <w:t>Search bar</w:t>
       </w:r>
     </w:p>
@@ -2429,7 +2259,7 @@
           <w:noProof/>
         </w:rPr>
         <w:drawing>
-          <wp:inline distT="0" distB="0" distL="0" distR="0" wp14:anchorId="1A6F25D6" wp14:editId="350B4D12">
+          <wp:inline distT="0" distB="0" distL="0" distR="0" wp14:anchorId="1A6F25D6" wp14:editId="0B46C065">
             <wp:extent cx="5752465" cy="3232150"/>
             <wp:effectExtent l="0" t="0" r="0" b="0"/>
             <wp:docPr id="8" name="Image 8"/>
@@ -2490,7 +2320,6 @@
         <w:rPr>
           <w:rFonts w:eastAsia="Microsoft JhengHei"/>
         </w:rPr>
-        <w:lastRenderedPageBreak/>
         <w:t xml:space="preserve">Dans n’importe </w:t>
       </w:r>
       <w:r>
@@ -2541,7 +2370,7 @@
           <w:noProof/>
         </w:rPr>
         <w:drawing>
-          <wp:inline distT="0" distB="0" distL="0" distR="0" wp14:anchorId="336A8D72" wp14:editId="19C11E5D">
+          <wp:inline distT="0" distB="0" distL="0" distR="0" wp14:anchorId="336A8D72" wp14:editId="2CE93FF1">
             <wp:extent cx="5752465" cy="3232150"/>
             <wp:effectExtent l="0" t="0" r="0" b="0"/>
             <wp:docPr id="6" name="Image 6"/>
@@ -2696,9 +2525,10 @@
         <w:rPr>
           <w:rFonts w:ascii="Microsoft JhengHei" w:eastAsia="Microsoft JhengHei" w:hAnsi="Microsoft JhengHei"/>
         </w:rPr>
+        <w:lastRenderedPageBreak/>
         <w:t>Journal de travail</w:t>
       </w:r>
-      <w:bookmarkEnd w:id="11"/>
+      <w:bookmarkEnd w:id="9"/>
     </w:p>
     <w:p>
       <w:pPr>
@@ -2712,14 +2542,14 @@
           <w:rFonts w:ascii="Microsoft JhengHei" w:eastAsia="Microsoft JhengHei" w:hAnsi="Microsoft JhengHei"/>
         </w:rPr>
       </w:pPr>
-      <w:bookmarkStart w:id="12" w:name="_Toc181971754"/>
+      <w:bookmarkStart w:id="10" w:name="_Toc181971754"/>
       <w:r>
         <w:rPr>
           <w:rFonts w:ascii="Microsoft JhengHei" w:eastAsia="Microsoft JhengHei" w:hAnsi="Microsoft JhengHei"/>
         </w:rPr>
         <w:t>Raports de tests</w:t>
       </w:r>
-      <w:bookmarkEnd w:id="12"/>
+      <w:bookmarkEnd w:id="10"/>
     </w:p>
     <w:p>
       <w:pPr>
@@ -2733,15 +2563,15 @@
           <w:rFonts w:ascii="Microsoft JhengHei" w:eastAsia="Microsoft JhengHei" w:hAnsi="Microsoft JhengHei"/>
         </w:rPr>
       </w:pPr>
-      <w:bookmarkStart w:id="13" w:name="_Toc165969653"/>
-      <w:bookmarkStart w:id="14" w:name="_Toc181971755"/>
+      <w:bookmarkStart w:id="11" w:name="_Toc165969653"/>
+      <w:bookmarkStart w:id="12" w:name="_Toc181971755"/>
       <w:r>
         <w:rPr>
           <w:rFonts w:ascii="Microsoft JhengHei" w:eastAsia="Microsoft JhengHei" w:hAnsi="Microsoft JhengHei"/>
         </w:rPr>
         <w:t>Conclusion</w:t>
       </w:r>
-      <w:bookmarkEnd w:id="13"/>
+      <w:bookmarkEnd w:id="11"/>
       <w:r>
         <w:rPr>
           <w:rFonts w:ascii="Microsoft JhengHei" w:eastAsia="Microsoft JhengHei" w:hAnsi="Microsoft JhengHei"/>
@@ -2754,7 +2584,7 @@
         </w:rPr>
         <w:t>États des lieux</w:t>
       </w:r>
-      <w:bookmarkEnd w:id="14"/>
+      <w:bookmarkEnd w:id="12"/>
     </w:p>
     <w:p>
       <w:pPr>
@@ -2768,14 +2598,14 @@
           <w:rFonts w:ascii="Microsoft JhengHei" w:eastAsia="Microsoft JhengHei" w:hAnsi="Microsoft JhengHei"/>
         </w:rPr>
       </w:pPr>
-      <w:bookmarkStart w:id="15" w:name="_Toc181971756"/>
+      <w:bookmarkStart w:id="13" w:name="_Toc181971756"/>
       <w:r>
         <w:rPr>
           <w:rFonts w:ascii="Microsoft JhengHei" w:eastAsia="Microsoft JhengHei" w:hAnsi="Microsoft JhengHei"/>
         </w:rPr>
         <w:t>IA</w:t>
       </w:r>
-      <w:bookmarkEnd w:id="15"/>
+      <w:bookmarkEnd w:id="13"/>
     </w:p>
     <w:sectPr>
       <w:headerReference w:type="default" r:id="rId16"/>
@@ -3246,7 +3076,7 @@
               <w:noProof/>
               <w:szCs w:val="16"/>
             </w:rPr>
-            <w:t>08.11.2024 15:40</w:t>
+            <w:t>15.11.2024 12:54</w:t>
           </w:r>
           <w:r>
             <w:rPr>
@@ -3458,7 +3288,7 @@
         <v:path o:extrusionok="f" gradientshapeok="t" o:connecttype="rect"/>
         <o:lock v:ext="edit" aspectratio="t"/>
       </v:shapetype>
-      <v:shape id="_x0000_i1069" type="#_x0000_t75" style="width:10.9pt;height:10.9pt" o:bullet="t">
+      <v:shape id="_x0000_i1033" type="#_x0000_t75" style="width:11.25pt;height:11.25pt" o:bullet="t">
         <v:imagedata r:id="rId1" o:title="BD10263_"/>
       </v:shape>
     </w:pict>
@@ -8646,10 +8476,6 @@
 </file>
 
 <file path=customXml/item1.xml><?xml version="1.0" encoding="utf-8"?>
-<b:Sources xmlns:b="http://schemas.openxmlformats.org/officeDocument/2006/bibliography" xmlns="http://schemas.openxmlformats.org/officeDocument/2006/bibliography" SelectedStyle="\APA.XSL" StyleName="APA"/>
-</file>
-
-<file path=customXml/item2.xml><?xml version="1.0" encoding="utf-8"?>
 <?mso-contentType ?>
 <FormTemplates xmlns="http://schemas.microsoft.com/sharepoint/v3/contenttype/forms">
   <Display>DocumentLibraryForm</Display>
@@ -8658,7 +8484,22 @@
 </FormTemplates>
 </file>
 
+<file path=customXml/item2.xml><?xml version="1.0" encoding="utf-8"?>
+<b:Sources xmlns:b="http://schemas.openxmlformats.org/officeDocument/2006/bibliography" xmlns="http://schemas.openxmlformats.org/officeDocument/2006/bibliography" SelectedStyle="\APA.XSL" StyleName="APA"/>
+</file>
+
 <file path=customXml/item3.xml><?xml version="1.0" encoding="utf-8"?>
+<p:properties xmlns:p="http://schemas.microsoft.com/office/2006/metadata/properties" xmlns:xsi="http://www.w3.org/2001/XMLSchema-instance" xmlns:pc="http://schemas.microsoft.com/office/infopath/2007/PartnerControls">
+  <documentManagement>
+    <lcf76f155ced4ddcb4097134ff3c332f xmlns="bf2f2df3-a963-4452-b0e7-67dabc627c35">
+      <Terms xmlns="http://schemas.microsoft.com/office/infopath/2007/PartnerControls"/>
+    </lcf76f155ced4ddcb4097134ff3c332f>
+    <TaxCatchAll xmlns="f7d9f5a6-831d-4621-8c77-cbcaf993e406" xsi:nil="true"/>
+  </documentManagement>
+</p:properties>
+</file>
+
+<file path=customXml/item4.xml><?xml version="1.0" encoding="utf-8"?>
 <ct:contentTypeSchema xmlns:ct="http://schemas.microsoft.com/office/2006/metadata/contentType" xmlns:ma="http://schemas.microsoft.com/office/2006/metadata/properties/metaAttributes" ct:_="" ma:_="" ma:contentTypeName="Document" ma:contentTypeID="0x0101001ABD9BFFC9E543439C53A2705AE306EF" ma:contentTypeVersion="14" ma:contentTypeDescription="Crée un document." ma:contentTypeScope="" ma:versionID="41827e22f0a2406195029f3799eac37d">
   <xsd:schema xmlns:xsd="http://www.w3.org/2001/XMLSchema" xmlns:xs="http://www.w3.org/2001/XMLSchema" xmlns:p="http://schemas.microsoft.com/office/2006/metadata/properties" xmlns:ns2="bf2f2df3-a963-4452-b0e7-67dabc627c35" xmlns:ns3="f7d9f5a6-831d-4621-8c77-cbcaf993e406" targetNamespace="http://schemas.microsoft.com/office/2006/metadata/properties" ma:root="true" ma:fieldsID="b5448764cb5439448d1ea8eff3aff90d" ns2:_="" ns3:_="">
     <xsd:import namespace="bf2f2df3-a963-4452-b0e7-67dabc627c35"/>
@@ -8887,18 +8728,15 @@
 </ct:contentTypeSchema>
 </file>
 
-<file path=customXml/item4.xml><?xml version="1.0" encoding="utf-8"?>
-<p:properties xmlns:p="http://schemas.microsoft.com/office/2006/metadata/properties" xmlns:xsi="http://www.w3.org/2001/XMLSchema-instance" xmlns:pc="http://schemas.microsoft.com/office/infopath/2007/PartnerControls">
-  <documentManagement>
-    <lcf76f155ced4ddcb4097134ff3c332f xmlns="bf2f2df3-a963-4452-b0e7-67dabc627c35">
-      <Terms xmlns="http://schemas.microsoft.com/office/infopath/2007/PartnerControls"/>
-    </lcf76f155ced4ddcb4097134ff3c332f>
-    <TaxCatchAll xmlns="f7d9f5a6-831d-4621-8c77-cbcaf993e406" xsi:nil="true"/>
-  </documentManagement>
-</p:properties>
+<file path=customXml/itemProps1.xml><?xml version="1.0" encoding="utf-8"?>
+<ds:datastoreItem xmlns:ds="http://schemas.openxmlformats.org/officeDocument/2006/customXml" ds:itemID="{DF8E7934-3F3A-4F32-A7D4-1B248DBE707D}">
+  <ds:schemaRefs>
+    <ds:schemaRef ds:uri="http://schemas.microsoft.com/sharepoint/v3/contenttype/forms"/>
+  </ds:schemaRefs>
+</ds:datastoreItem>
 </file>
 
-<file path=customXml/itemProps1.xml><?xml version="1.0" encoding="utf-8"?>
+<file path=customXml/itemProps2.xml><?xml version="1.0" encoding="utf-8"?>
 <ds:datastoreItem xmlns:ds="http://schemas.openxmlformats.org/officeDocument/2006/customXml" ds:itemID="{C8C35155-3E6A-4058-B6E4-303717845E3B}">
   <ds:schemaRefs>
     <ds:schemaRef ds:uri="http://schemas.openxmlformats.org/officeDocument/2006/bibliography"/>
@@ -8906,15 +8744,18 @@
 </ds:datastoreItem>
 </file>
 
-<file path=customXml/itemProps2.xml><?xml version="1.0" encoding="utf-8"?>
-<ds:datastoreItem xmlns:ds="http://schemas.openxmlformats.org/officeDocument/2006/customXml" ds:itemID="{DF8E7934-3F3A-4F32-A7D4-1B248DBE707D}">
+<file path=customXml/itemProps3.xml><?xml version="1.0" encoding="utf-8"?>
+<ds:datastoreItem xmlns:ds="http://schemas.openxmlformats.org/officeDocument/2006/customXml" ds:itemID="{4181FC95-92B5-446F-AE57-E4A44C8C450C}">
   <ds:schemaRefs>
-    <ds:schemaRef ds:uri="http://schemas.microsoft.com/sharepoint/v3/contenttype/forms"/>
+    <ds:schemaRef ds:uri="http://schemas.microsoft.com/office/2006/metadata/properties"/>
+    <ds:schemaRef ds:uri="http://schemas.microsoft.com/office/infopath/2007/PartnerControls"/>
+    <ds:schemaRef ds:uri="bf2f2df3-a963-4452-b0e7-67dabc627c35"/>
+    <ds:schemaRef ds:uri="f7d9f5a6-831d-4621-8c77-cbcaf993e406"/>
   </ds:schemaRefs>
 </ds:datastoreItem>
 </file>
 
-<file path=customXml/itemProps3.xml><?xml version="1.0" encoding="utf-8"?>
+<file path=customXml/itemProps4.xml><?xml version="1.0" encoding="utf-8"?>
 <ds:datastoreItem xmlns:ds="http://schemas.openxmlformats.org/officeDocument/2006/customXml" ds:itemID="{81FE595B-3A92-4484-A585-A4037F0DA599}">
   <ds:schemaRefs>
     <ds:schemaRef ds:uri="http://schemas.microsoft.com/office/2006/metadata/contentType"/>
@@ -8931,15 +8772,4 @@
     <ds:schemaRef ds:uri="http://schemas.microsoft.com/internal/obd"/>
   </ds:schemaRefs>
 </ds:datastoreItem>
-</file>
-
-<file path=customXml/itemProps4.xml><?xml version="1.0" encoding="utf-8"?>
-<ds:datastoreItem xmlns:ds="http://schemas.openxmlformats.org/officeDocument/2006/customXml" ds:itemID="{4181FC95-92B5-446F-AE57-E4A44C8C450C}">
-  <ds:schemaRefs>
-    <ds:schemaRef ds:uri="http://schemas.microsoft.com/office/2006/metadata/properties"/>
-    <ds:schemaRef ds:uri="http://schemas.microsoft.com/office/infopath/2007/PartnerControls"/>
-    <ds:schemaRef ds:uri="bf2f2df3-a963-4452-b0e7-67dabc627c35"/>
-    <ds:schemaRef ds:uri="f7d9f5a6-831d-4621-8c77-cbcaf993e406"/>
-  </ds:schemaRefs>
-</ds:datastoreItem>
 </file>
</xml_diff>